<commit_message>
Réajout du doc word
</commit_message>
<xml_diff>
--- a/Partie Modelisation/TP1-Modelisation.docx
+++ b/Partie Modelisation/TP1-Modelisation.docx
@@ -508,7 +508,7 @@
                                     <w:sz w:val="56"/>
                                     <w:szCs w:val="56"/>
                                   </w:rPr>
-                                  <w:t>Pursuit</w:t>
+                                  <w:t>Diamond</w:t>
                                 </w:r>
                                 <w:proofErr w:type="spellEnd"/>
                               </w:p>
@@ -619,7 +619,7 @@
                               <w:sz w:val="56"/>
                               <w:szCs w:val="56"/>
                             </w:rPr>
-                            <w:t>Pursuit</w:t>
+                            <w:t>Diamond</w:t>
                           </w:r>
                           <w:proofErr w:type="spellEnd"/>
                         </w:p>
@@ -786,7 +786,7 @@
                                     <w:alias w:val="Date"/>
                                     <w:id w:val="280430091"/>
                                     <w:dataBinding w:prefixMappings="xmlns:ns0='http://schemas.microsoft.com/office/2006/coverPageProps'" w:xpath="/ns0:CoverPageProperties[1]/ns0:PublishDate[1]" w:storeItemID="{55AF091B-3C7A-41E3-B477-F2FDAA23CFDA}"/>
-                                    <w:date w:fullDate="2015-02-25T00:00:00Z">
+                                    <w:date w:fullDate="2015-02-27T00:00:00Z">
                                       <w:dateFormat w:val="dd/MM/yyyy"/>
                                       <w:lid w:val="fr-FR"/>
                                       <w:storeMappedDataAs w:val="dateTime"/>
@@ -802,25 +802,7 @@
                                         <w:szCs w:val="24"/>
                                         <w:lang w:val="fr-FR"/>
                                       </w:rPr>
-                                      <w:t>2</w:t>
-                                    </w:r>
-                                    <w:r>
-                                      <w:rPr>
-                                        <w:color w:val="E65B01" w:themeColor="accent1" w:themeShade="BF"/>
-                                        <w:sz w:val="24"/>
-                                        <w:szCs w:val="24"/>
-                                        <w:lang w:val="fr-FR"/>
-                                      </w:rPr>
-                                      <w:t>5</w:t>
-                                    </w:r>
-                                    <w:r>
-                                      <w:rPr>
-                                        <w:color w:val="E65B01" w:themeColor="accent1" w:themeShade="BF"/>
-                                        <w:sz w:val="24"/>
-                                        <w:szCs w:val="24"/>
-                                        <w:lang w:val="fr-FR"/>
-                                      </w:rPr>
-                                      <w:t>/02/2015</w:t>
+                                      <w:t>27/02/2015</w:t>
                                     </w:r>
                                   </w:sdtContent>
                                 </w:sdt>
@@ -897,7 +879,7 @@
                               <w:alias w:val="Date"/>
                               <w:id w:val="280430091"/>
                               <w:dataBinding w:prefixMappings="xmlns:ns0='http://schemas.microsoft.com/office/2006/coverPageProps'" w:xpath="/ns0:CoverPageProperties[1]/ns0:PublishDate[1]" w:storeItemID="{55AF091B-3C7A-41E3-B477-F2FDAA23CFDA}"/>
-                              <w:date w:fullDate="2015-02-25T00:00:00Z">
+                              <w:date w:fullDate="2015-02-27T00:00:00Z">
                                 <w:dateFormat w:val="dd/MM/yyyy"/>
                                 <w:lid w:val="fr-FR"/>
                                 <w:storeMappedDataAs w:val="dateTime"/>
@@ -913,25 +895,7 @@
                                   <w:szCs w:val="24"/>
                                   <w:lang w:val="fr-FR"/>
                                 </w:rPr>
-                                <w:t>2</w:t>
-                              </w:r>
-                              <w:r>
-                                <w:rPr>
-                                  <w:color w:val="E65B01" w:themeColor="accent1" w:themeShade="BF"/>
-                                  <w:sz w:val="24"/>
-                                  <w:szCs w:val="24"/>
-                                  <w:lang w:val="fr-FR"/>
-                                </w:rPr>
-                                <w:t>5</w:t>
-                              </w:r>
-                              <w:r>
-                                <w:rPr>
-                                  <w:color w:val="E65B01" w:themeColor="accent1" w:themeShade="BF"/>
-                                  <w:sz w:val="24"/>
-                                  <w:szCs w:val="24"/>
-                                  <w:lang w:val="fr-FR"/>
-                                </w:rPr>
-                                <w:t>/02/2015</w:t>
+                                <w:t>27/02/2015</w:t>
                               </w:r>
                             </w:sdtContent>
                           </w:sdt>
@@ -2089,7 +2053,23 @@
           <w:b w:val="0"/>
           <w:sz w:val="20"/>
         </w:rPr>
-        <w:t>Diagramme U</w:t>
+        <w:t xml:space="preserve">Diagramme </w:t>
+      </w:r>
+      <w:r>
+        <w:rPr>
+          <w:rStyle w:val="Accentuation"/>
+          <w:b w:val="0"/>
+          <w:sz w:val="20"/>
+        </w:rPr>
+        <w:t xml:space="preserve">de classes </w:t>
+      </w:r>
+      <w:r>
+        <w:rPr>
+          <w:rStyle w:val="Accentuation"/>
+          <w:b w:val="0"/>
+          <w:sz w:val="20"/>
+        </w:rPr>
+        <w:t>U</w:t>
       </w:r>
       <w:r>
         <w:rPr>
@@ -2098,22 +2078,6 @@
           <w:sz w:val="20"/>
         </w:rPr>
         <w:t>ML</w:t>
-      </w:r>
-      <w:r>
-        <w:rPr>
-          <w:rStyle w:val="Accentuation"/>
-          <w:b w:val="0"/>
-          <w:sz w:val="20"/>
-        </w:rPr>
-        <w:tab/>
-      </w:r>
-      <w:r>
-        <w:rPr>
-          <w:rStyle w:val="Accentuation"/>
-          <w:b w:val="0"/>
-          <w:sz w:val="20"/>
-        </w:rPr>
-        <w:tab/>
       </w:r>
       <w:r>
         <w:rPr>
@@ -2191,7 +2155,7 @@
           <w:b w:val="0"/>
           <w:sz w:val="20"/>
         </w:rPr>
-        <w:t>Diagramme de classes</w:t>
+        <w:t>Diagramme de package</w:t>
       </w:r>
       <w:r>
         <w:rPr>
@@ -2257,7 +2221,14 @@
           <w:sz w:val="20"/>
         </w:rPr>
         <w:tab/>
-        <w:t>9</w:t>
+      </w:r>
+      <w:r>
+        <w:rPr>
+          <w:rStyle w:val="Accentuation"/>
+          <w:b w:val="0"/>
+          <w:sz w:val="20"/>
+        </w:rPr>
+        <w:t>8</w:t>
       </w:r>
     </w:p>
     <w:p>
@@ -2351,7 +2322,14 @@
           <w:sz w:val="20"/>
         </w:rPr>
         <w:tab/>
-        <w:t>10</w:t>
+      </w:r>
+      <w:r>
+        <w:rPr>
+          <w:rStyle w:val="Accentuation"/>
+          <w:b w:val="0"/>
+          <w:sz w:val="20"/>
+        </w:rPr>
+        <w:t>9</w:t>
       </w:r>
     </w:p>
     <w:p>
@@ -2474,7 +2452,15 @@
           <w:sz w:val="20"/>
         </w:rPr>
         <w:tab/>
-        <w:t>11</w:t>
+        <w:t>1</w:t>
+      </w:r>
+      <w:r>
+        <w:rPr>
+          <w:rStyle w:val="Accentuation"/>
+          <w:b w:val="0"/>
+          <w:sz w:val="20"/>
+        </w:rPr>
+        <w:t>0</w:t>
       </w:r>
     </w:p>
     <w:p>
@@ -2495,80 +2481,56 @@
           <w:b w:val="0"/>
           <w:sz w:val="20"/>
         </w:rPr>
-        <w:t>Solution</w:t>
-      </w:r>
-      <w:r>
-        <w:rPr>
-          <w:rStyle w:val="Accentuation"/>
-          <w:b w:val="0"/>
-          <w:sz w:val="20"/>
-        </w:rPr>
-        <w:t>s</w:t>
-      </w:r>
-      <w:r>
-        <w:rPr>
-          <w:rStyle w:val="Accentuation"/>
-          <w:b w:val="0"/>
-          <w:sz w:val="20"/>
-        </w:rPr>
-        <w:t xml:space="preserve"> d’implémentation</w:t>
-      </w:r>
-      <w:r>
-        <w:rPr>
-          <w:rStyle w:val="Accentuation"/>
-          <w:b w:val="0"/>
-          <w:sz w:val="20"/>
-        </w:rPr>
-        <w:tab/>
-      </w:r>
-      <w:r>
-        <w:rPr>
-          <w:rStyle w:val="Accentuation"/>
-          <w:b w:val="0"/>
-          <w:sz w:val="20"/>
-        </w:rPr>
-        <w:tab/>
-      </w:r>
-      <w:r>
-        <w:rPr>
-          <w:rStyle w:val="Accentuation"/>
-          <w:b w:val="0"/>
-          <w:sz w:val="20"/>
-        </w:rPr>
-        <w:tab/>
-      </w:r>
-      <w:r>
-        <w:rPr>
-          <w:rStyle w:val="Accentuation"/>
-          <w:b w:val="0"/>
-          <w:sz w:val="20"/>
-        </w:rPr>
-        <w:tab/>
-      </w:r>
-      <w:r>
-        <w:rPr>
-          <w:rStyle w:val="Accentuation"/>
-          <w:b w:val="0"/>
-          <w:sz w:val="20"/>
-        </w:rPr>
-        <w:tab/>
-      </w:r>
-      <w:r>
-        <w:rPr>
-          <w:rStyle w:val="Accentuation"/>
-          <w:b w:val="0"/>
-          <w:sz w:val="20"/>
-        </w:rPr>
-        <w:tab/>
-      </w:r>
-      <w:r>
-        <w:rPr>
-          <w:rStyle w:val="Accentuation"/>
-          <w:b w:val="0"/>
-          <w:sz w:val="20"/>
-        </w:rPr>
-        <w:tab/>
-        <w:t>11</w:t>
+        <w:t>Droits d’auteur et de reproduction</w:t>
+      </w:r>
+      <w:r>
+        <w:rPr>
+          <w:rStyle w:val="Accentuation"/>
+          <w:b w:val="0"/>
+          <w:sz w:val="20"/>
+        </w:rPr>
+        <w:tab/>
+      </w:r>
+      <w:r>
+        <w:rPr>
+          <w:rStyle w:val="Accentuation"/>
+          <w:b w:val="0"/>
+          <w:sz w:val="20"/>
+        </w:rPr>
+        <w:tab/>
+      </w:r>
+      <w:r>
+        <w:rPr>
+          <w:rStyle w:val="Accentuation"/>
+          <w:b w:val="0"/>
+          <w:sz w:val="20"/>
+        </w:rPr>
+        <w:tab/>
+      </w:r>
+      <w:r>
+        <w:rPr>
+          <w:rStyle w:val="Accentuation"/>
+          <w:b w:val="0"/>
+          <w:sz w:val="20"/>
+        </w:rPr>
+        <w:tab/>
+      </w:r>
+      <w:r>
+        <w:rPr>
+          <w:rStyle w:val="Accentuation"/>
+          <w:b w:val="0"/>
+          <w:sz w:val="20"/>
+        </w:rPr>
+        <w:tab/>
+      </w:r>
+      <w:r>
+        <w:rPr>
+          <w:rStyle w:val="Accentuation"/>
+          <w:b w:val="0"/>
+          <w:sz w:val="20"/>
+        </w:rPr>
+        <w:tab/>
+        <w:t>10</w:t>
       </w:r>
     </w:p>
     <w:p>
@@ -2589,7 +2551,23 @@
           <w:b w:val="0"/>
           <w:sz w:val="20"/>
         </w:rPr>
-        <w:t>Échéancier d’implémentation</w:t>
+        <w:t>Solution</w:t>
+      </w:r>
+      <w:r>
+        <w:rPr>
+          <w:rStyle w:val="Accentuation"/>
+          <w:b w:val="0"/>
+          <w:sz w:val="20"/>
+        </w:rPr>
+        <w:t>s</w:t>
+      </w:r>
+      <w:r>
+        <w:rPr>
+          <w:rStyle w:val="Accentuation"/>
+          <w:b w:val="0"/>
+          <w:sz w:val="20"/>
+        </w:rPr>
+        <w:t xml:space="preserve"> d’implémentation</w:t>
       </w:r>
       <w:r>
         <w:rPr>
@@ -2667,56 +2645,64 @@
           <w:b w:val="0"/>
           <w:sz w:val="20"/>
         </w:rPr>
-        <w:t>Droits d’auteur et de reproduction</w:t>
-      </w:r>
-      <w:r>
-        <w:rPr>
-          <w:rStyle w:val="Accentuation"/>
-          <w:b w:val="0"/>
-          <w:sz w:val="20"/>
-        </w:rPr>
-        <w:tab/>
-      </w:r>
-      <w:r>
-        <w:rPr>
-          <w:rStyle w:val="Accentuation"/>
-          <w:b w:val="0"/>
-          <w:sz w:val="20"/>
-        </w:rPr>
-        <w:tab/>
-      </w:r>
-      <w:r>
-        <w:rPr>
-          <w:rStyle w:val="Accentuation"/>
-          <w:b w:val="0"/>
-          <w:sz w:val="20"/>
-        </w:rPr>
-        <w:tab/>
-      </w:r>
-      <w:r>
-        <w:rPr>
-          <w:rStyle w:val="Accentuation"/>
-          <w:b w:val="0"/>
-          <w:sz w:val="20"/>
-        </w:rPr>
-        <w:tab/>
-      </w:r>
-      <w:r>
-        <w:rPr>
-          <w:rStyle w:val="Accentuation"/>
-          <w:b w:val="0"/>
-          <w:sz w:val="20"/>
-        </w:rPr>
-        <w:tab/>
-      </w:r>
-      <w:r>
-        <w:rPr>
-          <w:rStyle w:val="Accentuation"/>
-          <w:b w:val="0"/>
-          <w:sz w:val="20"/>
-        </w:rPr>
-        <w:tab/>
-        <w:t>12</w:t>
+        <w:t>Échéancier d’implémentation</w:t>
+      </w:r>
+      <w:r>
+        <w:rPr>
+          <w:rStyle w:val="Accentuation"/>
+          <w:b w:val="0"/>
+          <w:sz w:val="20"/>
+        </w:rPr>
+        <w:tab/>
+      </w:r>
+      <w:r>
+        <w:rPr>
+          <w:rStyle w:val="Accentuation"/>
+          <w:b w:val="0"/>
+          <w:sz w:val="20"/>
+        </w:rPr>
+        <w:tab/>
+      </w:r>
+      <w:r>
+        <w:rPr>
+          <w:rStyle w:val="Accentuation"/>
+          <w:b w:val="0"/>
+          <w:sz w:val="20"/>
+        </w:rPr>
+        <w:tab/>
+      </w:r>
+      <w:r>
+        <w:rPr>
+          <w:rStyle w:val="Accentuation"/>
+          <w:b w:val="0"/>
+          <w:sz w:val="20"/>
+        </w:rPr>
+        <w:tab/>
+      </w:r>
+      <w:r>
+        <w:rPr>
+          <w:rStyle w:val="Accentuation"/>
+          <w:b w:val="0"/>
+          <w:sz w:val="20"/>
+        </w:rPr>
+        <w:tab/>
+      </w:r>
+      <w:r>
+        <w:rPr>
+          <w:rStyle w:val="Accentuation"/>
+          <w:b w:val="0"/>
+          <w:sz w:val="20"/>
+        </w:rPr>
+        <w:tab/>
+      </w:r>
+      <w:r>
+        <w:rPr>
+          <w:rStyle w:val="Accentuation"/>
+          <w:b w:val="0"/>
+          <w:sz w:val="20"/>
+        </w:rPr>
+        <w:tab/>
+        <w:t>11</w:t>
       </w:r>
     </w:p>
     <w:p>
@@ -2725,9 +2711,21 @@
         <w:ind w:firstLine="720"/>
         <w:rPr>
           <w:rStyle w:val="Accentuation"/>
-          <w:sz w:val="6"/>
-        </w:rPr>
-      </w:pPr>
+          <w:rFonts w:cs="Times New Roman"/>
+          <w:b w:val="0"/>
+          <w:color w:val="000000"/>
+          <w:sz w:val="56"/>
+          <w:u w:val="single"/>
+        </w:rPr>
+      </w:pPr>
+      <w:r>
+        <w:rPr>
+          <w:rStyle w:val="Accentuation"/>
+          <w:sz w:val="24"/>
+          <w:u w:val="single"/>
+        </w:rPr>
+        <w:t>Annexes</w:t>
+      </w:r>
     </w:p>
     <w:p>
       <w:pPr>
@@ -2735,14 +2733,93 @@
         <w:tabs>
           <w:tab w:val="left" w:pos="426"/>
         </w:tabs>
-        <w:ind w:left="720"/>
-        <w:rPr>
-          <w:rStyle w:val="Accentuation"/>
-          <w:i w:val="0"/>
-          <w:sz w:val="24"/>
-          <w:u w:val="single"/>
-        </w:rPr>
-      </w:pPr>
+        <w:rPr>
+          <w:rStyle w:val="Accentuation"/>
+          <w:b w:val="0"/>
+          <w:sz w:val="20"/>
+        </w:rPr>
+      </w:pPr>
+      <w:r>
+        <w:rPr>
+          <w:rStyle w:val="Accentuation"/>
+          <w:b w:val="0"/>
+          <w:sz w:val="20"/>
+        </w:rPr>
+        <w:t>Modèle Relationnel</w:t>
+      </w:r>
+      <w:r>
+        <w:rPr>
+          <w:rStyle w:val="Accentuation"/>
+          <w:b w:val="0"/>
+          <w:sz w:val="20"/>
+        </w:rPr>
+        <w:tab/>
+      </w:r>
+      <w:r>
+        <w:rPr>
+          <w:rStyle w:val="Accentuation"/>
+          <w:b w:val="0"/>
+          <w:sz w:val="20"/>
+        </w:rPr>
+        <w:tab/>
+      </w:r>
+      <w:r>
+        <w:rPr>
+          <w:rStyle w:val="Accentuation"/>
+          <w:b w:val="0"/>
+          <w:sz w:val="20"/>
+        </w:rPr>
+        <w:tab/>
+      </w:r>
+      <w:r>
+        <w:rPr>
+          <w:rStyle w:val="Accentuation"/>
+          <w:b w:val="0"/>
+          <w:sz w:val="20"/>
+        </w:rPr>
+        <w:tab/>
+      </w:r>
+      <w:r>
+        <w:rPr>
+          <w:rStyle w:val="Accentuation"/>
+          <w:b w:val="0"/>
+          <w:sz w:val="20"/>
+        </w:rPr>
+        <w:tab/>
+      </w:r>
+      <w:r>
+        <w:rPr>
+          <w:rStyle w:val="Accentuation"/>
+          <w:b w:val="0"/>
+          <w:sz w:val="20"/>
+        </w:rPr>
+        <w:tab/>
+      </w:r>
+      <w:r>
+        <w:rPr>
+          <w:rStyle w:val="Accentuation"/>
+          <w:b w:val="0"/>
+          <w:sz w:val="20"/>
+        </w:rPr>
+        <w:tab/>
+      </w:r>
+      <w:r>
+        <w:rPr>
+          <w:rStyle w:val="Accentuation"/>
+          <w:b w:val="0"/>
+          <w:sz w:val="20"/>
+        </w:rPr>
+        <w:tab/>
+        <w:t>1</w:t>
+      </w:r>
+      <w:r>
+        <w:rPr>
+          <w:rStyle w:val="Accentuation"/>
+          <w:b w:val="0"/>
+          <w:sz w:val="20"/>
+        </w:rPr>
+        <w:t>2</w:t>
+      </w:r>
     </w:p>
     <w:p>
       <w:pPr>
@@ -2750,14 +2827,93 @@
         <w:tabs>
           <w:tab w:val="left" w:pos="426"/>
         </w:tabs>
-        <w:ind w:left="720"/>
-        <w:rPr>
-          <w:rStyle w:val="Accentuation"/>
-          <w:i w:val="0"/>
-          <w:sz w:val="24"/>
-          <w:u w:val="single"/>
-        </w:rPr>
-      </w:pPr>
+        <w:rPr>
+          <w:rStyle w:val="Accentuation"/>
+          <w:b w:val="0"/>
+          <w:sz w:val="20"/>
+        </w:rPr>
+      </w:pPr>
+      <w:r>
+        <w:rPr>
+          <w:rStyle w:val="Accentuation"/>
+          <w:b w:val="0"/>
+          <w:sz w:val="20"/>
+        </w:rPr>
+        <w:t>Modèle Conceptuel</w:t>
+      </w:r>
+      <w:r>
+        <w:rPr>
+          <w:rStyle w:val="Accentuation"/>
+          <w:b w:val="0"/>
+          <w:sz w:val="20"/>
+        </w:rPr>
+        <w:tab/>
+      </w:r>
+      <w:r>
+        <w:rPr>
+          <w:rStyle w:val="Accentuation"/>
+          <w:b w:val="0"/>
+          <w:sz w:val="20"/>
+        </w:rPr>
+        <w:tab/>
+      </w:r>
+      <w:r>
+        <w:rPr>
+          <w:rStyle w:val="Accentuation"/>
+          <w:b w:val="0"/>
+          <w:sz w:val="20"/>
+        </w:rPr>
+        <w:tab/>
+      </w:r>
+      <w:r>
+        <w:rPr>
+          <w:rStyle w:val="Accentuation"/>
+          <w:b w:val="0"/>
+          <w:sz w:val="20"/>
+        </w:rPr>
+        <w:tab/>
+      </w:r>
+      <w:r>
+        <w:rPr>
+          <w:rStyle w:val="Accentuation"/>
+          <w:b w:val="0"/>
+          <w:sz w:val="20"/>
+        </w:rPr>
+        <w:tab/>
+      </w:r>
+      <w:r>
+        <w:rPr>
+          <w:rStyle w:val="Accentuation"/>
+          <w:b w:val="0"/>
+          <w:sz w:val="20"/>
+        </w:rPr>
+        <w:tab/>
+      </w:r>
+      <w:r>
+        <w:rPr>
+          <w:rStyle w:val="Accentuation"/>
+          <w:b w:val="0"/>
+          <w:sz w:val="20"/>
+        </w:rPr>
+        <w:tab/>
+      </w:r>
+      <w:r>
+        <w:rPr>
+          <w:rStyle w:val="Accentuation"/>
+          <w:b w:val="0"/>
+          <w:sz w:val="20"/>
+        </w:rPr>
+        <w:tab/>
+        <w:t>1</w:t>
+      </w:r>
+      <w:r>
+        <w:rPr>
+          <w:rStyle w:val="Accentuation"/>
+          <w:b w:val="0"/>
+          <w:sz w:val="20"/>
+        </w:rPr>
+        <w:t>3</w:t>
+      </w:r>
     </w:p>
     <w:p>
       <w:pPr>
@@ -2765,37 +2921,84 @@
         <w:tabs>
           <w:tab w:val="left" w:pos="426"/>
         </w:tabs>
-        <w:ind w:left="720"/>
-        <w:rPr>
-          <w:i/>
-          <w:color w:val="2B2F36" w:themeColor="text2" w:themeShade="80"/>
-          <w:sz w:val="20"/>
-          <w:szCs w:val="18"/>
-        </w:rPr>
-      </w:pPr>
-      <w:r>
-        <w:rPr>
-          <w:rStyle w:val="Accentuation"/>
-          <w:b w:val="0"/>
-          <w:sz w:val="20"/>
-        </w:rPr>
-        <w:tab/>
-      </w:r>
-      <w:r>
-        <w:rPr>
-          <w:rStyle w:val="Accentuation"/>
-          <w:b w:val="0"/>
-          <w:sz w:val="20"/>
-        </w:rPr>
-        <w:tab/>
-      </w:r>
-      <w:r>
-        <w:rPr>
-          <w:rStyle w:val="Accentuation"/>
-          <w:b w:val="0"/>
-          <w:sz w:val="20"/>
-        </w:rPr>
-        <w:tab/>
+        <w:rPr>
+          <w:rStyle w:val="Accentuation"/>
+          <w:b w:val="0"/>
+          <w:sz w:val="20"/>
+        </w:rPr>
+      </w:pPr>
+      <w:r>
+        <w:rPr>
+          <w:rStyle w:val="Accentuation"/>
+          <w:b w:val="0"/>
+          <w:sz w:val="20"/>
+        </w:rPr>
+        <w:t>Prototype de l’application</w:t>
+      </w:r>
+      <w:r>
+        <w:rPr>
+          <w:rStyle w:val="Accentuation"/>
+          <w:b w:val="0"/>
+          <w:sz w:val="20"/>
+        </w:rPr>
+        <w:tab/>
+      </w:r>
+      <w:r>
+        <w:rPr>
+          <w:rStyle w:val="Accentuation"/>
+          <w:b w:val="0"/>
+          <w:sz w:val="20"/>
+        </w:rPr>
+        <w:tab/>
+      </w:r>
+      <w:r>
+        <w:rPr>
+          <w:rStyle w:val="Accentuation"/>
+          <w:b w:val="0"/>
+          <w:sz w:val="20"/>
+        </w:rPr>
+        <w:tab/>
+      </w:r>
+      <w:r>
+        <w:rPr>
+          <w:rStyle w:val="Accentuation"/>
+          <w:b w:val="0"/>
+          <w:sz w:val="20"/>
+        </w:rPr>
+        <w:tab/>
+      </w:r>
+      <w:r>
+        <w:rPr>
+          <w:rStyle w:val="Accentuation"/>
+          <w:b w:val="0"/>
+          <w:sz w:val="20"/>
+        </w:rPr>
+        <w:tab/>
+      </w:r>
+      <w:r>
+        <w:rPr>
+          <w:rStyle w:val="Accentuation"/>
+          <w:b w:val="0"/>
+          <w:sz w:val="20"/>
+        </w:rPr>
+        <w:tab/>
+      </w:r>
+      <w:r>
+        <w:rPr>
+          <w:rStyle w:val="Accentuation"/>
+          <w:b w:val="0"/>
+          <w:sz w:val="20"/>
+        </w:rPr>
+        <w:tab/>
+        <w:t>1</w:t>
+      </w:r>
+      <w:r>
+        <w:rPr>
+          <w:rStyle w:val="Accentuation"/>
+          <w:b w:val="0"/>
+          <w:sz w:val="20"/>
+        </w:rPr>
+        <w:t>4</w:t>
       </w:r>
     </w:p>
     <w:p>
@@ -6411,7 +6614,7 @@
       </w:r>
       <w:proofErr w:type="spellStart"/>
       <w:r>
-        <w:t>Pursuit</w:t>
+        <w:t>Diamond</w:t>
       </w:r>
       <w:proofErr w:type="spellEnd"/>
       <w:r>
@@ -6526,44 +6729,79 @@
         <w:spacing w:line="360" w:lineRule="auto"/>
         <w:jc w:val="center"/>
         <w:rPr>
+          <w:b/>
+          <w:i/>
+          <w:color w:val="2B2F36" w:themeColor="text2" w:themeShade="80"/>
+          <w:spacing w:val="10"/>
+          <w:szCs w:val="18"/>
+        </w:rPr>
+      </w:pPr>
+      <w:r>
+        <w:rPr>
           <w:rStyle w:val="Accentuation"/>
           <w:sz w:val="28"/>
         </w:rPr>
-      </w:pPr>
-      <w:r>
-        <w:rPr>
-          <w:rStyle w:val="Accentuation"/>
-          <w:sz w:val="28"/>
-        </w:rPr>
         <w:t>Diagramme de cas d’utilisation</w:t>
       </w:r>
     </w:p>
-    <w:p/>
-    <w:p/>
-    <w:p/>
-    <w:p/>
-    <w:p/>
-    <w:p/>
-    <w:p/>
-    <w:p/>
-    <w:p/>
-    <w:p/>
-    <w:p/>
-    <w:p/>
-    <w:p/>
-    <w:p/>
-    <w:p/>
-    <w:p/>
-    <w:p/>
-    <w:p/>
-    <w:p/>
-    <w:p/>
-    <w:p/>
-    <w:p/>
-    <w:p/>
-    <w:p/>
-    <w:p/>
-    <w:p/>
+    <w:p>
+      <w:pPr>
+        <w:jc w:val="center"/>
+      </w:pPr>
+      <w:r>
+        <w:rPr>
+          <w:noProof/>
+        </w:rPr>
+        <w:drawing>
+          <wp:inline distT="0" distB="0" distL="0" distR="0" wp14:anchorId="0C49F29C" wp14:editId="0BED0857">
+            <wp:extent cx="7943850" cy="5552407"/>
+            <wp:effectExtent l="0" t="4128" r="0" b="0"/>
+            <wp:docPr id="77" name="Image 77"/>
+            <wp:cNvGraphicFramePr>
+              <a:graphicFrameLocks xmlns:a="http://schemas.openxmlformats.org/drawingml/2006/main" noChangeAspect="1"/>
+            </wp:cNvGraphicFramePr>
+            <a:graphic xmlns:a="http://schemas.openxmlformats.org/drawingml/2006/main">
+              <a:graphicData uri="http://schemas.openxmlformats.org/drawingml/2006/picture">
+                <pic:pic xmlns:pic="http://schemas.openxmlformats.org/drawingml/2006/picture">
+                  <pic:nvPicPr>
+                    <pic:cNvPr id="0" name="Picture 1"/>
+                    <pic:cNvPicPr>
+                      <a:picLocks noChangeAspect="1" noChangeArrowheads="1"/>
+                    </pic:cNvPicPr>
+                  </pic:nvPicPr>
+                  <pic:blipFill>
+                    <a:blip r:embed="rId10">
+                      <a:extLst>
+                        <a:ext uri="{28A0092B-C50C-407E-A947-70E740481C1C}">
+                          <a14:useLocalDpi xmlns:a14="http://schemas.microsoft.com/office/drawing/2010/main" val="0"/>
+                        </a:ext>
+                      </a:extLst>
+                    </a:blip>
+                    <a:srcRect/>
+                    <a:stretch>
+                      <a:fillRect/>
+                    </a:stretch>
+                  </pic:blipFill>
+                  <pic:spPr bwMode="auto">
+                    <a:xfrm rot="16200000">
+                      <a:off x="0" y="0"/>
+                      <a:ext cx="7946984" cy="5554598"/>
+                    </a:xfrm>
+                    <a:prstGeom prst="rect">
+                      <a:avLst/>
+                    </a:prstGeom>
+                    <a:noFill/>
+                    <a:ln>
+                      <a:noFill/>
+                    </a:ln>
+                  </pic:spPr>
+                </pic:pic>
+              </a:graphicData>
+            </a:graphic>
+          </wp:inline>
+        </w:drawing>
+      </w:r>
+    </w:p>
     <w:p>
       <w:pPr>
         <w:spacing w:after="0" w:line="360" w:lineRule="auto"/>
@@ -6701,7 +6939,7 @@
           <w:sz w:val="22"/>
           <w:szCs w:val="24"/>
         </w:rPr>
-        <w:t>Pursuit</w:t>
+        <w:t>Diamond</w:t>
       </w:r>
       <w:proofErr w:type="spellEnd"/>
       <w:r>
@@ -9453,7 +9691,23 @@
           <w:sz w:val="24"/>
         </w:rPr>
         <w:lastRenderedPageBreak/>
-        <w:t>Modèle relationnel</w:t>
+        <w:t>Diagramme de classe</w:t>
+      </w:r>
+      <w:r>
+        <w:rPr>
+          <w:rStyle w:val="Accentuation"/>
+          <w:rFonts w:asciiTheme="majorHAnsi" w:hAnsiTheme="majorHAnsi"/>
+          <w:sz w:val="24"/>
+        </w:rPr>
+        <w:t>s</w:t>
+      </w:r>
+      <w:r>
+        <w:rPr>
+          <w:rStyle w:val="Accentuation"/>
+          <w:rFonts w:asciiTheme="majorHAnsi" w:hAnsiTheme="majorHAnsi"/>
+          <w:sz w:val="24"/>
+        </w:rPr>
+        <w:t xml:space="preserve"> UML</w:t>
       </w:r>
     </w:p>
     <w:p>
@@ -9466,14 +9720,87 @@
           <w:sz w:val="24"/>
         </w:rPr>
       </w:pPr>
-      <w:r>
+    </w:p>
+    <w:p>
+      <w:pPr>
+        <w:spacing w:after="0" w:line="360" w:lineRule="auto"/>
+        <w:jc w:val="center"/>
         <w:rPr>
           <w:rStyle w:val="Accentuation"/>
           <w:rFonts w:asciiTheme="majorHAnsi" w:hAnsiTheme="majorHAnsi"/>
           <w:sz w:val="24"/>
         </w:rPr>
-        <w:t>Diagramme UML</w:t>
-      </w:r>
+      </w:pPr>
+      <w:r>
+        <w:rPr>
+          <w:rFonts w:asciiTheme="majorHAnsi" w:hAnsiTheme="majorHAnsi"/>
+          <w:b/>
+          <w:i/>
+          <w:noProof/>
+          <w:color w:val="2B2F36" w:themeColor="text2" w:themeShade="80"/>
+          <w:spacing w:val="10"/>
+          <w:sz w:val="24"/>
+          <w:szCs w:val="18"/>
+        </w:rPr>
+        <w:drawing>
+          <wp:inline distT="0" distB="0" distL="0" distR="0">
+            <wp:extent cx="5334000" cy="3495675"/>
+            <wp:effectExtent l="0" t="0" r="0" b="9525"/>
+            <wp:docPr id="80" name="Image 80"/>
+            <wp:cNvGraphicFramePr>
+              <a:graphicFrameLocks xmlns:a="http://schemas.openxmlformats.org/drawingml/2006/main" noChangeAspect="1"/>
+            </wp:cNvGraphicFramePr>
+            <a:graphic xmlns:a="http://schemas.openxmlformats.org/drawingml/2006/main">
+              <a:graphicData uri="http://schemas.openxmlformats.org/drawingml/2006/picture">
+                <pic:pic xmlns:pic="http://schemas.openxmlformats.org/drawingml/2006/picture">
+                  <pic:nvPicPr>
+                    <pic:cNvPr id="0" name="Picture 1"/>
+                    <pic:cNvPicPr>
+                      <a:picLocks noChangeAspect="1" noChangeArrowheads="1"/>
+                    </pic:cNvPicPr>
+                  </pic:nvPicPr>
+                  <pic:blipFill>
+                    <a:blip r:embed="rId11">
+                      <a:extLst>
+                        <a:ext uri="{28A0092B-C50C-407E-A947-70E740481C1C}">
+                          <a14:useLocalDpi xmlns:a14="http://schemas.microsoft.com/office/drawing/2010/main" val="0"/>
+                        </a:ext>
+                      </a:extLst>
+                    </a:blip>
+                    <a:srcRect/>
+                    <a:stretch>
+                      <a:fillRect/>
+                    </a:stretch>
+                  </pic:blipFill>
+                  <pic:spPr bwMode="auto">
+                    <a:xfrm>
+                      <a:off x="0" y="0"/>
+                      <a:ext cx="5334000" cy="3495675"/>
+                    </a:xfrm>
+                    <a:prstGeom prst="rect">
+                      <a:avLst/>
+                    </a:prstGeom>
+                    <a:noFill/>
+                    <a:ln>
+                      <a:noFill/>
+                    </a:ln>
+                  </pic:spPr>
+                </pic:pic>
+              </a:graphicData>
+            </a:graphic>
+          </wp:inline>
+        </w:drawing>
+      </w:r>
+    </w:p>
+    <w:p>
+      <w:pPr>
+        <w:spacing w:after="0" w:line="360" w:lineRule="auto"/>
+        <w:rPr>
+          <w:rStyle w:val="Accentuation"/>
+          <w:rFonts w:asciiTheme="majorHAnsi" w:hAnsiTheme="majorHAnsi"/>
+          <w:sz w:val="24"/>
+        </w:rPr>
+      </w:pPr>
     </w:p>
     <w:p>
       <w:pPr>
@@ -9491,7 +9818,40 @@
           <w:rFonts w:asciiTheme="majorHAnsi" w:hAnsiTheme="majorHAnsi"/>
           <w:sz w:val="24"/>
         </w:rPr>
-        <w:t>Diagramme de classes</w:t>
+        <w:t xml:space="preserve">Diagramme de </w:t>
+      </w:r>
+      <w:r>
+        <w:rPr>
+          <w:rStyle w:val="Accentuation"/>
+          <w:rFonts w:asciiTheme="majorHAnsi" w:hAnsiTheme="majorHAnsi"/>
+          <w:sz w:val="24"/>
+        </w:rPr>
+        <w:t>packages</w:t>
+      </w:r>
+    </w:p>
+    <w:p>
+      <w:pPr>
+        <w:spacing w:after="0" w:line="360" w:lineRule="auto"/>
+        <w:rPr>
+          <w:rStyle w:val="Accentuation"/>
+          <w:rFonts w:asciiTheme="majorHAnsi" w:hAnsiTheme="majorHAnsi"/>
+          <w:sz w:val="24"/>
+        </w:rPr>
+      </w:pPr>
+    </w:p>
+    <w:p>
+      <w:pPr>
+        <w:pStyle w:val="Titre"/>
+        <w:jc w:val="center"/>
+        <w:rPr>
+          <w:b/>
+        </w:rPr>
+      </w:pPr>
+      <w:r>
+        <w:rPr>
+          <w:b/>
+        </w:rPr>
+        <w:t>Conclusion</w:t>
       </w:r>
     </w:p>
     <w:p>
@@ -9504,30 +9864,13 @@
           <w:sz w:val="24"/>
         </w:rPr>
       </w:pPr>
-    </w:p>
-    <w:p>
-      <w:pPr>
-        <w:spacing w:after="0" w:line="360" w:lineRule="auto"/>
+      <w:r>
         <w:rPr>
           <w:rStyle w:val="Accentuation"/>
           <w:rFonts w:asciiTheme="majorHAnsi" w:hAnsiTheme="majorHAnsi"/>
           <w:sz w:val="24"/>
         </w:rPr>
-      </w:pPr>
-    </w:p>
-    <w:p>
-      <w:pPr>
-        <w:pStyle w:val="Titre"/>
-        <w:jc w:val="center"/>
-        <w:rPr>
-          <w:b/>
-        </w:rPr>
-      </w:pPr>
-      <w:r>
-        <w:rPr>
-          <w:b/>
-        </w:rPr>
-        <w:t>Conclusion</w:t>
+        <w:t>Évaluation de la faisabilité</w:t>
       </w:r>
     </w:p>
     <w:p>
@@ -9540,13 +9883,24 @@
           <w:sz w:val="24"/>
         </w:rPr>
       </w:pPr>
-      <w:r>
+    </w:p>
+    <w:p>
+      <w:pPr>
+        <w:spacing w:after="0" w:line="360" w:lineRule="auto"/>
+        <w:jc w:val="center"/>
         <w:rPr>
           <w:rStyle w:val="Accentuation"/>
           <w:rFonts w:asciiTheme="majorHAnsi" w:hAnsiTheme="majorHAnsi"/>
           <w:sz w:val="24"/>
         </w:rPr>
-        <w:t>Évaluation de la faisabilité</w:t>
+      </w:pPr>
+      <w:r>
+        <w:rPr>
+          <w:rStyle w:val="Accentuation"/>
+          <w:rFonts w:asciiTheme="majorHAnsi" w:hAnsiTheme="majorHAnsi"/>
+          <w:sz w:val="24"/>
+        </w:rPr>
+        <w:t>Droits d’auteur et de reproduction</w:t>
       </w:r>
     </w:p>
     <w:p>
@@ -9554,17 +9908,43 @@
         <w:spacing w:after="0" w:line="360" w:lineRule="auto"/>
         <w:jc w:val="center"/>
         <w:rPr>
+          <w:sz w:val="24"/>
+        </w:rPr>
+      </w:pPr>
+      <w:r>
+        <w:rPr>
+          <w:sz w:val="24"/>
+        </w:rPr>
+        <w:t>Tous droits réservés. Aucun extrait de ce document ne peut être reproduit, sous quelque forme ou procédé quel qu’il soit.</w:t>
+      </w:r>
+    </w:p>
+    <w:p>
+      <w:pPr>
+        <w:spacing w:after="0" w:line="360" w:lineRule="auto"/>
+        <w:jc w:val="center"/>
+        <w:rPr>
           <w:rStyle w:val="Accentuation"/>
           <w:rFonts w:asciiTheme="majorHAnsi" w:hAnsiTheme="majorHAnsi"/>
           <w:sz w:val="24"/>
         </w:rPr>
       </w:pPr>
-      <w:r>
+    </w:p>
+    <w:p>
+      <w:pPr>
+        <w:spacing w:after="0" w:line="360" w:lineRule="auto"/>
+        <w:jc w:val="center"/>
         <w:rPr>
           <w:rStyle w:val="Accentuation"/>
           <w:rFonts w:asciiTheme="majorHAnsi" w:hAnsiTheme="majorHAnsi"/>
           <w:sz w:val="24"/>
         </w:rPr>
+      </w:pPr>
+      <w:r>
+        <w:rPr>
+          <w:rStyle w:val="Accentuation"/>
+          <w:rFonts w:asciiTheme="majorHAnsi" w:hAnsiTheme="majorHAnsi"/>
+          <w:sz w:val="24"/>
+        </w:rPr>
         <w:t>Solutions d’implémentation</w:t>
       </w:r>
     </w:p>
@@ -9597,6 +9977,8 @@
           <w:sz w:val="24"/>
         </w:rPr>
       </w:pPr>
+      <w:bookmarkStart w:id="0" w:name="_GoBack"/>
+      <w:bookmarkEnd w:id="0"/>
     </w:p>
     <w:p>
       <w:pPr>
@@ -9605,17 +9987,19 @@
         <w:rPr>
           <w:rStyle w:val="Accentuation"/>
           <w:rFonts w:asciiTheme="majorHAnsi" w:hAnsiTheme="majorHAnsi"/>
-          <w:sz w:val="24"/>
-        </w:rPr>
-      </w:pPr>
-      <w:r>
+          <w:sz w:val="32"/>
+        </w:rPr>
+      </w:pPr>
+    </w:p>
+    <w:p>
+      <w:pPr>
+        <w:spacing w:after="0" w:line="360" w:lineRule="auto"/>
         <w:rPr>
           <w:rStyle w:val="Accentuation"/>
           <w:rFonts w:asciiTheme="majorHAnsi" w:hAnsiTheme="majorHAnsi"/>
-          <w:sz w:val="24"/>
-        </w:rPr>
-        <w:t>Droits d’auteur et de reproduction</w:t>
-      </w:r>
+          <w:sz w:val="32"/>
+        </w:rPr>
+      </w:pPr>
     </w:p>
     <w:p>
       <w:pPr>
@@ -9629,22 +10013,485 @@
       </w:pPr>
       <w:r>
         <w:rPr>
-          <w:sz w:val="24"/>
-        </w:rPr>
-        <w:t xml:space="preserve">Tous droits réservés. Aucun extrait de ce document ne peut être reproduit, sous quelque forme ou procédé quel </w:t>
-      </w:r>
-      <w:r>
-        <w:rPr>
-          <w:sz w:val="24"/>
-        </w:rPr>
-        <w:t>qu’il soit.</w:t>
-      </w:r>
-      <w:bookmarkStart w:id="0" w:name="_GoBack"/>
-      <w:bookmarkEnd w:id="0"/>
+          <w:rStyle w:val="Accentuation"/>
+          <w:rFonts w:asciiTheme="majorHAnsi" w:hAnsiTheme="majorHAnsi"/>
+          <w:sz w:val="32"/>
+        </w:rPr>
+        <w:lastRenderedPageBreak/>
+        <w:t>Annexe 1 – Modèle Relationnel</w:t>
+      </w:r>
+    </w:p>
+    <w:p>
+      <w:pPr>
+        <w:spacing w:after="0" w:line="360" w:lineRule="auto"/>
+        <w:jc w:val="center"/>
+        <w:rPr>
+          <w:rStyle w:val="Accentuation"/>
+          <w:rFonts w:asciiTheme="majorHAnsi" w:hAnsiTheme="majorHAnsi"/>
+          <w:sz w:val="32"/>
+        </w:rPr>
+      </w:pPr>
+    </w:p>
+    <w:p>
+      <w:pPr>
+        <w:spacing w:after="0" w:line="360" w:lineRule="auto"/>
+        <w:jc w:val="center"/>
+        <w:rPr>
+          <w:rStyle w:val="Accentuation"/>
+          <w:rFonts w:asciiTheme="majorHAnsi" w:hAnsiTheme="majorHAnsi"/>
+          <w:sz w:val="32"/>
+        </w:rPr>
+      </w:pPr>
+    </w:p>
+    <w:p>
+      <w:pPr>
+        <w:spacing w:after="0" w:line="360" w:lineRule="auto"/>
+        <w:jc w:val="center"/>
+        <w:rPr>
+          <w:rStyle w:val="Accentuation"/>
+          <w:rFonts w:asciiTheme="majorHAnsi" w:hAnsiTheme="majorHAnsi"/>
+          <w:sz w:val="32"/>
+        </w:rPr>
+      </w:pPr>
+    </w:p>
+    <w:p>
+      <w:pPr>
+        <w:spacing w:after="0" w:line="360" w:lineRule="auto"/>
+        <w:jc w:val="center"/>
+        <w:rPr>
+          <w:rStyle w:val="Accentuation"/>
+          <w:rFonts w:asciiTheme="majorHAnsi" w:hAnsiTheme="majorHAnsi"/>
+          <w:sz w:val="32"/>
+        </w:rPr>
+      </w:pPr>
+    </w:p>
+    <w:p>
+      <w:pPr>
+        <w:spacing w:after="0" w:line="360" w:lineRule="auto"/>
+        <w:jc w:val="center"/>
+        <w:rPr>
+          <w:rStyle w:val="Accentuation"/>
+          <w:rFonts w:asciiTheme="majorHAnsi" w:hAnsiTheme="majorHAnsi"/>
+          <w:sz w:val="32"/>
+        </w:rPr>
+      </w:pPr>
+    </w:p>
+    <w:p>
+      <w:pPr>
+        <w:spacing w:after="0" w:line="360" w:lineRule="auto"/>
+        <w:jc w:val="center"/>
+        <w:rPr>
+          <w:rStyle w:val="Accentuation"/>
+          <w:rFonts w:asciiTheme="majorHAnsi" w:hAnsiTheme="majorHAnsi"/>
+          <w:sz w:val="32"/>
+        </w:rPr>
+      </w:pPr>
+      <w:r>
+        <w:rPr>
+          <w:rFonts w:asciiTheme="majorHAnsi" w:hAnsiTheme="majorHAnsi"/>
+          <w:b/>
+          <w:i/>
+          <w:noProof/>
+          <w:color w:val="2B2F36" w:themeColor="text2" w:themeShade="80"/>
+          <w:spacing w:val="10"/>
+          <w:sz w:val="32"/>
+          <w:szCs w:val="18"/>
+        </w:rPr>
+        <w:drawing>
+          <wp:anchor distT="0" distB="0" distL="114300" distR="114300" simplePos="0" relativeHeight="251674624" behindDoc="1" locked="0" layoutInCell="1" allowOverlap="1" wp14:anchorId="2E851A04" wp14:editId="4343D149">
+            <wp:simplePos x="0" y="0"/>
+            <wp:positionH relativeFrom="column">
+              <wp:posOffset>-1283970</wp:posOffset>
+            </wp:positionH>
+            <wp:positionV relativeFrom="paragraph">
+              <wp:posOffset>97155</wp:posOffset>
+            </wp:positionV>
+            <wp:extent cx="7906385" cy="4589145"/>
+            <wp:effectExtent l="1270" t="0" r="635" b="635"/>
+            <wp:wrapNone/>
+            <wp:docPr id="78" name="Image 78"/>
+            <wp:cNvGraphicFramePr>
+              <a:graphicFrameLocks xmlns:a="http://schemas.openxmlformats.org/drawingml/2006/main" noChangeAspect="1"/>
+            </wp:cNvGraphicFramePr>
+            <a:graphic xmlns:a="http://schemas.openxmlformats.org/drawingml/2006/main">
+              <a:graphicData uri="http://schemas.openxmlformats.org/drawingml/2006/picture">
+                <pic:pic xmlns:pic="http://schemas.openxmlformats.org/drawingml/2006/picture">
+                  <pic:nvPicPr>
+                    <pic:cNvPr id="0" name="Picture 2"/>
+                    <pic:cNvPicPr>
+                      <a:picLocks noChangeAspect="1" noChangeArrowheads="1"/>
+                    </pic:cNvPicPr>
+                  </pic:nvPicPr>
+                  <pic:blipFill>
+                    <a:blip r:embed="rId12">
+                      <a:extLst>
+                        <a:ext uri="{28A0092B-C50C-407E-A947-70E740481C1C}">
+                          <a14:useLocalDpi xmlns:a14="http://schemas.microsoft.com/office/drawing/2010/main" val="0"/>
+                        </a:ext>
+                      </a:extLst>
+                    </a:blip>
+                    <a:srcRect/>
+                    <a:stretch>
+                      <a:fillRect/>
+                    </a:stretch>
+                  </pic:blipFill>
+                  <pic:spPr bwMode="auto">
+                    <a:xfrm rot="16200000">
+                      <a:off x="0" y="0"/>
+                      <a:ext cx="7906385" cy="4589145"/>
+                    </a:xfrm>
+                    <a:prstGeom prst="rect">
+                      <a:avLst/>
+                    </a:prstGeom>
+                    <a:noFill/>
+                    <a:ln>
+                      <a:noFill/>
+                    </a:ln>
+                  </pic:spPr>
+                </pic:pic>
+              </a:graphicData>
+            </a:graphic>
+            <wp14:sizeRelH relativeFrom="page">
+              <wp14:pctWidth>0</wp14:pctWidth>
+            </wp14:sizeRelH>
+            <wp14:sizeRelV relativeFrom="page">
+              <wp14:pctHeight>0</wp14:pctHeight>
+            </wp14:sizeRelV>
+          </wp:anchor>
+        </w:drawing>
+      </w:r>
+    </w:p>
+    <w:p>
+      <w:pPr>
+        <w:spacing w:after="0" w:line="360" w:lineRule="auto"/>
+        <w:jc w:val="center"/>
+        <w:rPr>
+          <w:rStyle w:val="Accentuation"/>
+          <w:rFonts w:asciiTheme="majorHAnsi" w:hAnsiTheme="majorHAnsi"/>
+          <w:sz w:val="32"/>
+        </w:rPr>
+      </w:pPr>
+    </w:p>
+    <w:p>
+      <w:pPr>
+        <w:spacing w:after="0" w:line="360" w:lineRule="auto"/>
+        <w:jc w:val="center"/>
+        <w:rPr>
+          <w:rStyle w:val="Accentuation"/>
+          <w:rFonts w:asciiTheme="majorHAnsi" w:hAnsiTheme="majorHAnsi"/>
+          <w:sz w:val="32"/>
+        </w:rPr>
+      </w:pPr>
+    </w:p>
+    <w:p>
+      <w:pPr>
+        <w:spacing w:after="0" w:line="360" w:lineRule="auto"/>
+        <w:jc w:val="center"/>
+        <w:rPr>
+          <w:rStyle w:val="Accentuation"/>
+          <w:rFonts w:asciiTheme="majorHAnsi" w:hAnsiTheme="majorHAnsi"/>
+          <w:sz w:val="32"/>
+        </w:rPr>
+      </w:pPr>
+    </w:p>
+    <w:p>
+      <w:pPr>
+        <w:spacing w:after="0" w:line="360" w:lineRule="auto"/>
+        <w:jc w:val="center"/>
+        <w:rPr>
+          <w:rStyle w:val="Accentuation"/>
+          <w:rFonts w:asciiTheme="majorHAnsi" w:hAnsiTheme="majorHAnsi"/>
+          <w:sz w:val="32"/>
+        </w:rPr>
+      </w:pPr>
+    </w:p>
+    <w:p>
+      <w:pPr>
+        <w:spacing w:after="0" w:line="360" w:lineRule="auto"/>
+        <w:jc w:val="center"/>
+        <w:rPr>
+          <w:rStyle w:val="Accentuation"/>
+          <w:rFonts w:asciiTheme="majorHAnsi" w:hAnsiTheme="majorHAnsi"/>
+          <w:sz w:val="32"/>
+        </w:rPr>
+      </w:pPr>
+    </w:p>
+    <w:p>
+      <w:pPr>
+        <w:spacing w:after="0" w:line="360" w:lineRule="auto"/>
+        <w:jc w:val="center"/>
+        <w:rPr>
+          <w:rStyle w:val="Accentuation"/>
+          <w:rFonts w:asciiTheme="majorHAnsi" w:hAnsiTheme="majorHAnsi"/>
+          <w:sz w:val="32"/>
+        </w:rPr>
+      </w:pPr>
+    </w:p>
+    <w:p>
+      <w:pPr>
+        <w:spacing w:after="0" w:line="360" w:lineRule="auto"/>
+        <w:jc w:val="center"/>
+        <w:rPr>
+          <w:rStyle w:val="Accentuation"/>
+          <w:rFonts w:asciiTheme="majorHAnsi" w:hAnsiTheme="majorHAnsi"/>
+          <w:sz w:val="32"/>
+        </w:rPr>
+      </w:pPr>
+    </w:p>
+    <w:p>
+      <w:pPr>
+        <w:spacing w:after="0" w:line="360" w:lineRule="auto"/>
+        <w:jc w:val="center"/>
+        <w:rPr>
+          <w:rStyle w:val="Accentuation"/>
+          <w:rFonts w:asciiTheme="majorHAnsi" w:hAnsiTheme="majorHAnsi"/>
+          <w:sz w:val="32"/>
+        </w:rPr>
+      </w:pPr>
+    </w:p>
+    <w:p>
+      <w:pPr>
+        <w:spacing w:after="0" w:line="360" w:lineRule="auto"/>
+        <w:jc w:val="center"/>
+        <w:rPr>
+          <w:rStyle w:val="Accentuation"/>
+          <w:rFonts w:asciiTheme="majorHAnsi" w:hAnsiTheme="majorHAnsi"/>
+          <w:sz w:val="32"/>
+        </w:rPr>
+      </w:pPr>
+    </w:p>
+    <w:p>
+      <w:pPr>
+        <w:spacing w:after="0" w:line="360" w:lineRule="auto"/>
+        <w:jc w:val="center"/>
+        <w:rPr>
+          <w:rStyle w:val="Accentuation"/>
+          <w:rFonts w:asciiTheme="majorHAnsi" w:hAnsiTheme="majorHAnsi"/>
+          <w:sz w:val="32"/>
+        </w:rPr>
+      </w:pPr>
+    </w:p>
+    <w:p>
+      <w:pPr>
+        <w:spacing w:after="0" w:line="360" w:lineRule="auto"/>
+        <w:jc w:val="center"/>
+        <w:rPr>
+          <w:rStyle w:val="Accentuation"/>
+          <w:rFonts w:asciiTheme="majorHAnsi" w:hAnsiTheme="majorHAnsi"/>
+          <w:sz w:val="32"/>
+        </w:rPr>
+      </w:pPr>
+    </w:p>
+    <w:p>
+      <w:pPr>
+        <w:spacing w:after="0" w:line="360" w:lineRule="auto"/>
+        <w:jc w:val="center"/>
+        <w:rPr>
+          <w:rStyle w:val="Accentuation"/>
+          <w:rFonts w:asciiTheme="majorHAnsi" w:hAnsiTheme="majorHAnsi"/>
+          <w:sz w:val="32"/>
+        </w:rPr>
+      </w:pPr>
+    </w:p>
+    <w:p>
+      <w:pPr>
+        <w:spacing w:after="0" w:line="360" w:lineRule="auto"/>
+        <w:jc w:val="center"/>
+        <w:rPr>
+          <w:rStyle w:val="Accentuation"/>
+          <w:rFonts w:asciiTheme="majorHAnsi" w:hAnsiTheme="majorHAnsi"/>
+          <w:sz w:val="32"/>
+        </w:rPr>
+      </w:pPr>
+    </w:p>
+    <w:p>
+      <w:pPr>
+        <w:spacing w:after="0" w:line="360" w:lineRule="auto"/>
+        <w:jc w:val="center"/>
+        <w:rPr>
+          <w:rStyle w:val="Accentuation"/>
+          <w:rFonts w:asciiTheme="majorHAnsi" w:hAnsiTheme="majorHAnsi"/>
+          <w:sz w:val="32"/>
+        </w:rPr>
+      </w:pPr>
+    </w:p>
+    <w:p>
+      <w:pPr>
+        <w:spacing w:after="0" w:line="360" w:lineRule="auto"/>
+        <w:jc w:val="center"/>
+        <w:rPr>
+          <w:rStyle w:val="Accentuation"/>
+          <w:rFonts w:asciiTheme="majorHAnsi" w:hAnsiTheme="majorHAnsi"/>
+          <w:sz w:val="32"/>
+        </w:rPr>
+      </w:pPr>
+    </w:p>
+    <w:p>
+      <w:pPr>
+        <w:spacing w:after="0" w:line="360" w:lineRule="auto"/>
+        <w:jc w:val="center"/>
+        <w:rPr>
+          <w:rStyle w:val="Accentuation"/>
+          <w:rFonts w:asciiTheme="majorHAnsi" w:hAnsiTheme="majorHAnsi"/>
+          <w:sz w:val="32"/>
+        </w:rPr>
+      </w:pPr>
+    </w:p>
+    <w:p>
+      <w:pPr>
+        <w:spacing w:after="0" w:line="360" w:lineRule="auto"/>
+        <w:jc w:val="center"/>
+        <w:rPr>
+          <w:rStyle w:val="Accentuation"/>
+          <w:rFonts w:asciiTheme="majorHAnsi" w:hAnsiTheme="majorHAnsi"/>
+          <w:sz w:val="32"/>
+        </w:rPr>
+      </w:pPr>
+    </w:p>
+    <w:p>
+      <w:pPr>
+        <w:spacing w:after="0" w:line="360" w:lineRule="auto"/>
+        <w:jc w:val="center"/>
+        <w:rPr>
+          <w:rStyle w:val="Accentuation"/>
+          <w:rFonts w:asciiTheme="majorHAnsi" w:hAnsiTheme="majorHAnsi"/>
+          <w:sz w:val="32"/>
+        </w:rPr>
+      </w:pPr>
+      <w:r>
+        <w:rPr>
+          <w:rStyle w:val="Accentuation"/>
+          <w:rFonts w:asciiTheme="majorHAnsi" w:hAnsiTheme="majorHAnsi"/>
+          <w:sz w:val="32"/>
+        </w:rPr>
+        <w:lastRenderedPageBreak/>
+        <w:t>Annexe 2 – Modèle Conceptuel</w:t>
+      </w:r>
+    </w:p>
+    <w:p>
+      <w:pPr>
+        <w:spacing w:after="0" w:line="360" w:lineRule="auto"/>
+        <w:jc w:val="center"/>
+        <w:rPr>
+          <w:rStyle w:val="Accentuation"/>
+          <w:rFonts w:asciiTheme="majorHAnsi" w:hAnsiTheme="majorHAnsi"/>
+          <w:sz w:val="32"/>
+        </w:rPr>
+      </w:pPr>
+    </w:p>
+    <w:p>
+      <w:pPr>
+        <w:spacing w:after="0" w:line="360" w:lineRule="auto"/>
+        <w:jc w:val="center"/>
+        <w:rPr>
+          <w:rStyle w:val="Accentuation"/>
+          <w:rFonts w:asciiTheme="majorHAnsi" w:hAnsiTheme="majorHAnsi"/>
+          <w:sz w:val="32"/>
+        </w:rPr>
+      </w:pPr>
+      <w:r>
+        <w:rPr>
+          <w:rFonts w:asciiTheme="majorHAnsi" w:hAnsiTheme="majorHAnsi"/>
+          <w:b/>
+          <w:i/>
+          <w:noProof/>
+          <w:color w:val="2B2F36" w:themeColor="text2" w:themeShade="80"/>
+          <w:spacing w:val="10"/>
+          <w:sz w:val="32"/>
+          <w:szCs w:val="18"/>
+        </w:rPr>
+        <w:drawing>
+          <wp:inline distT="0" distB="0" distL="0" distR="0">
+            <wp:extent cx="7819514" cy="3560671"/>
+            <wp:effectExtent l="0" t="4128" r="6033" b="6032"/>
+            <wp:docPr id="79" name="Image 79"/>
+            <wp:cNvGraphicFramePr>
+              <a:graphicFrameLocks xmlns:a="http://schemas.openxmlformats.org/drawingml/2006/main" noChangeAspect="1"/>
+            </wp:cNvGraphicFramePr>
+            <a:graphic xmlns:a="http://schemas.openxmlformats.org/drawingml/2006/main">
+              <a:graphicData uri="http://schemas.openxmlformats.org/drawingml/2006/picture">
+                <pic:pic xmlns:pic="http://schemas.openxmlformats.org/drawingml/2006/picture">
+                  <pic:nvPicPr>
+                    <pic:cNvPr id="0" name="Picture 3"/>
+                    <pic:cNvPicPr>
+                      <a:picLocks noChangeAspect="1" noChangeArrowheads="1"/>
+                    </pic:cNvPicPr>
+                  </pic:nvPicPr>
+                  <pic:blipFill>
+                    <a:blip r:embed="rId13">
+                      <a:extLst>
+                        <a:ext uri="{28A0092B-C50C-407E-A947-70E740481C1C}">
+                          <a14:useLocalDpi xmlns:a14="http://schemas.microsoft.com/office/drawing/2010/main" val="0"/>
+                        </a:ext>
+                      </a:extLst>
+                    </a:blip>
+                    <a:srcRect/>
+                    <a:stretch>
+                      <a:fillRect/>
+                    </a:stretch>
+                  </pic:blipFill>
+                  <pic:spPr bwMode="auto">
+                    <a:xfrm rot="16200000">
+                      <a:off x="0" y="0"/>
+                      <a:ext cx="7806915" cy="3554934"/>
+                    </a:xfrm>
+                    <a:prstGeom prst="rect">
+                      <a:avLst/>
+                    </a:prstGeom>
+                    <a:noFill/>
+                    <a:ln>
+                      <a:noFill/>
+                    </a:ln>
+                  </pic:spPr>
+                </pic:pic>
+              </a:graphicData>
+            </a:graphic>
+          </wp:inline>
+        </w:drawing>
+      </w:r>
+    </w:p>
+    <w:p>
+      <w:pPr>
+        <w:spacing w:after="0" w:line="360" w:lineRule="auto"/>
+        <w:jc w:val="center"/>
+        <w:rPr>
+          <w:rStyle w:val="Accentuation"/>
+          <w:rFonts w:asciiTheme="majorHAnsi" w:hAnsiTheme="majorHAnsi"/>
+          <w:sz w:val="32"/>
+        </w:rPr>
+      </w:pPr>
+      <w:r>
+        <w:rPr>
+          <w:rStyle w:val="Accentuation"/>
+          <w:rFonts w:asciiTheme="majorHAnsi" w:hAnsiTheme="majorHAnsi"/>
+          <w:sz w:val="32"/>
+        </w:rPr>
+        <w:lastRenderedPageBreak/>
+        <w:t>Annexe 3 – Prototype de l’a</w:t>
+      </w:r>
+      <w:r>
+        <w:rPr>
+          <w:rStyle w:val="Accentuation"/>
+          <w:rFonts w:asciiTheme="majorHAnsi" w:hAnsiTheme="majorHAnsi"/>
+          <w:sz w:val="32"/>
+        </w:rPr>
+        <w:t>pplication</w:t>
+      </w:r>
+    </w:p>
+    <w:p>
+      <w:pPr>
+        <w:spacing w:after="0" w:line="360" w:lineRule="auto"/>
+        <w:jc w:val="center"/>
+        <w:rPr>
+          <w:rStyle w:val="Accentuation"/>
+          <w:rFonts w:asciiTheme="majorHAnsi" w:hAnsiTheme="majorHAnsi"/>
+          <w:sz w:val="32"/>
+        </w:rPr>
+      </w:pPr>
     </w:p>
     <w:sectPr>
-      <w:headerReference w:type="default" r:id="rId10"/>
-      <w:footerReference w:type="default" r:id="rId11"/>
+      <w:headerReference w:type="default" r:id="rId14"/>
+      <w:footerReference w:type="default" r:id="rId15"/>
       <w:pgSz w:w="11907" w:h="16839"/>
       <w:pgMar w:top="1440" w:right="1751" w:bottom="1440" w:left="1751" w:header="709" w:footer="459" w:gutter="0"/>
       <w:pgNumType w:start="0"/>
@@ -9706,7 +10553,7 @@
       <w:rPr>
         <w:noProof/>
       </w:rPr>
-      <w:t>8</w:t>
+      <w:t>1</w:t>
     </w:r>
     <w:r>
       <w:fldChar w:fldCharType="end"/>
@@ -9841,7 +10688,7 @@
       <w:sdtPr>
         <w:id w:val="80127134"/>
         <w:dataBinding w:prefixMappings="xmlns:ns0='http://schemas.microsoft.com/office/2006/coverPageProps'" w:xpath="/ns0:CoverPageProperties[1]/ns0:PublishDate[1]" w:storeItemID="{55AF091B-3C7A-41E3-B477-F2FDAA23CFDA}"/>
-        <w:date w:fullDate="2015-02-25T00:00:00Z">
+        <w:date w:fullDate="2015-02-27T00:00:00Z">
           <w:dateFormat w:val="dd/MM/yyyy"/>
           <w:lid w:val="fr-FR"/>
           <w:storeMappedDataAs w:val="dateTime"/>
@@ -9854,7 +10701,19 @@
           <w:rPr>
             <w:lang w:val="fr-FR"/>
           </w:rPr>
-          <w:t>25/02/2015</w:t>
+          <w:t>2</w:t>
+        </w:r>
+        <w:r>
+          <w:rPr>
+            <w:lang w:val="fr-FR"/>
+          </w:rPr>
+          <w:t>7</w:t>
+        </w:r>
+        <w:r>
+          <w:rPr>
+            <w:lang w:val="fr-FR"/>
+          </w:rPr>
+          <w:t>/02/2015</w:t>
         </w:r>
       </w:sdtContent>
     </w:sdt>
@@ -9865,7 +10724,7 @@
       <mc:AlternateContent>
         <mc:Choice Requires="wps">
           <w:drawing>
-            <wp:anchor distT="0" distB="0" distL="114300" distR="114300" simplePos="0" relativeHeight="251659264" behindDoc="0" locked="0" layoutInCell="1" allowOverlap="1" wp14:anchorId="106890E2" wp14:editId="168AD751">
+            <wp:anchor distT="0" distB="0" distL="114300" distR="114300" simplePos="0" relativeHeight="251659264" behindDoc="0" locked="0" layoutInCell="1" allowOverlap="1" wp14:anchorId="7527278A" wp14:editId="7A24CFAB">
               <wp:simplePos x="0" y="0"/>
               <mc:AlternateContent>
                 <mc:Choice Requires="wp14">
@@ -10436,13 +11295,13 @@
     </w:lvl>
   </w:abstractNum>
   <w:abstractNum w:abstractNumId="4">
-    <w:nsid w:val="447D24B9"/>
+    <w:nsid w:val="2E3D0447"/>
     <w:multiLevelType w:val="hybridMultilevel"/>
-    <w:tmpl w:val="BFCEBB6C"/>
-    <w:lvl w:ilvl="0" w:tplc="0C0C000F">
+    <w:tmpl w:val="B0C404B0"/>
+    <w:lvl w:ilvl="0" w:tplc="42C02CB0">
       <w:start w:val="1"/>
       <w:numFmt w:val="decimal"/>
-      <w:lvlText w:val="%1."/>
+      <w:lvlText w:val="%1-"/>
       <w:lvlJc w:val="left"/>
       <w:pPr>
         <w:ind w:left="720" w:hanging="360"/>
@@ -10525,16 +11384,16 @@
     </w:lvl>
   </w:abstractNum>
   <w:abstractNum w:abstractNumId="5">
-    <w:nsid w:val="650B3297"/>
+    <w:nsid w:val="447D24B9"/>
     <w:multiLevelType w:val="hybridMultilevel"/>
-    <w:tmpl w:val="9BA6B550"/>
-    <w:lvl w:ilvl="0" w:tplc="52D2CDAA">
+    <w:tmpl w:val="BFCEBB6C"/>
+    <w:lvl w:ilvl="0" w:tplc="0C0C000F">
       <w:start w:val="1"/>
       <w:numFmt w:val="decimal"/>
       <w:lvlText w:val="%1."/>
       <w:lvlJc w:val="left"/>
       <w:pPr>
-        <w:ind w:left="1080" w:hanging="360"/>
+        <w:ind w:left="720" w:hanging="360"/>
       </w:pPr>
       <w:rPr>
         <w:rFonts w:hint="default"/>
@@ -10546,7 +11405,7 @@
       <w:lvlText w:val="%2."/>
       <w:lvlJc w:val="left"/>
       <w:pPr>
-        <w:ind w:left="1800" w:hanging="360"/>
+        <w:ind w:left="1440" w:hanging="360"/>
       </w:pPr>
     </w:lvl>
     <w:lvl w:ilvl="2" w:tplc="0C0C001B" w:tentative="1">
@@ -10555,7 +11414,7 @@
       <w:lvlText w:val="%3."/>
       <w:lvlJc w:val="right"/>
       <w:pPr>
-        <w:ind w:left="2520" w:hanging="180"/>
+        <w:ind w:left="2160" w:hanging="180"/>
       </w:pPr>
     </w:lvl>
     <w:lvl w:ilvl="3" w:tplc="0C0C000F" w:tentative="1">
@@ -10564,7 +11423,7 @@
       <w:lvlText w:val="%4."/>
       <w:lvlJc w:val="left"/>
       <w:pPr>
-        <w:ind w:left="3240" w:hanging="360"/>
+        <w:ind w:left="2880" w:hanging="360"/>
       </w:pPr>
     </w:lvl>
     <w:lvl w:ilvl="4" w:tplc="0C0C0019" w:tentative="1">
@@ -10573,7 +11432,7 @@
       <w:lvlText w:val="%5."/>
       <w:lvlJc w:val="left"/>
       <w:pPr>
-        <w:ind w:left="3960" w:hanging="360"/>
+        <w:ind w:left="3600" w:hanging="360"/>
       </w:pPr>
     </w:lvl>
     <w:lvl w:ilvl="5" w:tplc="0C0C001B" w:tentative="1">
@@ -10582,7 +11441,7 @@
       <w:lvlText w:val="%6."/>
       <w:lvlJc w:val="right"/>
       <w:pPr>
-        <w:ind w:left="4680" w:hanging="180"/>
+        <w:ind w:left="4320" w:hanging="180"/>
       </w:pPr>
     </w:lvl>
     <w:lvl w:ilvl="6" w:tplc="0C0C000F" w:tentative="1">
@@ -10591,7 +11450,7 @@
       <w:lvlText w:val="%7."/>
       <w:lvlJc w:val="left"/>
       <w:pPr>
-        <w:ind w:left="5400" w:hanging="360"/>
+        <w:ind w:left="5040" w:hanging="360"/>
       </w:pPr>
     </w:lvl>
     <w:lvl w:ilvl="7" w:tplc="0C0C0019" w:tentative="1">
@@ -10600,7 +11459,7 @@
       <w:lvlText w:val="%8."/>
       <w:lvlJc w:val="left"/>
       <w:pPr>
-        <w:ind w:left="6120" w:hanging="360"/>
+        <w:ind w:left="5760" w:hanging="360"/>
       </w:pPr>
     </w:lvl>
     <w:lvl w:ilvl="8" w:tplc="0C0C001B" w:tentative="1">
@@ -10609,21 +11468,21 @@
       <w:lvlText w:val="%9."/>
       <w:lvlJc w:val="right"/>
       <w:pPr>
-        <w:ind w:left="6840" w:hanging="180"/>
+        <w:ind w:left="6480" w:hanging="180"/>
       </w:pPr>
     </w:lvl>
   </w:abstractNum>
   <w:abstractNum w:abstractNumId="6">
-    <w:nsid w:val="6567739D"/>
+    <w:nsid w:val="650B3297"/>
     <w:multiLevelType w:val="hybridMultilevel"/>
-    <w:tmpl w:val="A3CC5BBE"/>
-    <w:lvl w:ilvl="0" w:tplc="88C0A984">
+    <w:tmpl w:val="9BA6B550"/>
+    <w:lvl w:ilvl="0" w:tplc="52D2CDAA">
       <w:start w:val="1"/>
       <w:numFmt w:val="decimal"/>
-      <w:lvlText w:val="%1-"/>
+      <w:lvlText w:val="%1."/>
       <w:lvlJc w:val="left"/>
       <w:pPr>
-        <w:ind w:left="720" w:hanging="360"/>
+        <w:ind w:left="1080" w:hanging="360"/>
       </w:pPr>
       <w:rPr>
         <w:rFonts w:hint="default"/>
@@ -10635,7 +11494,7 @@
       <w:lvlText w:val="%2."/>
       <w:lvlJc w:val="left"/>
       <w:pPr>
-        <w:ind w:left="1440" w:hanging="360"/>
+        <w:ind w:left="1800" w:hanging="360"/>
       </w:pPr>
     </w:lvl>
     <w:lvl w:ilvl="2" w:tplc="0C0C001B" w:tentative="1">
@@ -10644,7 +11503,7 @@
       <w:lvlText w:val="%3."/>
       <w:lvlJc w:val="right"/>
       <w:pPr>
-        <w:ind w:left="2160" w:hanging="180"/>
+        <w:ind w:left="2520" w:hanging="180"/>
       </w:pPr>
     </w:lvl>
     <w:lvl w:ilvl="3" w:tplc="0C0C000F" w:tentative="1">
@@ -10653,7 +11512,7 @@
       <w:lvlText w:val="%4."/>
       <w:lvlJc w:val="left"/>
       <w:pPr>
-        <w:ind w:left="2880" w:hanging="360"/>
+        <w:ind w:left="3240" w:hanging="360"/>
       </w:pPr>
     </w:lvl>
     <w:lvl w:ilvl="4" w:tplc="0C0C0019" w:tentative="1">
@@ -10662,7 +11521,7 @@
       <w:lvlText w:val="%5."/>
       <w:lvlJc w:val="left"/>
       <w:pPr>
-        <w:ind w:left="3600" w:hanging="360"/>
+        <w:ind w:left="3960" w:hanging="360"/>
       </w:pPr>
     </w:lvl>
     <w:lvl w:ilvl="5" w:tplc="0C0C001B" w:tentative="1">
@@ -10671,7 +11530,7 @@
       <w:lvlText w:val="%6."/>
       <w:lvlJc w:val="right"/>
       <w:pPr>
-        <w:ind w:left="4320" w:hanging="180"/>
+        <w:ind w:left="4680" w:hanging="180"/>
       </w:pPr>
     </w:lvl>
     <w:lvl w:ilvl="6" w:tplc="0C0C000F" w:tentative="1">
@@ -10680,7 +11539,7 @@
       <w:lvlText w:val="%7."/>
       <w:lvlJc w:val="left"/>
       <w:pPr>
-        <w:ind w:left="5040" w:hanging="360"/>
+        <w:ind w:left="5400" w:hanging="360"/>
       </w:pPr>
     </w:lvl>
     <w:lvl w:ilvl="7" w:tplc="0C0C0019" w:tentative="1">
@@ -10689,7 +11548,7 @@
       <w:lvlText w:val="%8."/>
       <w:lvlJc w:val="left"/>
       <w:pPr>
-        <w:ind w:left="5760" w:hanging="360"/>
+        <w:ind w:left="6120" w:hanging="360"/>
       </w:pPr>
     </w:lvl>
     <w:lvl w:ilvl="8" w:tplc="0C0C001B" w:tentative="1">
@@ -10698,11 +11557,100 @@
       <w:lvlText w:val="%9."/>
       <w:lvlJc w:val="right"/>
       <w:pPr>
-        <w:ind w:left="6480" w:hanging="180"/>
+        <w:ind w:left="6840" w:hanging="180"/>
       </w:pPr>
     </w:lvl>
   </w:abstractNum>
   <w:abstractNum w:abstractNumId="7">
+    <w:nsid w:val="6567739D"/>
+    <w:multiLevelType w:val="hybridMultilevel"/>
+    <w:tmpl w:val="A3CC5BBE"/>
+    <w:lvl w:ilvl="0" w:tplc="88C0A984">
+      <w:start w:val="1"/>
+      <w:numFmt w:val="decimal"/>
+      <w:lvlText w:val="%1-"/>
+      <w:lvlJc w:val="left"/>
+      <w:pPr>
+        <w:ind w:left="720" w:hanging="360"/>
+      </w:pPr>
+      <w:rPr>
+        <w:rFonts w:hint="default"/>
+      </w:rPr>
+    </w:lvl>
+    <w:lvl w:ilvl="1" w:tplc="0C0C0019" w:tentative="1">
+      <w:start w:val="1"/>
+      <w:numFmt w:val="lowerLetter"/>
+      <w:lvlText w:val="%2."/>
+      <w:lvlJc w:val="left"/>
+      <w:pPr>
+        <w:ind w:left="1440" w:hanging="360"/>
+      </w:pPr>
+    </w:lvl>
+    <w:lvl w:ilvl="2" w:tplc="0C0C001B" w:tentative="1">
+      <w:start w:val="1"/>
+      <w:numFmt w:val="lowerRoman"/>
+      <w:lvlText w:val="%3."/>
+      <w:lvlJc w:val="right"/>
+      <w:pPr>
+        <w:ind w:left="2160" w:hanging="180"/>
+      </w:pPr>
+    </w:lvl>
+    <w:lvl w:ilvl="3" w:tplc="0C0C000F" w:tentative="1">
+      <w:start w:val="1"/>
+      <w:numFmt w:val="decimal"/>
+      <w:lvlText w:val="%4."/>
+      <w:lvlJc w:val="left"/>
+      <w:pPr>
+        <w:ind w:left="2880" w:hanging="360"/>
+      </w:pPr>
+    </w:lvl>
+    <w:lvl w:ilvl="4" w:tplc="0C0C0019" w:tentative="1">
+      <w:start w:val="1"/>
+      <w:numFmt w:val="lowerLetter"/>
+      <w:lvlText w:val="%5."/>
+      <w:lvlJc w:val="left"/>
+      <w:pPr>
+        <w:ind w:left="3600" w:hanging="360"/>
+      </w:pPr>
+    </w:lvl>
+    <w:lvl w:ilvl="5" w:tplc="0C0C001B" w:tentative="1">
+      <w:start w:val="1"/>
+      <w:numFmt w:val="lowerRoman"/>
+      <w:lvlText w:val="%6."/>
+      <w:lvlJc w:val="right"/>
+      <w:pPr>
+        <w:ind w:left="4320" w:hanging="180"/>
+      </w:pPr>
+    </w:lvl>
+    <w:lvl w:ilvl="6" w:tplc="0C0C000F" w:tentative="1">
+      <w:start w:val="1"/>
+      <w:numFmt w:val="decimal"/>
+      <w:lvlText w:val="%7."/>
+      <w:lvlJc w:val="left"/>
+      <w:pPr>
+        <w:ind w:left="5040" w:hanging="360"/>
+      </w:pPr>
+    </w:lvl>
+    <w:lvl w:ilvl="7" w:tplc="0C0C0019" w:tentative="1">
+      <w:start w:val="1"/>
+      <w:numFmt w:val="lowerLetter"/>
+      <w:lvlText w:val="%8."/>
+      <w:lvlJc w:val="left"/>
+      <w:pPr>
+        <w:ind w:left="5760" w:hanging="360"/>
+      </w:pPr>
+    </w:lvl>
+    <w:lvl w:ilvl="8" w:tplc="0C0C001B" w:tentative="1">
+      <w:start w:val="1"/>
+      <w:numFmt w:val="lowerRoman"/>
+      <w:lvlText w:val="%9."/>
+      <w:lvlJc w:val="right"/>
+      <w:pPr>
+        <w:ind w:left="6480" w:hanging="180"/>
+      </w:pPr>
+    </w:lvl>
+  </w:abstractNum>
+  <w:abstractNum w:abstractNumId="8">
     <w:nsid w:val="6865374A"/>
     <w:multiLevelType w:val="hybridMultilevel"/>
     <w:tmpl w:val="15C214DA"/>
@@ -10818,7 +11766,7 @@
       </w:rPr>
     </w:lvl>
   </w:abstractNum>
-  <w:abstractNum w:abstractNumId="8">
+  <w:abstractNum w:abstractNumId="9">
     <w:nsid w:val="687F1B77"/>
     <w:multiLevelType w:val="hybridMultilevel"/>
     <w:tmpl w:val="89D2BF80"/>
@@ -10907,7 +11855,7 @@
       </w:pPr>
     </w:lvl>
   </w:abstractNum>
-  <w:abstractNum w:abstractNumId="9">
+  <w:abstractNum w:abstractNumId="10">
     <w:nsid w:val="7AEA30D1"/>
     <w:multiLevelType w:val="hybridMultilevel"/>
     <w:tmpl w:val="238CF9EC"/>
@@ -10996,7 +11944,7 @@
       </w:pPr>
     </w:lvl>
   </w:abstractNum>
-  <w:abstractNum w:abstractNumId="10">
+  <w:abstractNum w:abstractNumId="11">
     <w:nsid w:val="7C162B67"/>
     <w:multiLevelType w:val="hybridMultilevel"/>
     <w:tmpl w:val="14DCBCFC"/>
@@ -11104,13 +12052,13 @@
     <w:abstractNumId w:val="2"/>
   </w:num>
   <w:num w:numId="7">
+    <w:abstractNumId w:val="8"/>
+  </w:num>
+  <w:num w:numId="8">
     <w:abstractNumId w:val="7"/>
   </w:num>
-  <w:num w:numId="8">
-    <w:abstractNumId w:val="6"/>
-  </w:num>
   <w:num w:numId="9">
-    <w:abstractNumId w:val="9"/>
+    <w:abstractNumId w:val="10"/>
   </w:num>
   <w:num w:numId="10">
     <w:abstractNumId w:val="0"/>
@@ -11119,16 +12067,19 @@
     <w:abstractNumId w:val="3"/>
   </w:num>
   <w:num w:numId="12">
-    <w:abstractNumId w:val="4"/>
+    <w:abstractNumId w:val="5"/>
   </w:num>
   <w:num w:numId="13">
-    <w:abstractNumId w:val="5"/>
+    <w:abstractNumId w:val="6"/>
   </w:num>
   <w:num w:numId="14">
-    <w:abstractNumId w:val="10"/>
+    <w:abstractNumId w:val="11"/>
   </w:num>
   <w:num w:numId="15">
-    <w:abstractNumId w:val="8"/>
+    <w:abstractNumId w:val="9"/>
+  </w:num>
+  <w:num w:numId="16">
+    <w:abstractNumId w:val="4"/>
   </w:num>
 </w:numbering>
 </file>
@@ -13150,7 +14101,7 @@
 
 <file path=customXml/item1.xml><?xml version="1.0" encoding="utf-8"?>
 <CoverPageProperties xmlns="http://schemas.microsoft.com/office/2006/coverPageProps">
-  <PublishDate>2015-02-25T00:00:00</PublishDate>
+  <PublishDate>2015-02-27T00:00:00</PublishDate>
   <Abstract/>
   <CompanyAddress/>
   <CompanyPhone/>

</xml_diff>

<commit_message>
Finalisation du document word
</commit_message>
<xml_diff>
--- a/Partie Modelisation/TP1-Modelisation.docx
+++ b/Partie Modelisation/TP1-Modelisation.docx
@@ -1,6 +1,6 @@
 
 <file path=word/document.xml><?xml version="1.0" encoding="utf-8"?>
-<w:document xmlns:wpc="http://schemas.microsoft.com/office/word/2010/wordprocessingCanvas" xmlns:mc="http://schemas.openxmlformats.org/markup-compatibility/2006" xmlns:o="urn:schemas-microsoft-com:office:office" xmlns:r="http://schemas.openxmlformats.org/officeDocument/2006/relationships" xmlns:m="http://schemas.openxmlformats.org/officeDocument/2006/math" xmlns:v="urn:schemas-microsoft-com:vml" xmlns:wp14="http://schemas.microsoft.com/office/word/2010/wordprocessingDrawing" xmlns:wp="http://schemas.openxmlformats.org/drawingml/2006/wordprocessingDrawing" xmlns:w10="urn:schemas-microsoft-com:office:word" xmlns:w="http://schemas.openxmlformats.org/wordprocessingml/2006/main" xmlns:w14="http://schemas.microsoft.com/office/word/2010/wordml" xmlns:wpg="http://schemas.microsoft.com/office/word/2010/wordprocessingGroup" xmlns:wpi="http://schemas.microsoft.com/office/word/2010/wordprocessingInk" xmlns:wne="http://schemas.microsoft.com/office/word/2006/wordml" xmlns:wps="http://schemas.microsoft.com/office/word/2010/wordprocessingShape" mc:Ignorable="w14 wp14">
+<w:document xmlns:wpc="http://schemas.microsoft.com/office/word/2010/wordprocessingCanvas" xmlns:mc="http://schemas.openxmlformats.org/markup-compatibility/2006" xmlns:o="urn:schemas-microsoft-com:office:office" xmlns:r="http://schemas.openxmlformats.org/officeDocument/2006/relationships" xmlns:m="http://schemas.openxmlformats.org/officeDocument/2006/math" xmlns:v="urn:schemas-microsoft-com:vml" xmlns:wp14="http://schemas.microsoft.com/office/word/2010/wordprocessingDrawing" xmlns:wp="http://schemas.openxmlformats.org/drawingml/2006/wordprocessingDrawing" xmlns:w10="urn:schemas-microsoft-com:office:word" xmlns:w="http://schemas.openxmlformats.org/wordprocessingml/2006/main" xmlns:w14="http://schemas.microsoft.com/office/word/2010/wordml" xmlns:w15="http://schemas.microsoft.com/office/word/2012/wordml" xmlns:wpg="http://schemas.microsoft.com/office/word/2010/wordprocessingGroup" xmlns:wpi="http://schemas.microsoft.com/office/word/2010/wordprocessingInk" xmlns:wne="http://schemas.microsoft.com/office/word/2006/wordml" xmlns:wps="http://schemas.microsoft.com/office/word/2010/wordprocessingShape" mc:Ignorable="w14 w15 wp14">
   <w:body>
     <w:p>
       <w:pPr>
@@ -365,9 +365,9 @@
                   </wp:anchor>
                 </w:drawing>
               </mc:Choice>
-              <mc:Fallback xmlns:w15="http://schemas.microsoft.com/office/word/2012/wordml">
+              <mc:Fallback>
                 <w:pict>
-                  <v:group w14:anchorId="52AC4300" id="Groupe 1" o:spid="_x0000_s1026" style="position:absolute;margin-left:0;margin-top:0;width:139.7pt;height:842.4pt;z-index:251673600;mso-left-percent:750;mso-position-horizontal-relative:page;mso-position-vertical:center;mso-position-vertical-relative:page;mso-left-percent:750;mso-width-relative:margin" coordsize="17742,106984" o:gfxdata="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">
+                  <v:group w14:anchorId="3EAE769E" id="Groupe 1" o:spid="_x0000_s1026" style="position:absolute;margin-left:0;margin-top:0;width:139.7pt;height:842.4pt;z-index:251673600;mso-left-percent:750;mso-position-horizontal-relative:page;mso-position-vertical:center;mso-position-vertical-relative:page;mso-left-percent:750;mso-width-relative:margin" coordsize="17742,106984" o:gfxdata="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">
                     <v:group id="Group 77" o:spid="_x0000_s1027" style="position:absolute;left:3089;width:14653;height:106984" coordorigin="6022,8835" coordsize="2310,16114" o:gfxdata="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">
                       <v:rect id="Rectangle 78" o:spid="_x0000_s1028" style="position:absolute;left:6676;top:8835;width:1512;height:16114;visibility:visible;mso-wrap-style:square;v-text-anchor:top" o:gfxdata="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" fillcolor="#feb686" stroked="f" strokecolor="#bfb675">
                         <v:fill color2="#fe8637 [3204]" rotate="t" angle="90" focus="100%" type="gradient"/>
@@ -474,7 +474,6 @@
                                     <w:szCs w:val="56"/>
                                   </w:rPr>
                                 </w:pPr>
-                                <w:proofErr w:type="spellStart"/>
                                 <w:r>
                                   <w:rPr>
                                     <w:rFonts w:asciiTheme="majorHAnsi" w:eastAsiaTheme="majorEastAsia" w:hAnsiTheme="majorHAnsi" w:cstheme="majorBidi"/>
@@ -486,7 +485,17 @@
                                   </w:rPr>
                                   <w:t>Trivia</w:t>
                                 </w:r>
-                                <w:proofErr w:type="spellEnd"/>
+                                <w:r>
+                                  <w:rPr>
+                                    <w:rFonts w:asciiTheme="majorHAnsi" w:eastAsiaTheme="majorEastAsia" w:hAnsiTheme="majorHAnsi" w:cstheme="majorBidi"/>
+                                    <w:smallCaps/>
+                                    <w:color w:val="244583" w:themeColor="accent2" w:themeShade="80"/>
+                                    <w:spacing w:val="20"/>
+                                    <w:sz w:val="56"/>
+                                    <w:szCs w:val="56"/>
+                                  </w:rPr>
+                                  <w:t>l</w:t>
+                                </w:r>
                                 <w:r>
                                   <w:rPr>
                                     <w:rFonts w:asciiTheme="majorHAnsi" w:eastAsiaTheme="majorEastAsia" w:hAnsiTheme="majorHAnsi" w:cstheme="majorBidi"/>
@@ -498,7 +507,6 @@
                                   </w:rPr>
                                   <w:t xml:space="preserve"> </w:t>
                                 </w:r>
-                                <w:proofErr w:type="spellStart"/>
                                 <w:r>
                                   <w:rPr>
                                     <w:rFonts w:asciiTheme="majorHAnsi" w:eastAsiaTheme="majorEastAsia" w:hAnsiTheme="majorHAnsi" w:cstheme="majorBidi"/>
@@ -510,7 +518,6 @@
                                   </w:rPr>
                                   <w:t>Diamond</w:t>
                                 </w:r>
-                                <w:proofErr w:type="spellEnd"/>
                               </w:p>
                               <w:p>
                                 <w:pPr>
@@ -571,7 +578,7 @@
               </mc:Choice>
               <mc:Fallback>
                 <w:pict>
-                  <v:rect id="Rectangle 89" o:spid="_x0000_s1026" style="position:absolute;margin-left:0;margin-top:0;width:367.2pt;height:395.9pt;z-index:251672576;visibility:visible;mso-wrap-style:square;mso-width-percent:600;mso-height-percent:500;mso-wrap-distance-left:9pt;mso-wrap-distance-top:0;mso-wrap-distance-right:9pt;mso-wrap-distance-bottom:0;mso-position-horizontal:left;mso-position-horizontal-relative:margin;mso-position-vertical:center;mso-position-vertical-relative:page;mso-width-percent:600;mso-height-percent:500;mso-width-relative:page;mso-height-relative:page;v-text-anchor:middle" o:gfxdata="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" o:allowincell="f" filled="f" stroked="f">
+                  <v:rect w14:anchorId="2ACDFF46" id="Rectangle 89" o:spid="_x0000_s1026" style="position:absolute;margin-left:0;margin-top:0;width:367.2pt;height:395.9pt;z-index:251672576;visibility:visible;mso-wrap-style:square;mso-width-percent:600;mso-height-percent:500;mso-wrap-distance-left:9pt;mso-wrap-distance-top:0;mso-wrap-distance-right:9pt;mso-wrap-distance-bottom:0;mso-position-horizontal:left;mso-position-horizontal-relative:margin;mso-position-vertical:center;mso-position-vertical-relative:page;mso-width-percent:600;mso-height-percent:500;mso-width-relative:page;mso-height-relative:page;v-text-anchor:middle" o:gfxdata="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" o:allowincell="f" filled="f" stroked="f">
                     <v:textbox>
                       <w:txbxContent>
                         <w:p>
@@ -585,7 +592,6 @@
                               <w:szCs w:val="56"/>
                             </w:rPr>
                           </w:pPr>
-                          <w:proofErr w:type="spellStart"/>
                           <w:r>
                             <w:rPr>
                               <w:rFonts w:asciiTheme="majorHAnsi" w:eastAsiaTheme="majorEastAsia" w:hAnsiTheme="majorHAnsi" w:cstheme="majorBidi"/>
@@ -597,7 +603,17 @@
                             </w:rPr>
                             <w:t>Trivia</w:t>
                           </w:r>
-                          <w:proofErr w:type="spellEnd"/>
+                          <w:r>
+                            <w:rPr>
+                              <w:rFonts w:asciiTheme="majorHAnsi" w:eastAsiaTheme="majorEastAsia" w:hAnsiTheme="majorHAnsi" w:cstheme="majorBidi"/>
+                              <w:smallCaps/>
+                              <w:color w:val="244583" w:themeColor="accent2" w:themeShade="80"/>
+                              <w:spacing w:val="20"/>
+                              <w:sz w:val="56"/>
+                              <w:szCs w:val="56"/>
+                            </w:rPr>
+                            <w:t>l</w:t>
+                          </w:r>
                           <w:r>
                             <w:rPr>
                               <w:rFonts w:asciiTheme="majorHAnsi" w:eastAsiaTheme="majorEastAsia" w:hAnsiTheme="majorHAnsi" w:cstheme="majorBidi"/>
@@ -609,7 +625,6 @@
                             </w:rPr>
                             <w:t xml:space="preserve"> </w:t>
                           </w:r>
-                          <w:proofErr w:type="spellStart"/>
                           <w:r>
                             <w:rPr>
                               <w:rFonts w:asciiTheme="majorHAnsi" w:eastAsiaTheme="majorEastAsia" w:hAnsiTheme="majorHAnsi" w:cstheme="majorBidi"/>
@@ -621,7 +636,6 @@
                             </w:rPr>
                             <w:t>Diamond</w:t>
                           </w:r>
-                          <w:proofErr w:type="spellEnd"/>
                         </w:p>
                         <w:p>
                           <w:pPr>
@@ -826,7 +840,7 @@
               </mc:Choice>
               <mc:Fallback>
                 <w:pict>
-                  <v:rect id="Rectangle 54" o:spid="_x0000_s1027" style="position:absolute;margin-left:0;margin-top:0;width:367pt;height:64.25pt;z-index:251671552;visibility:visible;mso-wrap-style:square;mso-width-percent:600;mso-height-percent:0;mso-wrap-distance-left:9pt;mso-wrap-distance-top:0;mso-wrap-distance-right:9pt;mso-wrap-distance-bottom:0;mso-position-horizontal:left;mso-position-horizontal-relative:margin;mso-position-vertical:bottom;mso-position-vertical-relative:margin;mso-width-percent:600;mso-height-percent:0;mso-width-relative:page;mso-height-relative:page;v-text-anchor:top" o:gfxdata="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" o:allowincell="f" stroked="f">
+                  <v:rect w14:anchorId="56C790ED" id="Rectangle 54" o:spid="_x0000_s1027" style="position:absolute;margin-left:0;margin-top:0;width:367pt;height:64.25pt;z-index:251671552;visibility:visible;mso-wrap-style:square;mso-width-percent:600;mso-height-percent:0;mso-wrap-distance-left:9pt;mso-wrap-distance-top:0;mso-wrap-distance-right:9pt;mso-wrap-distance-bottom:0;mso-position-horizontal:left;mso-position-horizontal-relative:margin;mso-position-vertical:bottom;mso-position-vertical-relative:margin;mso-width-percent:600;mso-height-percent:0;mso-width-relative:page;mso-height-relative:page;v-text-anchor:top" o:gfxdata="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" o:allowincell="f" stroked="f">
                     <v:textbox>
                       <w:txbxContent>
                         <w:p>
@@ -3147,9 +3161,9 @@
               </wp:anchor>
             </w:drawing>
           </mc:Choice>
-          <mc:Fallback xmlns:w15="http://schemas.microsoft.com/office/word/2012/wordml">
+          <mc:Fallback>
             <w:pict>
-              <v:group w14:anchorId="6079839F" id="Groupe 62" o:spid="_x0000_s1026" style="position:absolute;margin-left:0;margin-top:10in;width:43.2pt;height:43.2pt;z-index:251646976;mso-left-percent:770;mso-position-horizontal-relative:margin;mso-position-vertical-relative:bottom-margin-area;mso-left-percent:770;mso-width-relative:margin;mso-height-relative:margin" coordorigin="10653,14697" coordsize="864,864" o:gfxdata="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">
+              <v:group w14:anchorId="4BEBB9B0" id="Groupe 62" o:spid="_x0000_s1026" style="position:absolute;margin-left:0;margin-top:10in;width:43.2pt;height:43.2pt;z-index:251646976;mso-left-percent:770;mso-position-horizontal-relative:margin;mso-position-vertical-relative:bottom-margin-area;mso-left-percent:770;mso-width-relative:margin;mso-height-relative:margin" coordorigin="10653,14697" coordsize="864,864" o:gfxdata="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">
                 <v:oval id="Oval 63" o:spid="_x0000_s1027" style="position:absolute;left:10860;top:14898;width:297;height:303;flip:x;visibility:visible;mso-wrap-style:square;v-text-anchor:top" o:gfxdata="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" fillcolor="#fe8637" strokecolor="#fe8637" strokeweight="3pt">
                   <v:stroke linestyle="thinThin"/>
                   <v:shadow color="#1f2f3f" opacity=".5" offset=",3pt"/>
@@ -3303,9 +3317,9 @@
               </wp:anchor>
             </w:drawing>
           </mc:Choice>
-          <mc:Fallback xmlns:w15="http://schemas.microsoft.com/office/word/2012/wordml">
+          <mc:Fallback>
             <w:pict>
-              <v:group w14:anchorId="7BB6F1FA" id="Groupe 59" o:spid="_x0000_s1026" style="position:absolute;margin-left:0;margin-top:10in;width:43.2pt;height:43.2pt;z-index:251648000;mso-left-percent:770;mso-position-horizontal-relative:margin;mso-position-vertical-relative:bottom-margin-area;mso-left-percent:770;mso-width-relative:margin;mso-height-relative:margin" coordorigin="10653,14697" coordsize="864,864" o:gfxdata="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">
+              <v:group w14:anchorId="3126BC3A" id="Groupe 59" o:spid="_x0000_s1026" style="position:absolute;margin-left:0;margin-top:10in;width:43.2pt;height:43.2pt;z-index:251648000;mso-left-percent:770;mso-position-horizontal-relative:margin;mso-position-vertical-relative:bottom-margin-area;mso-left-percent:770;mso-width-relative:margin;mso-height-relative:margin" coordorigin="10653,14697" coordsize="864,864" o:gfxdata="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">
                 <v:oval id="Oval 60" o:spid="_x0000_s1027" style="position:absolute;left:10860;top:14898;width:297;height:303;flip:x;visibility:visible;mso-wrap-style:square;v-text-anchor:top" o:gfxdata="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" fillcolor="#fe8637" strokecolor="#fe8637" strokeweight="3pt">
                   <v:stroke linestyle="thinThin"/>
                   <v:shadow color="#1f2f3f" opacity=".5" offset=",3pt"/>
@@ -3459,9 +3473,9 @@
               </wp:anchor>
             </w:drawing>
           </mc:Choice>
-          <mc:Fallback xmlns:w15="http://schemas.microsoft.com/office/word/2012/wordml">
+          <mc:Fallback>
             <w:pict>
-              <v:group w14:anchorId="1B06EBCC" id="Groupe 56" o:spid="_x0000_s1026" style="position:absolute;margin-left:0;margin-top:10in;width:43.2pt;height:43.2pt;z-index:251649024;mso-left-percent:770;mso-position-horizontal-relative:margin;mso-position-vertical-relative:bottom-margin-area;mso-left-percent:770;mso-width-relative:margin;mso-height-relative:margin" coordorigin="10653,14697" coordsize="864,864" o:gfxdata="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">
+              <v:group w14:anchorId="0A4F2D63" id="Groupe 56" o:spid="_x0000_s1026" style="position:absolute;margin-left:0;margin-top:10in;width:43.2pt;height:43.2pt;z-index:251649024;mso-left-percent:770;mso-position-horizontal-relative:margin;mso-position-vertical-relative:bottom-margin-area;mso-left-percent:770;mso-width-relative:margin;mso-height-relative:margin" coordorigin="10653,14697" coordsize="864,864" o:gfxdata="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">
                 <v:oval id="Oval 57" o:spid="_x0000_s1027" style="position:absolute;left:10860;top:14898;width:297;height:303;flip:x;visibility:visible;mso-wrap-style:square;v-text-anchor:top" o:gfxdata="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" fillcolor="#fe8637" strokecolor="#fe8637" strokeweight="3pt">
                   <v:stroke linestyle="thinThin"/>
                   <v:shadow color="#1f2f3f" opacity=".5" offset=",3pt"/>
@@ -3615,9 +3629,9 @@
               </wp:anchor>
             </w:drawing>
           </mc:Choice>
-          <mc:Fallback xmlns:w15="http://schemas.microsoft.com/office/word/2012/wordml">
+          <mc:Fallback>
             <w:pict>
-              <v:group w14:anchorId="5E46DD3F" id="Groupe 53" o:spid="_x0000_s1026" style="position:absolute;margin-left:0;margin-top:10in;width:43.2pt;height:43.2pt;z-index:251650048;mso-left-percent:770;mso-position-horizontal-relative:margin;mso-position-vertical-relative:bottom-margin-area;mso-left-percent:770;mso-width-relative:margin;mso-height-relative:margin" coordorigin="10653,14697" coordsize="864,864" o:gfxdata="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">
+              <v:group w14:anchorId="0A0063C7" id="Groupe 53" o:spid="_x0000_s1026" style="position:absolute;margin-left:0;margin-top:10in;width:43.2pt;height:43.2pt;z-index:251650048;mso-left-percent:770;mso-position-horizontal-relative:margin;mso-position-vertical-relative:bottom-margin-area;mso-left-percent:770;mso-width-relative:margin;mso-height-relative:margin" coordorigin="10653,14697" coordsize="864,864" o:gfxdata="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">
                 <v:oval id="Oval 54" o:spid="_x0000_s1027" style="position:absolute;left:10860;top:14898;width:297;height:303;flip:x;visibility:visible;mso-wrap-style:square;v-text-anchor:top" o:gfxdata="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" fillcolor="#fe8637" strokecolor="#fe8637" strokeweight="3pt">
                   <v:stroke linestyle="thinThin"/>
                   <v:shadow color="#1f2f3f" opacity=".5" offset=",3pt"/>
@@ -3771,9 +3785,9 @@
               </wp:anchor>
             </w:drawing>
           </mc:Choice>
-          <mc:Fallback xmlns:w15="http://schemas.microsoft.com/office/word/2012/wordml">
+          <mc:Fallback>
             <w:pict>
-              <v:group w14:anchorId="5C7A4EC3" id="Groupe 50" o:spid="_x0000_s1026" style="position:absolute;margin-left:0;margin-top:10in;width:43.2pt;height:43.2pt;z-index:251651072;mso-left-percent:770;mso-position-horizontal-relative:margin;mso-position-vertical-relative:bottom-margin-area;mso-left-percent:770;mso-width-relative:margin;mso-height-relative:margin" coordorigin="10653,14697" coordsize="864,864" o:gfxdata="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">
+              <v:group w14:anchorId="2CAF2784" id="Groupe 50" o:spid="_x0000_s1026" style="position:absolute;margin-left:0;margin-top:10in;width:43.2pt;height:43.2pt;z-index:251651072;mso-left-percent:770;mso-position-horizontal-relative:margin;mso-position-vertical-relative:bottom-margin-area;mso-left-percent:770;mso-width-relative:margin;mso-height-relative:margin" coordorigin="10653,14697" coordsize="864,864" o:gfxdata="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">
                 <v:oval id="Oval 51" o:spid="_x0000_s1027" style="position:absolute;left:10860;top:14898;width:297;height:303;flip:x;visibility:visible;mso-wrap-style:square;v-text-anchor:top" o:gfxdata="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" fillcolor="#fe8637" strokecolor="#fe8637" strokeweight="3pt">
                   <v:stroke linestyle="thinThin"/>
                   <v:shadow color="#1f2f3f" opacity=".5" offset=",3pt"/>
@@ -3927,9 +3941,9 @@
               </wp:anchor>
             </w:drawing>
           </mc:Choice>
-          <mc:Fallback xmlns:w15="http://schemas.microsoft.com/office/word/2012/wordml">
+          <mc:Fallback>
             <w:pict>
-              <v:group w14:anchorId="3B04EA6B" id="Groupe 47" o:spid="_x0000_s1026" style="position:absolute;margin-left:0;margin-top:10in;width:43.2pt;height:43.2pt;z-index:251652096;mso-left-percent:770;mso-position-horizontal-relative:margin;mso-position-vertical-relative:bottom-margin-area;mso-left-percent:770;mso-width-relative:margin;mso-height-relative:margin" coordorigin="10653,14697" coordsize="864,864" o:gfxdata="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">
+              <v:group w14:anchorId="429311F5" id="Groupe 47" o:spid="_x0000_s1026" style="position:absolute;margin-left:0;margin-top:10in;width:43.2pt;height:43.2pt;z-index:251652096;mso-left-percent:770;mso-position-horizontal-relative:margin;mso-position-vertical-relative:bottom-margin-area;mso-left-percent:770;mso-width-relative:margin;mso-height-relative:margin" coordorigin="10653,14697" coordsize="864,864" o:gfxdata="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">
                 <v:oval id="Oval 48" o:spid="_x0000_s1027" style="position:absolute;left:10860;top:14898;width:297;height:303;flip:x;visibility:visible;mso-wrap-style:square;v-text-anchor:top" o:gfxdata="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" fillcolor="#fe8637" strokecolor="#fe8637" strokeweight="3pt">
                   <v:stroke linestyle="thinThin"/>
                   <v:shadow color="#1f2f3f" opacity=".5" offset=",3pt"/>
@@ -4083,9 +4097,9 @@
               </wp:anchor>
             </w:drawing>
           </mc:Choice>
-          <mc:Fallback xmlns:w15="http://schemas.microsoft.com/office/word/2012/wordml">
+          <mc:Fallback>
             <w:pict>
-              <v:group w14:anchorId="14783FD3" id="Groupe 44" o:spid="_x0000_s1026" style="position:absolute;margin-left:0;margin-top:10in;width:43.2pt;height:43.2pt;z-index:251653120;mso-left-percent:770;mso-position-horizontal-relative:margin;mso-position-vertical-relative:bottom-margin-area;mso-left-percent:770;mso-width-relative:margin;mso-height-relative:margin" coordorigin="10653,14697" coordsize="864,864" o:gfxdata="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">
+              <v:group w14:anchorId="60EFBAB1" id="Groupe 44" o:spid="_x0000_s1026" style="position:absolute;margin-left:0;margin-top:10in;width:43.2pt;height:43.2pt;z-index:251653120;mso-left-percent:770;mso-position-horizontal-relative:margin;mso-position-vertical-relative:bottom-margin-area;mso-left-percent:770;mso-width-relative:margin;mso-height-relative:margin" coordorigin="10653,14697" coordsize="864,864" o:gfxdata="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">
                 <v:oval id="Oval 45" o:spid="_x0000_s1027" style="position:absolute;left:10860;top:14898;width:297;height:303;flip:x;visibility:visible;mso-wrap-style:square;v-text-anchor:top" o:gfxdata="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" fillcolor="#fe8637" strokecolor="#fe8637" strokeweight="3pt">
                   <v:stroke linestyle="thinThin"/>
                   <v:shadow color="#1f2f3f" opacity=".5" offset=",3pt"/>
@@ -4239,9 +4253,9 @@
               </wp:anchor>
             </w:drawing>
           </mc:Choice>
-          <mc:Fallback xmlns:w15="http://schemas.microsoft.com/office/word/2012/wordml">
+          <mc:Fallback>
             <w:pict>
-              <v:group w14:anchorId="735C75BC" id="Groupe 41" o:spid="_x0000_s1026" style="position:absolute;margin-left:0;margin-top:10in;width:43.2pt;height:43.2pt;z-index:251654144;mso-left-percent:770;mso-position-horizontal-relative:margin;mso-position-vertical-relative:bottom-margin-area;mso-left-percent:770;mso-width-relative:margin;mso-height-relative:margin" coordorigin="10653,14697" coordsize="864,864" o:gfxdata="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">
+              <v:group w14:anchorId="3BCB2605" id="Groupe 41" o:spid="_x0000_s1026" style="position:absolute;margin-left:0;margin-top:10in;width:43.2pt;height:43.2pt;z-index:251654144;mso-left-percent:770;mso-position-horizontal-relative:margin;mso-position-vertical-relative:bottom-margin-area;mso-left-percent:770;mso-width-relative:margin;mso-height-relative:margin" coordorigin="10653,14697" coordsize="864,864" o:gfxdata="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">
                 <v:oval id="Oval 42" o:spid="_x0000_s1027" style="position:absolute;left:10860;top:14898;width:297;height:303;flip:x;visibility:visible;mso-wrap-style:square;v-text-anchor:top" o:gfxdata="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" fillcolor="#fe8637" strokecolor="#fe8637" strokeweight="3pt">
                   <v:stroke linestyle="thinThin"/>
                   <v:shadow color="#1f2f3f" opacity=".5" offset=",3pt"/>
@@ -4395,9 +4409,9 @@
               </wp:anchor>
             </w:drawing>
           </mc:Choice>
-          <mc:Fallback xmlns:w15="http://schemas.microsoft.com/office/word/2012/wordml">
+          <mc:Fallback>
             <w:pict>
-              <v:group w14:anchorId="061FA2D2" id="Groupe 38" o:spid="_x0000_s1026" style="position:absolute;margin-left:0;margin-top:10in;width:43.2pt;height:43.2pt;z-index:251655168;mso-left-percent:770;mso-position-horizontal-relative:margin;mso-position-vertical-relative:bottom-margin-area;mso-left-percent:770;mso-width-relative:margin;mso-height-relative:margin" coordorigin="10653,14697" coordsize="864,864" o:gfxdata="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">
+              <v:group w14:anchorId="74413821" id="Groupe 38" o:spid="_x0000_s1026" style="position:absolute;margin-left:0;margin-top:10in;width:43.2pt;height:43.2pt;z-index:251655168;mso-left-percent:770;mso-position-horizontal-relative:margin;mso-position-vertical-relative:bottom-margin-area;mso-left-percent:770;mso-width-relative:margin;mso-height-relative:margin" coordorigin="10653,14697" coordsize="864,864" o:gfxdata="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">
                 <v:oval id="Oval 39" o:spid="_x0000_s1027" style="position:absolute;left:10860;top:14898;width:297;height:303;flip:x;visibility:visible;mso-wrap-style:square;v-text-anchor:top" o:gfxdata="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" fillcolor="#fe8637" strokecolor="#fe8637" strokeweight="3pt">
                   <v:stroke linestyle="thinThin"/>
                   <v:shadow color="#1f2f3f" opacity=".5" offset=",3pt"/>
@@ -4551,9 +4565,9 @@
               </wp:anchor>
             </w:drawing>
           </mc:Choice>
-          <mc:Fallback xmlns:w15="http://schemas.microsoft.com/office/word/2012/wordml">
+          <mc:Fallback>
             <w:pict>
-              <v:group w14:anchorId="5FD5F7A3" id="Groupe 35" o:spid="_x0000_s1026" style="position:absolute;margin-left:0;margin-top:10in;width:43.2pt;height:43.2pt;z-index:251656192;mso-left-percent:770;mso-position-horizontal-relative:margin;mso-position-vertical-relative:bottom-margin-area;mso-left-percent:770;mso-width-relative:margin;mso-height-relative:margin" coordorigin="10653,14697" coordsize="864,864" o:gfxdata="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">
+              <v:group w14:anchorId="668DB6C7" id="Groupe 35" o:spid="_x0000_s1026" style="position:absolute;margin-left:0;margin-top:10in;width:43.2pt;height:43.2pt;z-index:251656192;mso-left-percent:770;mso-position-horizontal-relative:margin;mso-position-vertical-relative:bottom-margin-area;mso-left-percent:770;mso-width-relative:margin;mso-height-relative:margin" coordorigin="10653,14697" coordsize="864,864" o:gfxdata="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">
                 <v:oval id="Oval 36" o:spid="_x0000_s1027" style="position:absolute;left:10860;top:14898;width:297;height:303;flip:x;visibility:visible;mso-wrap-style:square;v-text-anchor:top" o:gfxdata="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" fillcolor="#fe8637" strokecolor="#fe8637" strokeweight="3pt">
                   <v:stroke linestyle="thinThin"/>
                   <v:shadow color="#1f2f3f" opacity=".5" offset=",3pt"/>
@@ -4707,9 +4721,9 @@
               </wp:anchor>
             </w:drawing>
           </mc:Choice>
-          <mc:Fallback xmlns:w15="http://schemas.microsoft.com/office/word/2012/wordml">
+          <mc:Fallback>
             <w:pict>
-              <v:group w14:anchorId="06D0016C" id="Groupe 32" o:spid="_x0000_s1026" style="position:absolute;margin-left:0;margin-top:10in;width:43.2pt;height:43.2pt;z-index:251657216;mso-left-percent:770;mso-position-horizontal-relative:margin;mso-position-vertical-relative:bottom-margin-area;mso-left-percent:770;mso-width-relative:margin;mso-height-relative:margin" coordorigin="10653,14697" coordsize="864,864" o:gfxdata="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">
+              <v:group w14:anchorId="661A69E1" id="Groupe 32" o:spid="_x0000_s1026" style="position:absolute;margin-left:0;margin-top:10in;width:43.2pt;height:43.2pt;z-index:251657216;mso-left-percent:770;mso-position-horizontal-relative:margin;mso-position-vertical-relative:bottom-margin-area;mso-left-percent:770;mso-width-relative:margin;mso-height-relative:margin" coordorigin="10653,14697" coordsize="864,864" o:gfxdata="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">
                 <v:oval id="Oval 33" o:spid="_x0000_s1027" style="position:absolute;left:10860;top:14898;width:297;height:303;flip:x;visibility:visible;mso-wrap-style:square;v-text-anchor:top" o:gfxdata="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" fillcolor="#fe8637" strokecolor="#fe8637" strokeweight="3pt">
                   <v:stroke linestyle="thinThin"/>
                   <v:shadow color="#1f2f3f" opacity=".5" offset=",3pt"/>
@@ -4863,9 +4877,9 @@
               </wp:anchor>
             </w:drawing>
           </mc:Choice>
-          <mc:Fallback xmlns:w15="http://schemas.microsoft.com/office/word/2012/wordml">
+          <mc:Fallback>
             <w:pict>
-              <v:group w14:anchorId="6FF8941B" id="Groupe 29" o:spid="_x0000_s1026" style="position:absolute;margin-left:0;margin-top:10in;width:43.2pt;height:43.2pt;z-index:251658240;mso-left-percent:770;mso-position-horizontal-relative:margin;mso-position-vertical-relative:bottom-margin-area;mso-left-percent:770;mso-width-relative:margin;mso-height-relative:margin" coordorigin="10653,14697" coordsize="864,864" o:gfxdata="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">
+              <v:group w14:anchorId="115CBD02" id="Groupe 29" o:spid="_x0000_s1026" style="position:absolute;margin-left:0;margin-top:10in;width:43.2pt;height:43.2pt;z-index:251658240;mso-left-percent:770;mso-position-horizontal-relative:margin;mso-position-vertical-relative:bottom-margin-area;mso-left-percent:770;mso-width-relative:margin;mso-height-relative:margin" coordorigin="10653,14697" coordsize="864,864" o:gfxdata="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">
                 <v:oval id="Oval 30" o:spid="_x0000_s1027" style="position:absolute;left:10860;top:14898;width:297;height:303;flip:x;visibility:visible;mso-wrap-style:square;v-text-anchor:top" o:gfxdata="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" fillcolor="#fe8637" strokecolor="#fe8637" strokeweight="3pt">
                   <v:stroke linestyle="thinThin"/>
                   <v:shadow color="#1f2f3f" opacity=".5" offset=",3pt"/>
@@ -5019,9 +5033,9 @@
               </wp:anchor>
             </w:drawing>
           </mc:Choice>
-          <mc:Fallback xmlns:w15="http://schemas.microsoft.com/office/word/2012/wordml">
+          <mc:Fallback>
             <w:pict>
-              <v:group w14:anchorId="761B74EE" id="Groupe 26" o:spid="_x0000_s1026" style="position:absolute;margin-left:0;margin-top:10in;width:43.2pt;height:43.2pt;z-index:251659264;mso-left-percent:770;mso-position-horizontal-relative:margin;mso-position-vertical-relative:bottom-margin-area;mso-left-percent:770;mso-width-relative:margin;mso-height-relative:margin" coordorigin="10653,14697" coordsize="864,864" o:gfxdata="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">
+              <v:group w14:anchorId="20AD819B" id="Groupe 26" o:spid="_x0000_s1026" style="position:absolute;margin-left:0;margin-top:10in;width:43.2pt;height:43.2pt;z-index:251659264;mso-left-percent:770;mso-position-horizontal-relative:margin;mso-position-vertical-relative:bottom-margin-area;mso-left-percent:770;mso-width-relative:margin;mso-height-relative:margin" coordorigin="10653,14697" coordsize="864,864" o:gfxdata="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">
                 <v:oval id="Oval 27" o:spid="_x0000_s1027" style="position:absolute;left:10860;top:14898;width:297;height:303;flip:x;visibility:visible;mso-wrap-style:square;v-text-anchor:top" o:gfxdata="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" fillcolor="#fe8637" strokecolor="#fe8637" strokeweight="3pt">
                   <v:stroke linestyle="thinThin"/>
                   <v:shadow color="#1f2f3f" opacity=".5" offset=",3pt"/>
@@ -5175,9 +5189,9 @@
               </wp:anchor>
             </w:drawing>
           </mc:Choice>
-          <mc:Fallback xmlns:w15="http://schemas.microsoft.com/office/word/2012/wordml">
+          <mc:Fallback>
             <w:pict>
-              <v:group w14:anchorId="1F6ED655" id="Groupe 23" o:spid="_x0000_s1026" style="position:absolute;margin-left:0;margin-top:10in;width:43.2pt;height:43.2pt;z-index:251660288;mso-left-percent:770;mso-position-horizontal-relative:margin;mso-position-vertical-relative:bottom-margin-area;mso-left-percent:770;mso-width-relative:margin;mso-height-relative:margin" coordorigin="10653,14697" coordsize="864,864" o:gfxdata="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">
+              <v:group w14:anchorId="74C14B84" id="Groupe 23" o:spid="_x0000_s1026" style="position:absolute;margin-left:0;margin-top:10in;width:43.2pt;height:43.2pt;z-index:251660288;mso-left-percent:770;mso-position-horizontal-relative:margin;mso-position-vertical-relative:bottom-margin-area;mso-left-percent:770;mso-width-relative:margin;mso-height-relative:margin" coordorigin="10653,14697" coordsize="864,864" o:gfxdata="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">
                 <v:oval id="Oval 24" o:spid="_x0000_s1027" style="position:absolute;left:10860;top:14898;width:297;height:303;flip:x;visibility:visible;mso-wrap-style:square;v-text-anchor:top" o:gfxdata="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" fillcolor="#fe8637" strokecolor="#fe8637" strokeweight="3pt">
                   <v:stroke linestyle="thinThin"/>
                   <v:shadow color="#1f2f3f" opacity=".5" offset=",3pt"/>
@@ -5331,9 +5345,9 @@
               </wp:anchor>
             </w:drawing>
           </mc:Choice>
-          <mc:Fallback xmlns:w15="http://schemas.microsoft.com/office/word/2012/wordml">
+          <mc:Fallback>
             <w:pict>
-              <v:group w14:anchorId="38B83A99" id="Groupe 20" o:spid="_x0000_s1026" style="position:absolute;margin-left:0;margin-top:10in;width:43.2pt;height:43.2pt;z-index:251661312;mso-left-percent:770;mso-position-horizontal-relative:margin;mso-position-vertical-relative:bottom-margin-area;mso-left-percent:770;mso-width-relative:margin;mso-height-relative:margin" coordorigin="10653,14697" coordsize="864,864" o:gfxdata="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">
+              <v:group w14:anchorId="53D37034" id="Groupe 20" o:spid="_x0000_s1026" style="position:absolute;margin-left:0;margin-top:10in;width:43.2pt;height:43.2pt;z-index:251661312;mso-left-percent:770;mso-position-horizontal-relative:margin;mso-position-vertical-relative:bottom-margin-area;mso-left-percent:770;mso-width-relative:margin;mso-height-relative:margin" coordorigin="10653,14697" coordsize="864,864" o:gfxdata="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">
                 <v:oval id="Oval 21" o:spid="_x0000_s1027" style="position:absolute;left:10860;top:14898;width:297;height:303;flip:x;visibility:visible;mso-wrap-style:square;v-text-anchor:top" o:gfxdata="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" fillcolor="#fe8637" strokecolor="#fe8637" strokeweight="3pt">
                   <v:stroke linestyle="thinThin"/>
                   <v:shadow color="#1f2f3f" opacity=".5" offset=",3pt"/>
@@ -5487,9 +5501,9 @@
               </wp:anchor>
             </w:drawing>
           </mc:Choice>
-          <mc:Fallback xmlns:w15="http://schemas.microsoft.com/office/word/2012/wordml">
+          <mc:Fallback>
             <w:pict>
-              <v:group w14:anchorId="77AC6D73" id="Groupe 17" o:spid="_x0000_s1026" style="position:absolute;margin-left:0;margin-top:10in;width:43.2pt;height:43.2pt;z-index:251662336;mso-left-percent:770;mso-position-horizontal-relative:margin;mso-position-vertical-relative:bottom-margin-area;mso-left-percent:770;mso-width-relative:margin;mso-height-relative:margin" coordorigin="10653,14697" coordsize="864,864" o:gfxdata="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">
+              <v:group w14:anchorId="3CDE9643" id="Groupe 17" o:spid="_x0000_s1026" style="position:absolute;margin-left:0;margin-top:10in;width:43.2pt;height:43.2pt;z-index:251662336;mso-left-percent:770;mso-position-horizontal-relative:margin;mso-position-vertical-relative:bottom-margin-area;mso-left-percent:770;mso-width-relative:margin;mso-height-relative:margin" coordorigin="10653,14697" coordsize="864,864" o:gfxdata="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">
                 <v:oval id="Oval 18" o:spid="_x0000_s1027" style="position:absolute;left:10860;top:14898;width:297;height:303;flip:x;visibility:visible;mso-wrap-style:square;v-text-anchor:top" o:gfxdata="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" fillcolor="#fe8637" strokecolor="#fe8637" strokeweight="3pt">
                   <v:stroke linestyle="thinThin"/>
                   <v:shadow color="#1f2f3f" opacity=".5" offset=",3pt"/>
@@ -5643,9 +5657,9 @@
               </wp:anchor>
             </w:drawing>
           </mc:Choice>
-          <mc:Fallback xmlns:w15="http://schemas.microsoft.com/office/word/2012/wordml">
+          <mc:Fallback>
             <w:pict>
-              <v:group w14:anchorId="490498DE" id="Groupe 14" o:spid="_x0000_s1026" style="position:absolute;margin-left:0;margin-top:10in;width:43.2pt;height:43.2pt;z-index:251663360;mso-left-percent:770;mso-position-horizontal-relative:margin;mso-position-vertical-relative:bottom-margin-area;mso-left-percent:770;mso-width-relative:margin;mso-height-relative:margin" coordorigin="10653,14697" coordsize="864,864" o:gfxdata="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">
+              <v:group w14:anchorId="11D50F0B" id="Groupe 14" o:spid="_x0000_s1026" style="position:absolute;margin-left:0;margin-top:10in;width:43.2pt;height:43.2pt;z-index:251663360;mso-left-percent:770;mso-position-horizontal-relative:margin;mso-position-vertical-relative:bottom-margin-area;mso-left-percent:770;mso-width-relative:margin;mso-height-relative:margin" coordorigin="10653,14697" coordsize="864,864" o:gfxdata="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">
                 <v:oval id="Oval 15" o:spid="_x0000_s1027" style="position:absolute;left:10860;top:14898;width:297;height:303;flip:x;visibility:visible;mso-wrap-style:square;v-text-anchor:top" o:gfxdata="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" fillcolor="#fe8637" strokecolor="#fe8637" strokeweight="3pt">
                   <v:stroke linestyle="thinThin"/>
                   <v:shadow color="#1f2f3f" opacity=".5" offset=",3pt"/>
@@ -5799,9 +5813,9 @@
               </wp:anchor>
             </w:drawing>
           </mc:Choice>
-          <mc:Fallback xmlns:w15="http://schemas.microsoft.com/office/word/2012/wordml">
+          <mc:Fallback>
             <w:pict>
-              <v:group w14:anchorId="67AEA164" id="Groupe 11" o:spid="_x0000_s1026" style="position:absolute;margin-left:0;margin-top:10in;width:43.2pt;height:43.2pt;z-index:251664384;mso-left-percent:770;mso-position-horizontal-relative:margin;mso-position-vertical-relative:bottom-margin-area;mso-left-percent:770;mso-width-relative:margin;mso-height-relative:margin" coordorigin="10653,14697" coordsize="864,864" o:gfxdata="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">
+              <v:group w14:anchorId="30DBCFC9" id="Groupe 11" o:spid="_x0000_s1026" style="position:absolute;margin-left:0;margin-top:10in;width:43.2pt;height:43.2pt;z-index:251664384;mso-left-percent:770;mso-position-horizontal-relative:margin;mso-position-vertical-relative:bottom-margin-area;mso-left-percent:770;mso-width-relative:margin;mso-height-relative:margin" coordorigin="10653,14697" coordsize="864,864" o:gfxdata="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">
                 <v:oval id="Oval 12" o:spid="_x0000_s1027" style="position:absolute;left:10860;top:14898;width:297;height:303;flip:x;visibility:visible;mso-wrap-style:square;v-text-anchor:top" o:gfxdata="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" fillcolor="#fe8637" strokecolor="#fe8637" strokeweight="3pt">
                   <v:stroke linestyle="thinThin"/>
                   <v:shadow color="#1f2f3f" opacity=".5" offset=",3pt"/>
@@ -5955,9 +5969,9 @@
               </wp:anchor>
             </w:drawing>
           </mc:Choice>
-          <mc:Fallback xmlns:w15="http://schemas.microsoft.com/office/word/2012/wordml">
+          <mc:Fallback>
             <w:pict>
-              <v:group w14:anchorId="5F5AFBC7" id="Groupe 8" o:spid="_x0000_s1026" style="position:absolute;margin-left:0;margin-top:10in;width:43.2pt;height:43.2pt;z-index:251665408;mso-left-percent:770;mso-position-horizontal-relative:margin;mso-position-vertical-relative:bottom-margin-area;mso-left-percent:770;mso-width-relative:margin;mso-height-relative:margin" coordorigin="10653,14697" coordsize="864,864" o:gfxdata="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">
+              <v:group w14:anchorId="38D5800C" id="Groupe 8" o:spid="_x0000_s1026" style="position:absolute;margin-left:0;margin-top:10in;width:43.2pt;height:43.2pt;z-index:251665408;mso-left-percent:770;mso-position-horizontal-relative:margin;mso-position-vertical-relative:bottom-margin-area;mso-left-percent:770;mso-width-relative:margin;mso-height-relative:margin" coordorigin="10653,14697" coordsize="864,864" o:gfxdata="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">
                 <v:oval id="Oval 9" o:spid="_x0000_s1027" style="position:absolute;left:10860;top:14898;width:297;height:303;flip:x;visibility:visible;mso-wrap-style:square;v-text-anchor:top" o:gfxdata="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" fillcolor="#fe8637" strokecolor="#fe8637" strokeweight="3pt">
                   <v:stroke linestyle="thinThin"/>
                   <v:shadow color="#1f2f3f" opacity=".5" offset=",3pt"/>
@@ -6111,9 +6125,9 @@
               </wp:anchor>
             </w:drawing>
           </mc:Choice>
-          <mc:Fallback xmlns:w15="http://schemas.microsoft.com/office/word/2012/wordml">
+          <mc:Fallback>
             <w:pict>
-              <v:group w14:anchorId="684C0631" id="Groupe 5" o:spid="_x0000_s1026" style="position:absolute;margin-left:0;margin-top:10in;width:43.2pt;height:43.2pt;z-index:251666432;mso-left-percent:770;mso-position-horizontal-relative:margin;mso-position-vertical-relative:bottom-margin-area;mso-left-percent:770;mso-width-relative:margin;mso-height-relative:margin" coordorigin="10653,14697" coordsize="864,864" o:gfxdata="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">
+              <v:group w14:anchorId="323E6E99" id="Groupe 5" o:spid="_x0000_s1026" style="position:absolute;margin-left:0;margin-top:10in;width:43.2pt;height:43.2pt;z-index:251666432;mso-left-percent:770;mso-position-horizontal-relative:margin;mso-position-vertical-relative:bottom-margin-area;mso-left-percent:770;mso-width-relative:margin;mso-height-relative:margin" coordorigin="10653,14697" coordsize="864,864" o:gfxdata="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">
                 <v:oval id="Oval 6" o:spid="_x0000_s1027" style="position:absolute;left:10860;top:14898;width:297;height:303;flip:x;visibility:visible;mso-wrap-style:square;v-text-anchor:top" o:gfxdata="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" fillcolor="#fe8637" strokecolor="#fe8637" strokeweight="3pt">
                   <v:stroke linestyle="thinThin"/>
                   <v:shadow color="#1f2f3f" opacity=".5" offset=",3pt"/>
@@ -6267,9 +6281,9 @@
               </wp:anchor>
             </w:drawing>
           </mc:Choice>
-          <mc:Fallback xmlns:w15="http://schemas.microsoft.com/office/word/2012/wordml">
+          <mc:Fallback>
             <w:pict>
-              <v:group w14:anchorId="45064782" id="Groupe 2" o:spid="_x0000_s1026" style="position:absolute;margin-left:0;margin-top:10in;width:43.2pt;height:43.2pt;z-index:251667456;mso-left-percent:770;mso-position-horizontal-relative:margin;mso-position-vertical-relative:bottom-margin-area;mso-left-percent:770;mso-width-relative:margin;mso-height-relative:margin" coordorigin="10653,14697" coordsize="864,864" o:gfxdata="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">
+              <v:group w14:anchorId="2E29CEFB" id="Groupe 2" o:spid="_x0000_s1026" style="position:absolute;margin-left:0;margin-top:10in;width:43.2pt;height:43.2pt;z-index:251667456;mso-left-percent:770;mso-position-horizontal-relative:margin;mso-position-vertical-relative:bottom-margin-area;mso-left-percent:770;mso-width-relative:margin;mso-height-relative:margin" coordorigin="10653,14697" coordsize="864,864" o:gfxdata="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">
                 <v:oval id="Oval 3" o:spid="_x0000_s1027" style="position:absolute;left:10860;top:14898;width:297;height:303;flip:x;visibility:visible;mso-wrap-style:square;v-text-anchor:top" o:gfxdata="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" fillcolor="#fe8637" strokecolor="#fe8637" strokeweight="3pt">
                   <v:stroke linestyle="thinThin"/>
                   <v:shadow color="#1f2f3f" opacity=".5" offset=",3pt"/>
@@ -6370,18 +6384,16 @@
         <w:t xml:space="preserve"> Le </w:t>
       </w:r>
       <w:r>
-        <w:t xml:space="preserve">client (Saliha </w:t>
-      </w:r>
-      <w:proofErr w:type="spellStart"/>
-      <w:r>
-        <w:t>Yacoub</w:t>
-      </w:r>
-      <w:proofErr w:type="spellEnd"/>
-      <w:r>
-        <w:t>)</w:t>
-      </w:r>
-      <w:r>
-        <w:t xml:space="preserve"> pourra également y retrouver des explications résumés </w:t>
+        <w:t>client (Saliha Yacoub)</w:t>
+      </w:r>
+      <w:r>
+        <w:t xml:space="preserve"> p</w:t>
+      </w:r>
+      <w:r>
+        <w:t>ourra également y retrouver un résumé</w:t>
+      </w:r>
+      <w:r>
+        <w:t xml:space="preserve"> </w:t>
       </w:r>
       <w:r>
         <w:t>des fonctionnalités du système pour vérifier si nous avons compris l’énoncé.</w:t>
@@ -6542,15 +6554,7 @@
         <w:t>Doit-on avoir une table score ou pouvons-nous gérer le nombre d</w:t>
       </w:r>
       <w:r>
-        <w:t xml:space="preserve">e bonne réponse avec des </w:t>
-      </w:r>
-      <w:proofErr w:type="spellStart"/>
-      <w:r>
-        <w:t>counts</w:t>
-      </w:r>
-      <w:proofErr w:type="spellEnd"/>
-      <w:r>
-        <w:t xml:space="preserve"> ?</w:t>
+        <w:t>e bonne réponse avec des counts ?</w:t>
       </w:r>
     </w:p>
     <w:p>
@@ -6582,26 +6586,49 @@
         <w:jc w:val="both"/>
       </w:pPr>
       <w:r>
-        <w:t xml:space="preserve">Le client désire un jeu développé nommé </w:t>
-      </w:r>
-      <w:proofErr w:type="spellStart"/>
-      <w:r>
-        <w:t>Trivia</w:t>
-      </w:r>
-      <w:proofErr w:type="spellEnd"/>
+        <w:t>Le</w:t>
+      </w:r>
+      <w:r>
+        <w:t xml:space="preserve"> client désire un jeu </w:t>
+      </w:r>
+      <w:r>
+        <w:t>nommé Trivia</w:t>
+      </w:r>
+      <w:r>
+        <w:t>l</w:t>
+      </w:r>
       <w:r>
         <w:t xml:space="preserve"> </w:t>
       </w:r>
-      <w:proofErr w:type="spellStart"/>
       <w:r>
         <w:t>Diamond</w:t>
       </w:r>
-      <w:proofErr w:type="spellEnd"/>
-      <w:r>
-        <w:t>. Il s’agit d’un jeu questionnaire pouvant être joué de 2 à 4 joueurs. 6 catégories de questions sont disponibles pour divertir les joueurs.</w:t>
-      </w:r>
-      <w:r>
-        <w:t xml:space="preserve"> Chacun leur tour, les joueurs devront répondre à des questions. Le jeu se termine lorsqu’un joueur réussi à répondre correctement à 5 questions de chaque catégorie.</w:t>
+      <w:r>
+        <w:t>. Il s’agit d’un jeu questionnaire pouv</w:t>
+      </w:r>
+      <w:r>
+        <w:t xml:space="preserve">ant être joué de 2 à 4 joueurs, </w:t>
+      </w:r>
+      <w:r>
+        <w:t xml:space="preserve">6 catégories de questions sont </w:t>
+      </w:r>
+      <w:r>
+        <w:t>disponible</w:t>
+      </w:r>
+      <w:r>
+        <w:t xml:space="preserve"> pour les </w:t>
+      </w:r>
+      <w:r>
+        <w:t>divertir. C</w:t>
+      </w:r>
+      <w:r>
+        <w:t xml:space="preserve">hacun leur tour, </w:t>
+      </w:r>
+      <w:r>
+        <w:t>ils</w:t>
+      </w:r>
+      <w:r>
+        <w:t xml:space="preserve"> devront répondre à des questions. Le jeu se termine lorsqu’un joueur réussi à répondre correctement à 5 questions de chaque catégorie.</w:t>
       </w:r>
       <w:r>
         <w:t xml:space="preserve"> </w:t>
@@ -6703,42 +6730,12 @@
         </w:rPr>
         <w:t xml:space="preserve">SQL : </w:t>
       </w:r>
-      <w:proofErr w:type="spellStart"/>
       <w:r>
         <w:rPr>
           <w:i/>
         </w:rPr>
-        <w:t>Structured</w:t>
-      </w:r>
-      <w:proofErr w:type="spellEnd"/>
-      <w:r>
-        <w:rPr>
-          <w:i/>
-        </w:rPr>
-        <w:t xml:space="preserve"> </w:t>
-      </w:r>
-      <w:proofErr w:type="spellStart"/>
-      <w:r>
-        <w:rPr>
-          <w:i/>
-        </w:rPr>
-        <w:t>Query</w:t>
-      </w:r>
-      <w:proofErr w:type="spellEnd"/>
-      <w:r>
-        <w:rPr>
-          <w:i/>
-        </w:rPr>
-        <w:t xml:space="preserve"> </w:t>
-      </w:r>
-      <w:proofErr w:type="spellStart"/>
-      <w:r>
-        <w:rPr>
-          <w:i/>
-        </w:rPr>
-        <w:t>Language</w:t>
-      </w:r>
-      <w:proofErr w:type="spellEnd"/>
+        <w:t>Structured Query Language</w:t>
+      </w:r>
       <w:r>
         <w:t> </w:t>
       </w:r>
@@ -6746,14 +6743,17 @@
         <w:t xml:space="preserve">est </w:t>
       </w:r>
       <w:r>
-        <w:t>langage informatique </w:t>
-      </w:r>
-      <w:r>
-        <w:t>normalisé servant à exploiter des</w:t>
-      </w:r>
-      <w:r>
-        <w:t> bases de données </w:t>
-      </w:r>
+        <w:t>langage informatique normalisé servant à exploiter des bases de données </w:t>
+      </w:r>
+    </w:p>
+    <w:p>
+      <w:pPr>
+        <w:pStyle w:val="Paragraphedeliste"/>
+        <w:ind w:left="1080"/>
+        <w:rPr>
+          <w:b/>
+        </w:rPr>
+      </w:pPr>
     </w:p>
     <w:p>
       <w:pPr>
@@ -6970,8 +6970,6 @@
         </w:rPr>
         <w:t>Trivial</w:t>
       </w:r>
-      <w:bookmarkStart w:id="0" w:name="_GoBack"/>
-      <w:bookmarkEnd w:id="0"/>
       <w:r>
         <w:rPr>
           <w:rFonts w:ascii="Century Schoolbook" w:hAnsi="Century Schoolbook"/>
@@ -6980,7 +6978,6 @@
         </w:rPr>
         <w:t xml:space="preserve"> </w:t>
       </w:r>
-      <w:proofErr w:type="spellStart"/>
       <w:r>
         <w:rPr>
           <w:rFonts w:ascii="Century Schoolbook" w:hAnsi="Century Schoolbook"/>
@@ -6989,7 +6986,6 @@
         </w:rPr>
         <w:t>Diamond</w:t>
       </w:r>
-      <w:proofErr w:type="spellEnd"/>
       <w:r>
         <w:rPr>
           <w:rFonts w:ascii="Century Schoolbook" w:hAnsi="Century Schoolbook"/>
@@ -7319,7 +7315,23 @@
                 <w:sz w:val="22"/>
                 <w:szCs w:val="24"/>
               </w:rPr>
-              <w:t>Le cas d’utilisation débute lorsque des joueurs démarrent le programme.</w:t>
+              <w:t xml:space="preserve">Le </w:t>
+            </w:r>
+            <w:r>
+              <w:rPr>
+                <w:rFonts w:ascii="Century Schoolbook" w:hAnsi="Century Schoolbook"/>
+                <w:sz w:val="22"/>
+                <w:szCs w:val="24"/>
+              </w:rPr>
+              <w:t>cas d’utilisation débute lorsqu’un</w:t>
+            </w:r>
+            <w:r>
+              <w:rPr>
+                <w:rFonts w:ascii="Century Schoolbook" w:hAnsi="Century Schoolbook"/>
+                <w:sz w:val="22"/>
+                <w:szCs w:val="24"/>
+              </w:rPr>
+              <w:t xml:space="preserve"> des joueurs démarrent le programme.</w:t>
             </w:r>
           </w:p>
         </w:tc>
@@ -7427,7 +7439,15 @@
                 <w:sz w:val="22"/>
                 <w:szCs w:val="24"/>
               </w:rPr>
-              <w:t>Le système crée ou cherche l’identité des joueurs dans la BD</w:t>
+              <w:t>Le système crée</w:t>
+            </w:r>
+            <w:r>
+              <w:rPr>
+                <w:rFonts w:ascii="Century Schoolbook" w:hAnsi="Century Schoolbook"/>
+                <w:sz w:val="22"/>
+                <w:szCs w:val="24"/>
+              </w:rPr>
+              <w:t xml:space="preserve"> ou cherche l’identité des joueurs dans la BD</w:t>
             </w:r>
             <w:r>
               <w:rPr>
@@ -7746,6 +7766,7 @@
     </w:p>
     <w:p>
       <w:pPr>
+        <w:jc w:val="both"/>
         <w:rPr>
           <w:rFonts w:ascii="Century Schoolbook" w:hAnsi="Century Schoolbook"/>
           <w:sz w:val="22"/>
@@ -7773,7 +7794,61 @@
         <w:rPr>
           <w:sz w:val="22"/>
         </w:rPr>
-        <w:t>Une catégorie aléatoire est choisis par le programme si la catégorie choisis est blanche demande à l’utilisateur quel catégorie il veut. Ensuite le programme pose une question aléatoire au joueur.</w:t>
+        <w:t>Une catégorie aléatoire est choisi</w:t>
+      </w:r>
+      <w:r>
+        <w:rPr>
+          <w:sz w:val="22"/>
+        </w:rPr>
+        <w:t>e</w:t>
+      </w:r>
+      <w:r>
+        <w:rPr>
+          <w:sz w:val="22"/>
+        </w:rPr>
+        <w:t xml:space="preserve"> par le programme</w:t>
+      </w:r>
+      <w:r>
+        <w:rPr>
+          <w:sz w:val="22"/>
+        </w:rPr>
+        <w:t>.</w:t>
+      </w:r>
+      <w:r>
+        <w:rPr>
+          <w:sz w:val="22"/>
+        </w:rPr>
+        <w:t xml:space="preserve"> </w:t>
+      </w:r>
+      <w:r>
+        <w:rPr>
+          <w:sz w:val="22"/>
+        </w:rPr>
+        <w:t>S</w:t>
+      </w:r>
+      <w:r>
+        <w:rPr>
+          <w:sz w:val="22"/>
+        </w:rPr>
+        <w:t>i la catégorie choisie</w:t>
+      </w:r>
+      <w:r>
+        <w:rPr>
+          <w:sz w:val="22"/>
+        </w:rPr>
+        <w:t xml:space="preserve"> est blanche l’utilisateur </w:t>
+      </w:r>
+      <w:r>
+        <w:rPr>
+          <w:sz w:val="22"/>
+        </w:rPr>
+        <w:t>peut choisir sa catégorie.</w:t>
+      </w:r>
+      <w:r>
+        <w:rPr>
+          <w:sz w:val="22"/>
+        </w:rPr>
+        <w:t xml:space="preserve"> Ensuite le programme pose une question aléatoire au joueur.</w:t>
       </w:r>
     </w:p>
     <w:p>
@@ -7805,7 +7880,7 @@
         <w:rPr>
           <w:sz w:val="22"/>
         </w:rPr>
-        <w:t>Roulette.</w:t>
+        <w:t>Roulette</w:t>
       </w:r>
     </w:p>
     <w:p>
@@ -7851,7 +7926,19 @@
         <w:rPr>
           <w:sz w:val="22"/>
         </w:rPr>
-        <w:t>Déterminer le nombre de joueur.</w:t>
+        <w:t>Déterminer le nombre de joueur</w:t>
+      </w:r>
+      <w:r>
+        <w:rPr>
+          <w:sz w:val="22"/>
+        </w:rPr>
+        <w:t>s</w:t>
+      </w:r>
+      <w:r>
+        <w:rPr>
+          <w:sz w:val="22"/>
+        </w:rPr>
+        <w:t>.</w:t>
       </w:r>
     </w:p>
     <w:p>
@@ -7924,7 +8011,31 @@
         <w:rPr>
           <w:sz w:val="22"/>
         </w:rPr>
-        <w:t>La question ainsi que sa réponse est gardé en mémoire.</w:t>
+        <w:t xml:space="preserve">La question ainsi </w:t>
+      </w:r>
+      <w:r>
+        <w:rPr>
+          <w:sz w:val="22"/>
+        </w:rPr>
+        <w:t>que sa réponse sont gardé</w:t>
+      </w:r>
+      <w:r>
+        <w:rPr>
+          <w:sz w:val="22"/>
+        </w:rPr>
+        <w:t>e</w:t>
+      </w:r>
+      <w:r>
+        <w:rPr>
+          <w:sz w:val="22"/>
+        </w:rPr>
+        <w:t>s</w:t>
+      </w:r>
+      <w:r>
+        <w:rPr>
+          <w:sz w:val="22"/>
+        </w:rPr>
+        <w:t xml:space="preserve"> en mémoire.</w:t>
       </w:r>
     </w:p>
     <w:p>
@@ -8051,7 +8162,21 @@
                 <w:sz w:val="22"/>
                 <w:szCs w:val="22"/>
               </w:rPr>
-              <w:t xml:space="preserve">Le cas début lorsque c’est au tour du joueur à jouer.    </w:t>
+              <w:t>Le cas début</w:t>
+            </w:r>
+            <w:r>
+              <w:rPr>
+                <w:sz w:val="22"/>
+                <w:szCs w:val="22"/>
+              </w:rPr>
+              <w:t>e</w:t>
+            </w:r>
+            <w:r>
+              <w:rPr>
+                <w:sz w:val="22"/>
+                <w:szCs w:val="22"/>
+              </w:rPr>
+              <w:t xml:space="preserve"> lorsque c’est au tour du joueur à jouer.    </w:t>
             </w:r>
           </w:p>
         </w:tc>
@@ -8199,7 +8324,14 @@
                 <w:sz w:val="22"/>
                 <w:szCs w:val="22"/>
               </w:rPr>
-              <w:t>La roulette s’arrête sur une position aléatoire déterminer par le système.</w:t>
+              <w:t>La roulette s’arrête sur une position aléa</w:t>
+            </w:r>
+            <w:r>
+              <w:rPr>
+                <w:sz w:val="22"/>
+                <w:szCs w:val="22"/>
+              </w:rPr>
+              <w:t>toire déterminer par le système</w:t>
             </w:r>
           </w:p>
         </w:tc>
@@ -8285,7 +8417,19 @@
         <w:rPr>
           <w:sz w:val="22"/>
         </w:rPr>
-        <w:t>La roulette tombe sur la couleur blanche(Système)</w:t>
+        <w:t>La roulette tombe sur la couleur blanche</w:t>
+      </w:r>
+      <w:r>
+        <w:rPr>
+          <w:sz w:val="22"/>
+        </w:rPr>
+        <w:t xml:space="preserve"> </w:t>
+      </w:r>
+      <w:r>
+        <w:rPr>
+          <w:sz w:val="22"/>
+        </w:rPr>
+        <w:t>(Système)</w:t>
       </w:r>
     </w:p>
     <w:p>
@@ -8429,11 +8573,21 @@
       </w:r>
       <w:r>
         <w:rPr>
-          <w:rFonts w:ascii="Century Schoolbook" w:hAnsi="Century Schoolbook"/>
-          <w:sz w:val="22"/>
-          <w:szCs w:val="24"/>
-        </w:rPr>
-        <w:t xml:space="preserve">On veut vérifier si un joueur remplit les conditions de gagnant qui mettraient fin à la partie. </w:t>
+          <w:rFonts w:ascii="Century Schoolbook" w:hAnsi="Century Schoolbook" w:cs="Century Schoolbook"/>
+          <w:color w:val="414751"/>
+          <w:sz w:val="22"/>
+          <w:szCs w:val="22"/>
+        </w:rPr>
+        <w:t>La partie sera terminée lorsqu'un joueur aura rempli les conditions pour gagner</w:t>
+      </w:r>
+      <w:r>
+        <w:rPr>
+          <w:rFonts w:ascii="Century Schoolbook" w:hAnsi="Century Schoolbook" w:cs="Century Schoolbook"/>
+          <w:color w:val="414751"/>
+          <w:sz w:val="22"/>
+          <w:szCs w:val="22"/>
+        </w:rPr>
+        <w:t>.</w:t>
       </w:r>
     </w:p>
     <w:p>
@@ -9024,7 +9178,7 @@
       <w:pPr>
         <w:rPr>
           <w:rFonts w:ascii="Century Schoolbook" w:hAnsi="Century Schoolbook"/>
-          <w:sz w:val="22"/>
+          <w:sz w:val="24"/>
           <w:szCs w:val="24"/>
         </w:rPr>
       </w:pPr>
@@ -9046,6 +9200,9 @@
         <w:t xml:space="preserve"> </w:t>
       </w:r>
       <w:r>
+        <w:rPr>
+          <w:sz w:val="22"/>
+        </w:rPr>
         <w:t>Répondre à une question</w:t>
       </w:r>
     </w:p>
@@ -9074,7 +9231,13 @@
           <w:sz w:val="22"/>
           <w:szCs w:val="24"/>
         </w:rPr>
-        <w:t> : Un joueur répond à une question.</w:t>
+        <w:t xml:space="preserve"> : </w:t>
+      </w:r>
+      <w:r>
+        <w:rPr>
+          <w:sz w:val="22"/>
+        </w:rPr>
+        <w:t>Un joueur répond à une question du quizz.</w:t>
       </w:r>
     </w:p>
     <w:p>
@@ -9103,6 +9266,9 @@
         <w:t xml:space="preserve"> </w:t>
       </w:r>
       <w:r>
+        <w:rPr>
+          <w:sz w:val="22"/>
+        </w:rPr>
         <w:t>Le joueur</w:t>
       </w:r>
     </w:p>
@@ -9142,16 +9308,12 @@
         </w:numPr>
         <w:spacing w:after="0"/>
         <w:rPr>
-          <w:rFonts w:ascii="Century Schoolbook" w:hAnsi="Century Schoolbook"/>
-          <w:sz w:val="22"/>
-          <w:szCs w:val="24"/>
-        </w:rPr>
-      </w:pPr>
-      <w:r>
-        <w:rPr>
-          <w:rFonts w:ascii="Century Schoolbook" w:hAnsi="Century Schoolbook"/>
-          <w:sz w:val="22"/>
-          <w:szCs w:val="24"/>
+          <w:sz w:val="22"/>
+        </w:rPr>
+      </w:pPr>
+      <w:r>
+        <w:rPr>
+          <w:sz w:val="22"/>
         </w:rPr>
         <w:t>La roulette doit être tournée.</w:t>
       </w:r>
@@ -9165,16 +9327,12 @@
         </w:numPr>
         <w:spacing w:after="0"/>
         <w:rPr>
-          <w:rFonts w:ascii="Century Schoolbook" w:hAnsi="Century Schoolbook"/>
-          <w:sz w:val="22"/>
-          <w:szCs w:val="24"/>
-        </w:rPr>
-      </w:pPr>
-      <w:r>
-        <w:rPr>
-          <w:rFonts w:ascii="Century Schoolbook" w:hAnsi="Century Schoolbook"/>
-          <w:sz w:val="22"/>
-          <w:szCs w:val="24"/>
+          <w:sz w:val="22"/>
+        </w:rPr>
+      </w:pPr>
+      <w:r>
+        <w:rPr>
+          <w:sz w:val="22"/>
         </w:rPr>
         <w:t>Les joueurs doivent être encore dans la partie.</w:t>
       </w:r>
@@ -9188,16 +9346,12 @@
         </w:numPr>
         <w:spacing w:after="0"/>
         <w:rPr>
-          <w:rFonts w:ascii="Century Schoolbook" w:hAnsi="Century Schoolbook"/>
-          <w:sz w:val="22"/>
-          <w:szCs w:val="24"/>
-        </w:rPr>
-      </w:pPr>
-      <w:r>
-        <w:rPr>
-          <w:rFonts w:ascii="Century Schoolbook" w:hAnsi="Century Schoolbook"/>
-          <w:sz w:val="22"/>
-          <w:szCs w:val="24"/>
+          <w:sz w:val="22"/>
+        </w:rPr>
+      </w:pPr>
+      <w:r>
+        <w:rPr>
+          <w:sz w:val="22"/>
         </w:rPr>
         <w:t>Une catégorie doit être choisie.</w:t>
       </w:r>
@@ -9217,9 +9371,7 @@
       <w:pPr>
         <w:spacing w:after="0"/>
         <w:rPr>
-          <w:rFonts w:ascii="Century Schoolbook" w:hAnsi="Century Schoolbook"/>
-          <w:sz w:val="22"/>
-          <w:szCs w:val="24"/>
+          <w:sz w:val="22"/>
         </w:rPr>
       </w:pPr>
       <w:r>
@@ -9249,13 +9401,26 @@
         </w:numPr>
         <w:spacing w:after="0"/>
         <w:rPr>
-          <w:rFonts w:ascii="Century Schoolbook" w:hAnsi="Century Schoolbook"/>
-          <w:sz w:val="22"/>
-          <w:szCs w:val="24"/>
-        </w:rPr>
-      </w:pPr>
-      <w:r>
-        <w:t>Si Bonne réponse on vérifie s’il y a un gagnant.</w:t>
+          <w:sz w:val="22"/>
+        </w:rPr>
+      </w:pPr>
+      <w:r>
+        <w:rPr>
+          <w:sz w:val="22"/>
+        </w:rPr>
+        <w:t xml:space="preserve">Si </w:t>
+      </w:r>
+      <w:r>
+        <w:rPr>
+          <w:sz w:val="22"/>
+        </w:rPr>
+        <w:t>b</w:t>
+      </w:r>
+      <w:r>
+        <w:rPr>
+          <w:sz w:val="22"/>
+        </w:rPr>
+        <w:t>onne réponse on vérifie s’il y a un gagnant.</w:t>
       </w:r>
     </w:p>
     <w:p>
@@ -9399,7 +9564,23 @@
                 <w:sz w:val="22"/>
                 <w:szCs w:val="22"/>
               </w:rPr>
-              <w:t>Le système affiche la question et les choix.</w:t>
+              <w:t>Le système affiche la question et les choix</w:t>
+            </w:r>
+            <w:r>
+              <w:rPr>
+                <w:rFonts w:ascii="Century Schoolbook" w:hAnsi="Century Schoolbook"/>
+                <w:sz w:val="22"/>
+                <w:szCs w:val="22"/>
+              </w:rPr>
+              <w:t xml:space="preserve"> de réponses</w:t>
+            </w:r>
+            <w:r>
+              <w:rPr>
+                <w:rFonts w:ascii="Century Schoolbook" w:hAnsi="Century Schoolbook"/>
+                <w:sz w:val="22"/>
+                <w:szCs w:val="22"/>
+              </w:rPr>
+              <w:t>.</w:t>
             </w:r>
           </w:p>
         </w:tc>
@@ -9608,7 +9789,7 @@
           <w:sz w:val="22"/>
           <w:szCs w:val="24"/>
         </w:rPr>
-        <w:t xml:space="preserve">-La réponse est </w:t>
+        <w:t>-</w:t>
       </w:r>
       <w:r>
         <w:rPr>
@@ -9616,6 +9797,22 @@
           <w:sz w:val="22"/>
           <w:szCs w:val="24"/>
         </w:rPr>
+        <w:t xml:space="preserve"> </w:t>
+      </w:r>
+      <w:r>
+        <w:rPr>
+          <w:rFonts w:ascii="Century Schoolbook" w:hAnsi="Century Schoolbook"/>
+          <w:sz w:val="22"/>
+          <w:szCs w:val="24"/>
+        </w:rPr>
+        <w:t xml:space="preserve">La réponse est </w:t>
+      </w:r>
+      <w:r>
+        <w:rPr>
+          <w:rFonts w:ascii="Century Schoolbook" w:hAnsi="Century Schoolbook"/>
+          <w:sz w:val="22"/>
+          <w:szCs w:val="24"/>
+        </w:rPr>
         <w:t>comptée</w:t>
       </w:r>
       <w:r>
@@ -9642,7 +9839,23 @@
           <w:sz w:val="22"/>
           <w:szCs w:val="24"/>
         </w:rPr>
-        <w:t>-On passe au prochain joueur.</w:t>
+        <w:t>-</w:t>
+      </w:r>
+      <w:r>
+        <w:rPr>
+          <w:rFonts w:ascii="Century Schoolbook" w:hAnsi="Century Schoolbook"/>
+          <w:sz w:val="22"/>
+          <w:szCs w:val="24"/>
+        </w:rPr>
+        <w:t xml:space="preserve"> </w:t>
+      </w:r>
+      <w:r>
+        <w:rPr>
+          <w:rFonts w:ascii="Century Schoolbook" w:hAnsi="Century Schoolbook"/>
+          <w:sz w:val="22"/>
+          <w:szCs w:val="24"/>
+        </w:rPr>
+        <w:t>On passe au prochain joueur.</w:t>
       </w:r>
     </w:p>
     <w:p>
@@ -10017,21 +10230,99 @@
         <w:rPr>
           <w:sz w:val="24"/>
         </w:rPr>
-        <w:t xml:space="preserve">Le jeu </w:t>
+        <w:t xml:space="preserve">Le jeu Trivial </w:t>
       </w:r>
       <w:proofErr w:type="spellStart"/>
       <w:r>
         <w:rPr>
           <w:sz w:val="24"/>
         </w:rPr>
-        <w:t>TriviaDiamond</w:t>
+        <w:t>Diamond</w:t>
       </w:r>
       <w:proofErr w:type="spellEnd"/>
       <w:r>
         <w:rPr>
           <w:sz w:val="24"/>
         </w:rPr>
-        <w:t xml:space="preserve"> est un projet réalisable dans le temps données puisqu’il englobe des connaissances informatiques auquel l’équipe de production (Melissa et Charlie) sont confortable avec. De plus, puisqu’il existe déjà des logiciel similaire sur le marcher nous avons accès à certain information pour nous inspirer et nous guider dans notre création. </w:t>
+        <w:t xml:space="preserve"> est un projet réalisable pour le temps alloué puisqu’il englobe des connaissances informatiques pour lesquelles l’équipe de production (Melissa et Charlie) a les compétences requises. </w:t>
+      </w:r>
+      <w:r>
+        <w:rPr>
+          <w:sz w:val="24"/>
+        </w:rPr>
+        <w:t>De plus, puisqu’il existe déjà des logiciel</w:t>
+      </w:r>
+      <w:r>
+        <w:rPr>
+          <w:sz w:val="24"/>
+        </w:rPr>
+        <w:t>s</w:t>
+      </w:r>
+      <w:r>
+        <w:rPr>
+          <w:sz w:val="24"/>
+        </w:rPr>
+        <w:t xml:space="preserve"> similaire</w:t>
+      </w:r>
+      <w:r>
+        <w:rPr>
+          <w:sz w:val="24"/>
+        </w:rPr>
+        <w:t>s</w:t>
+      </w:r>
+      <w:r>
+        <w:rPr>
+          <w:sz w:val="24"/>
+        </w:rPr>
+        <w:t xml:space="preserve"> sur le march</w:t>
+      </w:r>
+      <w:r>
+        <w:rPr>
+          <w:sz w:val="24"/>
+        </w:rPr>
+        <w:t>é</w:t>
+      </w:r>
+      <w:r>
+        <w:rPr>
+          <w:sz w:val="24"/>
+        </w:rPr>
+        <w:t xml:space="preserve"> nous avons accès à certain</w:t>
+      </w:r>
+      <w:r>
+        <w:rPr>
+          <w:sz w:val="24"/>
+        </w:rPr>
+        <w:t>es</w:t>
+      </w:r>
+      <w:r>
+        <w:rPr>
+          <w:sz w:val="24"/>
+        </w:rPr>
+        <w:t xml:space="preserve"> information</w:t>
+      </w:r>
+      <w:r>
+        <w:rPr>
+          <w:sz w:val="24"/>
+        </w:rPr>
+        <w:t>s</w:t>
+      </w:r>
+      <w:r>
+        <w:rPr>
+          <w:sz w:val="24"/>
+        </w:rPr>
+        <w:t xml:space="preserve"> pour nous inspirer et nous guider dans notre </w:t>
+      </w:r>
+      <w:r>
+        <w:rPr>
+          <w:sz w:val="24"/>
+        </w:rPr>
+        <w:t>démarche. (Ex. : Trivia Crack ou Trivial Pursuit)</w:t>
+      </w:r>
+      <w:r>
+        <w:rPr>
+          <w:sz w:val="24"/>
+        </w:rPr>
+        <w:t xml:space="preserve"> </w:t>
       </w:r>
     </w:p>
     <w:p>
@@ -10055,7 +10346,55 @@
         <w:rPr>
           <w:sz w:val="24"/>
         </w:rPr>
-        <w:t xml:space="preserve">Dans le même courant de penser, l’équipe à accès à des outils de programmation à cout presque inexistant. Cet aspect du travail couvert, il est encore plus facile de se concentrer sur la conception du travail. </w:t>
+        <w:t>Dans le même courant de pens</w:t>
+      </w:r>
+      <w:r>
+        <w:rPr>
+          <w:sz w:val="24"/>
+        </w:rPr>
+        <w:t>ée</w:t>
+      </w:r>
+      <w:r>
+        <w:rPr>
+          <w:sz w:val="24"/>
+        </w:rPr>
+        <w:t xml:space="preserve">, l’équipe </w:t>
+      </w:r>
+      <w:r>
+        <w:rPr>
+          <w:sz w:val="24"/>
+        </w:rPr>
+        <w:t>a</w:t>
+      </w:r>
+      <w:r>
+        <w:rPr>
+          <w:sz w:val="24"/>
+        </w:rPr>
+        <w:t xml:space="preserve"> accès à d</w:t>
+      </w:r>
+      <w:r>
+        <w:rPr>
+          <w:sz w:val="24"/>
+        </w:rPr>
+        <w:t>es outils de programmation à coû</w:t>
+      </w:r>
+      <w:r>
+        <w:rPr>
+          <w:sz w:val="24"/>
+        </w:rPr>
+        <w:t>t presque inexistant. Cet aspect du travail couvert, il est encore plus facile de se concent</w:t>
+      </w:r>
+      <w:r>
+        <w:rPr>
+          <w:sz w:val="24"/>
+        </w:rPr>
+        <w:t>rer sur la conception du jeu questionnaire</w:t>
+      </w:r>
+      <w:r>
+        <w:rPr>
+          <w:sz w:val="24"/>
+        </w:rPr>
+        <w:t xml:space="preserve">. </w:t>
       </w:r>
     </w:p>
     <w:p>
@@ -10079,7 +10418,73 @@
         <w:rPr>
           <w:sz w:val="24"/>
         </w:rPr>
-        <w:t xml:space="preserve">D’autre part, étant donné que la planification n’est pas compter dans le temps de conception, il ne reste qu’à calculer le temps prévus pour les différentes étapes création ce qui simplifie l’ampleur de la tache globale. </w:t>
+        <w:t>D’autre part, étant donné que la planificati</w:t>
+      </w:r>
+      <w:r>
+        <w:rPr>
+          <w:sz w:val="24"/>
+        </w:rPr>
+        <w:t>on n’est pas comptée</w:t>
+      </w:r>
+      <w:r>
+        <w:rPr>
+          <w:sz w:val="24"/>
+        </w:rPr>
+        <w:t xml:space="preserve"> dans le temps de conception, il ne res</w:t>
+      </w:r>
+      <w:r>
+        <w:rPr>
+          <w:sz w:val="24"/>
+        </w:rPr>
+        <w:t>te qu’à calculer le temps prévu</w:t>
+      </w:r>
+      <w:r>
+        <w:rPr>
+          <w:sz w:val="24"/>
+        </w:rPr>
+        <w:t xml:space="preserve"> pour les différentes étapes </w:t>
+      </w:r>
+      <w:r>
+        <w:rPr>
+          <w:sz w:val="24"/>
+        </w:rPr>
+        <w:t xml:space="preserve">de </w:t>
+      </w:r>
+      <w:r>
+        <w:rPr>
+          <w:sz w:val="24"/>
+        </w:rPr>
+        <w:t xml:space="preserve">création </w:t>
+      </w:r>
+      <w:r>
+        <w:rPr>
+          <w:sz w:val="24"/>
+        </w:rPr>
+        <w:t>c</w:t>
+      </w:r>
+      <w:r>
+        <w:rPr>
+          <w:sz w:val="24"/>
+        </w:rPr>
+        <w:t>e</w:t>
+      </w:r>
+      <w:r>
+        <w:rPr>
+          <w:sz w:val="24"/>
+        </w:rPr>
+        <w:t xml:space="preserve"> qui simplifie l’ampleur de la t</w:t>
+      </w:r>
+      <w:r>
+        <w:rPr>
+          <w:sz w:val="24"/>
+        </w:rPr>
+        <w:t>â</w:t>
+      </w:r>
+      <w:r>
+        <w:rPr>
+          <w:sz w:val="24"/>
+        </w:rPr>
+        <w:t xml:space="preserve">che globale. </w:t>
       </w:r>
     </w:p>
     <w:p>
@@ -10104,7 +10509,37 @@
         <w:rPr>
           <w:sz w:val="24"/>
         </w:rPr>
-        <w:t>Cependant, il faut prévoir les problèmes que peuvent rencontrer l’équipe en lien avec la connexion réseau nécessaire pour avoir accès à la base de données et à l’application de service web d’hébergement et de gestion de développement de logiciels.</w:t>
+        <w:t>Cependant, il faut prévoir les problèmes que p</w:t>
+      </w:r>
+      <w:r>
+        <w:rPr>
+          <w:sz w:val="24"/>
+        </w:rPr>
+        <w:t>ourrait</w:t>
+      </w:r>
+      <w:r>
+        <w:rPr>
+          <w:sz w:val="24"/>
+        </w:rPr>
+        <w:t xml:space="preserve"> rencontrer l’équipe en lien avec la connexion réseau nécessaire pour avoir accès à la base de données et à </w:t>
+      </w:r>
+      <w:r>
+        <w:rPr>
+          <w:sz w:val="24"/>
+        </w:rPr>
+        <w:t xml:space="preserve">GitHub, une </w:t>
+      </w:r>
+      <w:r>
+        <w:rPr>
+          <w:sz w:val="24"/>
+        </w:rPr>
+        <w:t>application de service web d’hébergement et de gestio</w:t>
+      </w:r>
+      <w:r>
+        <w:rPr>
+          <w:sz w:val="24"/>
+        </w:rPr>
+        <w:t>n de développement de logiciels qui nous permettra de travailler en équipe sans difficultés.</w:t>
       </w:r>
     </w:p>
     <w:p>
@@ -10199,7 +10634,6 @@
     <w:p>
       <w:pPr>
         <w:spacing w:after="0" w:line="360" w:lineRule="auto"/>
-        <w:jc w:val="center"/>
         <w:rPr>
           <w:rStyle w:val="Accentuation"/>
           <w:rFonts w:asciiTheme="majorHAnsi" w:hAnsiTheme="majorHAnsi"/>
@@ -10217,61 +10651,37 @@
           <w:sz w:val="28"/>
         </w:rPr>
       </w:pPr>
-    </w:p>
-    <w:p>
-      <w:pPr>
-        <w:spacing w:after="0" w:line="360" w:lineRule="auto"/>
-        <w:jc w:val="center"/>
+      <w:r>
         <w:rPr>
           <w:rStyle w:val="Accentuation"/>
           <w:rFonts w:asciiTheme="majorHAnsi" w:hAnsiTheme="majorHAnsi"/>
           <w:sz w:val="28"/>
         </w:rPr>
-      </w:pPr>
-    </w:p>
-    <w:p>
-      <w:pPr>
-        <w:spacing w:after="0" w:line="360" w:lineRule="auto"/>
+        <w:lastRenderedPageBreak/>
+        <w:t>Solution</w:t>
+      </w:r>
+      <w:r>
         <w:rPr>
           <w:rStyle w:val="Accentuation"/>
           <w:rFonts w:asciiTheme="majorHAnsi" w:hAnsiTheme="majorHAnsi"/>
           <w:sz w:val="28"/>
         </w:rPr>
-      </w:pPr>
-    </w:p>
-    <w:p>
-      <w:pPr>
-        <w:spacing w:after="0" w:line="360" w:lineRule="auto"/>
-        <w:jc w:val="center"/>
+        <w:t xml:space="preserve"> d’implémentation</w:t>
+      </w:r>
+      <w:r>
         <w:rPr>
           <w:rStyle w:val="Accentuation"/>
           <w:rFonts w:asciiTheme="majorHAnsi" w:hAnsiTheme="majorHAnsi"/>
           <w:sz w:val="28"/>
         </w:rPr>
-      </w:pPr>
+        <w:t xml:space="preserve"> </w:t>
+      </w:r>
       <w:r>
         <w:rPr>
           <w:rStyle w:val="Accentuation"/>
           <w:rFonts w:asciiTheme="majorHAnsi" w:hAnsiTheme="majorHAnsi"/>
           <w:sz w:val="28"/>
         </w:rPr>
-        <w:lastRenderedPageBreak/>
-        <w:t>Solution</w:t>
-      </w:r>
-      <w:r>
-        <w:rPr>
-          <w:rStyle w:val="Accentuation"/>
-          <w:rFonts w:asciiTheme="majorHAnsi" w:hAnsiTheme="majorHAnsi"/>
-          <w:sz w:val="28"/>
-        </w:rPr>
-        <w:t xml:space="preserve"> d’implémentation</w:t>
-      </w:r>
-      <w:r>
-        <w:rPr>
-          <w:rStyle w:val="Accentuation"/>
-          <w:rFonts w:asciiTheme="majorHAnsi" w:hAnsiTheme="majorHAnsi"/>
-          <w:sz w:val="28"/>
-        </w:rPr>
         <w:t>1</w:t>
       </w:r>
     </w:p>
@@ -10301,7 +10711,58 @@
         </w:rPr>
       </w:pPr>
       <w:r>
-        <w:t>Pour notre solution numéro un, nous allons commencer par implémenter notre jeu afin qu’il fonction pour un seul joueur. Cette solution nous permettra de faciliter la construction du jeu tout en n’empêchant pas l’ajout de la fonctionnalité multijoueur plus tard. Puisque la plupart des options du jeu peuvent être appliquées qu’à un seul utilisateur, cette solution nous permettra entre autres d’économiser du temps et d’avoir quelque chose à remettre au client en cas de problème avec l’intégration du multijoueur.</w:t>
+        <w:t xml:space="preserve">Pour notre </w:t>
+      </w:r>
+      <w:r>
+        <w:t>première solution</w:t>
+      </w:r>
+      <w:r>
+        <w:t>, nous commencerons</w:t>
+      </w:r>
+      <w:r>
+        <w:t xml:space="preserve"> par implémenter </w:t>
+      </w:r>
+      <w:r>
+        <w:t>le</w:t>
+      </w:r>
+      <w:r>
+        <w:t xml:space="preserve"> jeu afin qu’il fonction</w:t>
+      </w:r>
+      <w:r>
+        <w:t>ne</w:t>
+      </w:r>
+      <w:r>
+        <w:t xml:space="preserve"> pour un seul joueur. Cette solution nous permettra de faciliter l</w:t>
+      </w:r>
+      <w:r>
+        <w:t xml:space="preserve">a construction du jeu tout en </w:t>
+      </w:r>
+      <w:r>
+        <w:t>permettant</w:t>
+      </w:r>
+      <w:r>
+        <w:t xml:space="preserve"> l’ajout de la fonc</w:t>
+      </w:r>
+      <w:r>
+        <w:t>tionnalité multijoueur qui sera ajouté par la suite</w:t>
+      </w:r>
+      <w:r>
+        <w:t>. Puisque la plupart des option</w:t>
+      </w:r>
+      <w:r>
+        <w:t>s du jeu peuvent être appliquée</w:t>
+      </w:r>
+      <w:r>
+        <w:t>s</w:t>
+      </w:r>
+      <w:r>
+        <w:t xml:space="preserve"> qu’à un seul utilisateur, cette solution nous permett</w:t>
+      </w:r>
+      <w:r>
+        <w:t>ra entre autre</w:t>
+      </w:r>
+      <w:r>
+        <w:t xml:space="preserve"> d’économiser du temps et d’avoir quelque chose à remettre au client en cas de problème avec l’intégration du multijoueur.</w:t>
       </w:r>
     </w:p>
     <w:p>
@@ -10915,19 +11376,8 @@
                 <w:sz w:val="22"/>
                 <w:szCs w:val="22"/>
               </w:rPr>
-              <w:t xml:space="preserve">Intégration des commandes </w:t>
+              <w:t>Intégration des commandes sql</w:t>
             </w:r>
-            <w:proofErr w:type="spellStart"/>
-            <w:r>
-              <w:rPr>
-                <w:rFonts w:ascii="Calibri" w:eastAsia="Times New Roman" w:hAnsi="Calibri" w:cs="Times New Roman"/>
-                <w:color w:val="000000"/>
-                <w:sz w:val="22"/>
-                <w:szCs w:val="22"/>
-              </w:rPr>
-              <w:t>sql</w:t>
-            </w:r>
-            <w:proofErr w:type="spellEnd"/>
           </w:p>
         </w:tc>
         <w:tc>
@@ -11003,7 +11453,7 @@
                 <w:sz w:val="22"/>
                 <w:szCs w:val="22"/>
               </w:rPr>
-              <w:t>Réglage final des bugs / debugge</w:t>
+              <w:t>Réglage final des bugs</w:t>
             </w:r>
           </w:p>
         </w:tc>
@@ -11115,7 +11565,43 @@
         </w:rPr>
       </w:pPr>
       <w:r>
-        <w:t>La solution deux consiste en la suite de la solution un. Elle englobe l’ajout de la fonctionnalité multijoueur dans notre jeu et de la peaufinassions de l’interface graphique remise au client. Celle-ci est considérée dans la planification normale comme étant de base, mais peut être abandonnée en cas de manque de temps dû à des raisons «X».</w:t>
+        <w:t xml:space="preserve">La </w:t>
+      </w:r>
+      <w:r>
+        <w:t>deuxième solution</w:t>
+      </w:r>
+      <w:r>
+        <w:t xml:space="preserve"> est la suite de la première</w:t>
+      </w:r>
+      <w:r>
+        <w:t xml:space="preserve">. Elle englobe l’ajout de la fonctionnalité multijoueur </w:t>
+      </w:r>
+      <w:r>
+        <w:t>dans le jeu e</w:t>
+      </w:r>
+      <w:r>
+        <w:t xml:space="preserve">t </w:t>
+      </w:r>
+      <w:r>
+        <w:t>le p</w:t>
+      </w:r>
+      <w:r>
+        <w:t>eaufinage</w:t>
+      </w:r>
+      <w:r>
+        <w:t xml:space="preserve"> de l’interface graphique. Cette dernière</w:t>
+      </w:r>
+      <w:r>
+        <w:t xml:space="preserve"> est considérée dans la planification normale comme étant de base, mais peut être abandonnée en cas de manque de temps dû</w:t>
+      </w:r>
+      <w:r>
+        <w:t>t</w:t>
+      </w:r>
+      <w:r>
+        <w:t xml:space="preserve"> à des imprévus</w:t>
+      </w:r>
+      <w:r>
+        <w:t>.</w:t>
       </w:r>
     </w:p>
     <w:p>
@@ -12036,19 +12522,8 @@
                 <w:sz w:val="22"/>
                 <w:szCs w:val="22"/>
               </w:rPr>
-              <w:t xml:space="preserve">Intégration des commandes </w:t>
+              <w:t>Intégration des commandes sql</w:t>
             </w:r>
-            <w:proofErr w:type="spellStart"/>
-            <w:r>
-              <w:rPr>
-                <w:rFonts w:ascii="Calibri" w:eastAsia="Times New Roman" w:hAnsi="Calibri" w:cs="Times New Roman"/>
-                <w:color w:val="000000"/>
-                <w:sz w:val="22"/>
-                <w:szCs w:val="22"/>
-              </w:rPr>
-              <w:t>sql</w:t>
-            </w:r>
-            <w:proofErr w:type="spellEnd"/>
           </w:p>
         </w:tc>
         <w:tc>
@@ -12117,7 +12592,6 @@
                 <w:szCs w:val="22"/>
               </w:rPr>
             </w:pPr>
-            <w:proofErr w:type="spellStart"/>
             <w:r>
               <w:rPr>
                 <w:rFonts w:ascii="Calibri" w:eastAsia="Times New Roman" w:hAnsi="Calibri" w:cs="Times New Roman"/>
@@ -12125,29 +12599,10 @@
                 <w:sz w:val="22"/>
                 <w:szCs w:val="22"/>
               </w:rPr>
-              <w:t>Règlage</w:t>
+              <w:t>Règlage final des bugs</w:t>
             </w:r>
-            <w:proofErr w:type="spellEnd"/>
-            <w:r>
-              <w:rPr>
-                <w:rFonts w:ascii="Calibri" w:eastAsia="Times New Roman" w:hAnsi="Calibri" w:cs="Times New Roman"/>
-                <w:color w:val="000000"/>
-                <w:sz w:val="22"/>
-                <w:szCs w:val="22"/>
-              </w:rPr>
-              <w:t xml:space="preserve"> final des bugs / </w:t>
-            </w:r>
-            <w:proofErr w:type="spellStart"/>
-            <w:r>
-              <w:rPr>
-                <w:rFonts w:ascii="Calibri" w:eastAsia="Times New Roman" w:hAnsi="Calibri" w:cs="Times New Roman"/>
-                <w:color w:val="000000"/>
-                <w:sz w:val="22"/>
-                <w:szCs w:val="22"/>
-              </w:rPr>
-              <w:t>débugage</w:t>
-            </w:r>
-            <w:proofErr w:type="spellEnd"/>
+            <w:bookmarkStart w:id="0" w:name="_GoBack"/>
+            <w:bookmarkEnd w:id="0"/>
           </w:p>
         </w:tc>
         <w:tc>
@@ -12642,43 +13097,6 @@
             </a:graphic>
           </wp:inline>
         </w:drawing>
-      </w:r>
-    </w:p>
-    <w:p>
-      <w:pPr>
-        <w:spacing w:after="0" w:line="360" w:lineRule="auto"/>
-        <w:jc w:val="center"/>
-        <w:rPr>
-          <w:rStyle w:val="Accentuation"/>
-          <w:rFonts w:asciiTheme="majorHAnsi" w:hAnsiTheme="majorHAnsi"/>
-          <w:sz w:val="32"/>
-        </w:rPr>
-      </w:pPr>
-      <w:r>
-        <w:rPr>
-          <w:rStyle w:val="Accentuation"/>
-          <w:rFonts w:asciiTheme="majorHAnsi" w:hAnsiTheme="majorHAnsi"/>
-          <w:sz w:val="32"/>
-        </w:rPr>
-        <w:lastRenderedPageBreak/>
-        <w:t>Annexe 4 – Modèle Entité Relation</w:t>
-      </w:r>
-    </w:p>
-    <w:p>
-      <w:pPr>
-        <w:rPr>
-          <w:rStyle w:val="Accentuation"/>
-          <w:rFonts w:asciiTheme="majorHAnsi" w:hAnsiTheme="majorHAnsi"/>
-          <w:sz w:val="32"/>
-        </w:rPr>
-      </w:pPr>
-      <w:r>
-        <w:rPr>
-          <w:rStyle w:val="Accentuation"/>
-          <w:rFonts w:asciiTheme="majorHAnsi" w:hAnsiTheme="majorHAnsi"/>
-          <w:sz w:val="32"/>
-        </w:rPr>
-        <w:br w:type="page"/>
       </w:r>
     </w:p>
     <w:p>
@@ -12816,23 +13234,7 @@
                                 <w:color w:val="575F6D" w:themeColor="text2"/>
                                 <w:sz w:val="28"/>
                               </w:rPr>
-                              <w:t xml:space="preserve">Windows </w:t>
-                            </w:r>
-                            <w:proofErr w:type="spellStart"/>
-                            <w:r>
-                              <w:rPr>
-                                <w:color w:val="575F6D" w:themeColor="text2"/>
-                                <w:sz w:val="28"/>
-                              </w:rPr>
-                              <w:t>Form</w:t>
-                            </w:r>
-                            <w:proofErr w:type="spellEnd"/>
-                            <w:r>
-                              <w:rPr>
-                                <w:color w:val="575F6D" w:themeColor="text2"/>
-                                <w:sz w:val="28"/>
-                              </w:rPr>
-                              <w:t xml:space="preserve"> pour ajouter une question dans la base de données selon une catégorie choisie.</w:t>
+                              <w:t>Windows Form pour ajouter une question dans la base de données selon une catégorie choisie.</w:t>
                             </w:r>
                           </w:p>
                         </w:txbxContent>
@@ -12854,7 +13256,7 @@
           </mc:Choice>
           <mc:Fallback>
             <w:pict>
-              <v:rect id="Rectangle 386" o:spid="_x0000_s1028" style="position:absolute;margin-left:236.2pt;margin-top:83pt;width:187.2pt;height:178.25pt;z-index:-251639808;visibility:visible;mso-wrap-style:square;mso-width-percent:400;mso-height-percent:0;mso-wrap-distance-left:14.4pt;mso-wrap-distance-top:7.2pt;mso-wrap-distance-right:14.4pt;mso-wrap-distance-bottom:7.2pt;mso-position-horizontal:absolute;mso-position-horizontal-relative:margin;mso-position-vertical:absolute;mso-position-vertical-relative:margin;mso-width-percent:400;mso-height-percent:0;mso-width-relative:margin;mso-height-relative:margin;v-text-anchor:top" o:gfxdata="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" o:allowincell="f" filled="f" stroked="f" strokecolor="#90b5e3" strokeweight="6pt">
+              <v:rect w14:anchorId="73B5C3C4" id="Rectangle 386" o:spid="_x0000_s1028" style="position:absolute;margin-left:236.2pt;margin-top:83pt;width:187.2pt;height:178.25pt;z-index:-251639808;visibility:visible;mso-wrap-style:square;mso-width-percent:400;mso-height-percent:0;mso-wrap-distance-left:14.4pt;mso-wrap-distance-top:7.2pt;mso-wrap-distance-right:14.4pt;mso-wrap-distance-bottom:7.2pt;mso-position-horizontal:absolute;mso-position-horizontal-relative:margin;mso-position-vertical:absolute;mso-position-vertical-relative:margin;mso-width-percent:400;mso-height-percent:0;mso-width-relative:margin;mso-height-relative:margin;v-text-anchor:top" o:gfxdata="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" o:allowincell="f" filled="f" stroked="f" strokecolor="#90b5e3" strokeweight="6pt">
                 <v:shadow on="t" type="perspective" color="#2f6ebe" opacity=".5" offset="6pt,6pt" matrix="66191f,,,66191f"/>
                 <v:textbox style="mso-fit-shape-to-text:t" inset="0,0,0,0">
                   <w:txbxContent>
@@ -12879,23 +13281,7 @@
                           <w:color w:val="575F6D" w:themeColor="text2"/>
                           <w:sz w:val="28"/>
                         </w:rPr>
-                        <w:t xml:space="preserve">Windows </w:t>
-                      </w:r>
-                      <w:proofErr w:type="spellStart"/>
-                      <w:r>
-                        <w:rPr>
-                          <w:color w:val="575F6D" w:themeColor="text2"/>
-                          <w:sz w:val="28"/>
-                        </w:rPr>
-                        <w:t>Form</w:t>
-                      </w:r>
-                      <w:proofErr w:type="spellEnd"/>
-                      <w:r>
-                        <w:rPr>
-                          <w:color w:val="575F6D" w:themeColor="text2"/>
-                          <w:sz w:val="28"/>
-                        </w:rPr>
-                        <w:t xml:space="preserve"> pour ajouter une question dans la base de données selon une catégorie choisie.</w:t>
+                        <w:t>Windows Form pour ajouter une question dans la base de données selon une catégorie choisie.</w:t>
                       </w:r>
                     </w:p>
                   </w:txbxContent>
@@ -13075,33 +13461,7 @@
                                 <w:sz w:val="28"/>
                                 <w:szCs w:val="20"/>
                               </w:rPr>
-                              <w:t xml:space="preserve">Windows </w:t>
-                            </w:r>
-                            <w:proofErr w:type="spellStart"/>
-                            <w:r>
-                              <w:rPr>
-                                <w:rStyle w:val="Accentuation"/>
-                                <w:b w:val="0"/>
-                                <w:i w:val="0"/>
-                                <w:color w:val="575F6D" w:themeColor="text2"/>
-                                <w:spacing w:val="0"/>
-                                <w:sz w:val="28"/>
-                                <w:szCs w:val="20"/>
-                              </w:rPr>
-                              <w:t>Form</w:t>
-                            </w:r>
-                            <w:proofErr w:type="spellEnd"/>
-                            <w:r>
-                              <w:rPr>
-                                <w:rStyle w:val="Accentuation"/>
-                                <w:b w:val="0"/>
-                                <w:i w:val="0"/>
-                                <w:color w:val="575F6D" w:themeColor="text2"/>
-                                <w:spacing w:val="0"/>
-                                <w:sz w:val="28"/>
-                                <w:szCs w:val="20"/>
-                              </w:rPr>
-                              <w:t xml:space="preserve"> pour afficher les informations générales de l’application. Communément appelé À Propos.</w:t>
+                              <w:t>Windows Form pour afficher les informations générales de l’application. Communément appelé À Propos.</w:t>
                             </w:r>
                           </w:p>
                         </w:txbxContent>
@@ -13123,7 +13483,7 @@
           </mc:Choice>
           <mc:Fallback>
             <w:pict>
-              <v:rect id="_x0000_s1029" style="position:absolute;margin-left:236.3pt;margin-top:255.8pt;width:187.2pt;height:178.25pt;z-index:-251637760;visibility:visible;mso-wrap-style:square;mso-width-percent:400;mso-height-percent:0;mso-wrap-distance-left:14.4pt;mso-wrap-distance-top:7.2pt;mso-wrap-distance-right:14.4pt;mso-wrap-distance-bottom:7.2pt;mso-position-horizontal:absolute;mso-position-horizontal-relative:margin;mso-position-vertical:absolute;mso-position-vertical-relative:margin;mso-width-percent:400;mso-height-percent:0;mso-width-relative:margin;mso-height-relative:margin;v-text-anchor:top" o:gfxdata="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" o:allowincell="f" filled="f" stroked="f" strokecolor="#90b5e3" strokeweight="6pt">
+              <v:rect w14:anchorId="390EC34E" id="_x0000_s1029" style="position:absolute;margin-left:236.3pt;margin-top:255.8pt;width:187.2pt;height:178.25pt;z-index:-251637760;visibility:visible;mso-wrap-style:square;mso-width-percent:400;mso-height-percent:0;mso-wrap-distance-left:14.4pt;mso-wrap-distance-top:7.2pt;mso-wrap-distance-right:14.4pt;mso-wrap-distance-bottom:7.2pt;mso-position-horizontal:absolute;mso-position-horizontal-relative:margin;mso-position-vertical:absolute;mso-position-vertical-relative:margin;mso-width-percent:400;mso-height-percent:0;mso-width-relative:margin;mso-height-relative:margin;v-text-anchor:top" o:gfxdata="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" o:allowincell="f" filled="f" stroked="f" strokecolor="#90b5e3" strokeweight="6pt">
                 <v:shadow on="t" type="perspective" color="#2f6ebe" opacity=".5" offset="6pt,6pt" matrix="66191f,,,66191f"/>
                 <v:textbox style="mso-fit-shape-to-text:t" inset="0,0,0,0">
                   <w:txbxContent>
@@ -13153,33 +13513,7 @@
                           <w:sz w:val="28"/>
                           <w:szCs w:val="20"/>
                         </w:rPr>
-                        <w:t xml:space="preserve">Windows </w:t>
-                      </w:r>
-                      <w:proofErr w:type="spellStart"/>
-                      <w:r>
-                        <w:rPr>
-                          <w:rStyle w:val="Accentuation"/>
-                          <w:b w:val="0"/>
-                          <w:i w:val="0"/>
-                          <w:color w:val="575F6D" w:themeColor="text2"/>
-                          <w:spacing w:val="0"/>
-                          <w:sz w:val="28"/>
-                          <w:szCs w:val="20"/>
-                        </w:rPr>
-                        <w:t>Form</w:t>
-                      </w:r>
-                      <w:proofErr w:type="spellEnd"/>
-                      <w:r>
-                        <w:rPr>
-                          <w:rStyle w:val="Accentuation"/>
-                          <w:b w:val="0"/>
-                          <w:i w:val="0"/>
-                          <w:color w:val="575F6D" w:themeColor="text2"/>
-                          <w:spacing w:val="0"/>
-                          <w:sz w:val="28"/>
-                          <w:szCs w:val="20"/>
-                        </w:rPr>
-                        <w:t xml:space="preserve"> pour afficher les informations générales de l’application. Communément appelé À Propos.</w:t>
+                        <w:t>Windows Form pour afficher les informations générales de l’application. Communément appelé À Propos.</w:t>
                       </w:r>
                     </w:p>
                   </w:txbxContent>
@@ -13356,33 +13690,7 @@
                                 <w:sz w:val="28"/>
                                 <w:szCs w:val="20"/>
                               </w:rPr>
-                              <w:t xml:space="preserve">Windows </w:t>
-                            </w:r>
-                            <w:proofErr w:type="spellStart"/>
-                            <w:r>
-                              <w:rPr>
-                                <w:rStyle w:val="Accentuation"/>
-                                <w:b w:val="0"/>
-                                <w:i w:val="0"/>
-                                <w:color w:val="575F6D" w:themeColor="text2"/>
-                                <w:spacing w:val="0"/>
-                                <w:sz w:val="28"/>
-                                <w:szCs w:val="20"/>
-                              </w:rPr>
-                              <w:t>Form</w:t>
-                            </w:r>
-                            <w:proofErr w:type="spellEnd"/>
-                            <w:r>
-                              <w:rPr>
-                                <w:rStyle w:val="Accentuation"/>
-                                <w:b w:val="0"/>
-                                <w:i w:val="0"/>
-                                <w:color w:val="575F6D" w:themeColor="text2"/>
-                                <w:spacing w:val="0"/>
-                                <w:sz w:val="28"/>
-                                <w:szCs w:val="20"/>
-                              </w:rPr>
-                              <w:t xml:space="preserve"> du menu de l’application qui va être composé de 6 boutons </w:t>
+                              <w:t xml:space="preserve">Windows Form du menu de l’application qui va être composé de 6 boutons </w:t>
                             </w:r>
                             <w:r>
                               <w:rPr>
@@ -13406,22 +13714,8 @@
                                 <w:sz w:val="28"/>
                                 <w:szCs w:val="20"/>
                               </w:rPr>
-                              <w:t xml:space="preserve"> qui permettent d’accéder </w:t>
+                              <w:t xml:space="preserve"> qui permettent d’accéder à</w:t>
                             </w:r>
-                            <w:proofErr w:type="spellStart"/>
-                            <w:r>
-                              <w:rPr>
-                                <w:rStyle w:val="Accentuation"/>
-                                <w:b w:val="0"/>
-                                <w:i w:val="0"/>
-                                <w:color w:val="575F6D" w:themeColor="text2"/>
-                                <w:spacing w:val="0"/>
-                                <w:sz w:val="28"/>
-                                <w:szCs w:val="20"/>
-                              </w:rPr>
-                              <w:t>a</w:t>
-                            </w:r>
-                            <w:proofErr w:type="spellEnd"/>
                             <w:r>
                               <w:rPr>
                                 <w:rStyle w:val="Accentuation"/>
@@ -13454,7 +13748,7 @@
           </mc:Choice>
           <mc:Fallback>
             <w:pict>
-              <v:rect id="_x0000_s1030" style="position:absolute;margin-left:236.35pt;margin-top:431.35pt;width:187.2pt;height:178.25pt;z-index:-251635712;visibility:visible;mso-wrap-style:square;mso-width-percent:400;mso-height-percent:0;mso-wrap-distance-left:14.4pt;mso-wrap-distance-top:7.2pt;mso-wrap-distance-right:14.4pt;mso-wrap-distance-bottom:7.2pt;mso-position-horizontal:absolute;mso-position-horizontal-relative:margin;mso-position-vertical:absolute;mso-position-vertical-relative:margin;mso-width-percent:400;mso-height-percent:0;mso-width-relative:margin;mso-height-relative:margin;v-text-anchor:top" o:gfxdata="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" o:allowincell="f" filled="f" stroked="f" strokecolor="#90b5e3" strokeweight="6pt">
+              <v:rect w14:anchorId="175D40E7" id="_x0000_s1030" style="position:absolute;margin-left:236.35pt;margin-top:431.35pt;width:187.2pt;height:178.25pt;z-index:-251635712;visibility:visible;mso-wrap-style:square;mso-width-percent:400;mso-height-percent:0;mso-wrap-distance-left:14.4pt;mso-wrap-distance-top:7.2pt;mso-wrap-distance-right:14.4pt;mso-wrap-distance-bottom:7.2pt;mso-position-horizontal:absolute;mso-position-horizontal-relative:margin;mso-position-vertical:absolute;mso-position-vertical-relative:margin;mso-width-percent:400;mso-height-percent:0;mso-width-relative:margin;mso-height-relative:margin;v-text-anchor:top" o:gfxdata="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" o:allowincell="f" filled="f" stroked="f" strokecolor="#90b5e3" strokeweight="6pt">
                 <v:shadow on="t" type="perspective" color="#2f6ebe" opacity=".5" offset="6pt,6pt" matrix="66191f,,,66191f"/>
                 <v:textbox style="mso-fit-shape-to-text:t" inset="0,0,0,0">
                   <w:txbxContent>
@@ -13484,33 +13778,7 @@
                           <w:sz w:val="28"/>
                           <w:szCs w:val="20"/>
                         </w:rPr>
-                        <w:t xml:space="preserve">Windows </w:t>
-                      </w:r>
-                      <w:proofErr w:type="spellStart"/>
-                      <w:r>
-                        <w:rPr>
-                          <w:rStyle w:val="Accentuation"/>
-                          <w:b w:val="0"/>
-                          <w:i w:val="0"/>
-                          <w:color w:val="575F6D" w:themeColor="text2"/>
-                          <w:spacing w:val="0"/>
-                          <w:sz w:val="28"/>
-                          <w:szCs w:val="20"/>
-                        </w:rPr>
-                        <w:t>Form</w:t>
-                      </w:r>
-                      <w:proofErr w:type="spellEnd"/>
-                      <w:r>
-                        <w:rPr>
-                          <w:rStyle w:val="Accentuation"/>
-                          <w:b w:val="0"/>
-                          <w:i w:val="0"/>
-                          <w:color w:val="575F6D" w:themeColor="text2"/>
-                          <w:spacing w:val="0"/>
-                          <w:sz w:val="28"/>
-                          <w:szCs w:val="20"/>
-                        </w:rPr>
-                        <w:t xml:space="preserve"> du menu de l’application qui va être composé de 6 boutons </w:t>
+                        <w:t xml:space="preserve">Windows Form du menu de l’application qui va être composé de 6 boutons </w:t>
                       </w:r>
                       <w:r>
                         <w:rPr>
@@ -13534,22 +13802,8 @@
                           <w:sz w:val="28"/>
                           <w:szCs w:val="20"/>
                         </w:rPr>
-                        <w:t xml:space="preserve"> qui permettent d’accéder </w:t>
+                        <w:t xml:space="preserve"> qui permettent d’accéder à</w:t>
                       </w:r>
-                      <w:proofErr w:type="spellStart"/>
-                      <w:r>
-                        <w:rPr>
-                          <w:rStyle w:val="Accentuation"/>
-                          <w:b w:val="0"/>
-                          <w:i w:val="0"/>
-                          <w:color w:val="575F6D" w:themeColor="text2"/>
-                          <w:spacing w:val="0"/>
-                          <w:sz w:val="28"/>
-                          <w:szCs w:val="20"/>
-                        </w:rPr>
-                        <w:t>a</w:t>
-                      </w:r>
-                      <w:proofErr w:type="spellEnd"/>
                       <w:r>
                         <w:rPr>
                           <w:rStyle w:val="Accentuation"/>
@@ -13716,23 +13970,7 @@
                                 <w:color w:val="575F6D" w:themeColor="text2"/>
                                 <w:sz w:val="28"/>
                               </w:rPr>
-                              <w:t xml:space="preserve">Windows </w:t>
-                            </w:r>
-                            <w:proofErr w:type="spellStart"/>
-                            <w:r>
-                              <w:rPr>
-                                <w:color w:val="575F6D" w:themeColor="text2"/>
-                                <w:sz w:val="28"/>
-                              </w:rPr>
-                              <w:t>Form</w:t>
-                            </w:r>
-                            <w:proofErr w:type="spellEnd"/>
-                            <w:r>
-                              <w:rPr>
-                                <w:color w:val="575F6D" w:themeColor="text2"/>
-                                <w:sz w:val="28"/>
-                              </w:rPr>
-                              <w:t xml:space="preserve"> pour </w:t>
+                              <w:t xml:space="preserve">Windows Form pour </w:t>
                             </w:r>
                             <w:r>
                               <w:rPr>
@@ -13768,7 +14006,7 @@
           </mc:Choice>
           <mc:Fallback>
             <w:pict>
-              <v:rect id="_x0000_s1031" style="position:absolute;margin-left:234.15pt;margin-top:45.35pt;width:187.2pt;height:178.25pt;z-index:-251633664;visibility:visible;mso-wrap-style:square;mso-width-percent:400;mso-height-percent:0;mso-wrap-distance-left:14.4pt;mso-wrap-distance-top:7.2pt;mso-wrap-distance-right:14.4pt;mso-wrap-distance-bottom:7.2pt;mso-position-horizontal:absolute;mso-position-horizontal-relative:margin;mso-position-vertical:absolute;mso-position-vertical-relative:margin;mso-width-percent:400;mso-height-percent:0;mso-width-relative:margin;mso-height-relative:margin;v-text-anchor:top" o:gfxdata="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" o:allowincell="f" filled="f" stroked="f" strokecolor="#90b5e3" strokeweight="6pt">
+              <v:rect w14:anchorId="6E1FC5D4" id="_x0000_s1031" style="position:absolute;margin-left:234.15pt;margin-top:45.35pt;width:187.2pt;height:178.25pt;z-index:-251633664;visibility:visible;mso-wrap-style:square;mso-width-percent:400;mso-height-percent:0;mso-wrap-distance-left:14.4pt;mso-wrap-distance-top:7.2pt;mso-wrap-distance-right:14.4pt;mso-wrap-distance-bottom:7.2pt;mso-position-horizontal:absolute;mso-position-horizontal-relative:margin;mso-position-vertical:absolute;mso-position-vertical-relative:margin;mso-width-percent:400;mso-height-percent:0;mso-width-relative:margin;mso-height-relative:margin;v-text-anchor:top" o:gfxdata="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" o:allowincell="f" filled="f" stroked="f" strokecolor="#90b5e3" strokeweight="6pt">
                 <v:shadow on="t" type="perspective" color="#2f6ebe" opacity=".5" offset="6pt,6pt" matrix="66191f,,,66191f"/>
                 <v:textbox style="mso-fit-shape-to-text:t" inset="0,0,0,0">
                   <w:txbxContent>
@@ -13793,23 +14031,7 @@
                           <w:color w:val="575F6D" w:themeColor="text2"/>
                           <w:sz w:val="28"/>
                         </w:rPr>
-                        <w:t xml:space="preserve">Windows </w:t>
-                      </w:r>
-                      <w:proofErr w:type="spellStart"/>
-                      <w:r>
-                        <w:rPr>
-                          <w:color w:val="575F6D" w:themeColor="text2"/>
-                          <w:sz w:val="28"/>
-                        </w:rPr>
-                        <w:t>Form</w:t>
-                      </w:r>
-                      <w:proofErr w:type="spellEnd"/>
-                      <w:r>
-                        <w:rPr>
-                          <w:color w:val="575F6D" w:themeColor="text2"/>
-                          <w:sz w:val="28"/>
-                        </w:rPr>
-                        <w:t xml:space="preserve"> pour </w:t>
+                        <w:t xml:space="preserve">Windows Form pour </w:t>
                       </w:r>
                       <w:r>
                         <w:rPr>
@@ -13985,23 +14207,7 @@
                                 <w:color w:val="575F6D" w:themeColor="text2"/>
                                 <w:sz w:val="28"/>
                               </w:rPr>
-                              <w:t xml:space="preserve">Windows </w:t>
-                            </w:r>
-                            <w:proofErr w:type="spellStart"/>
-                            <w:r>
-                              <w:rPr>
-                                <w:color w:val="575F6D" w:themeColor="text2"/>
-                                <w:sz w:val="28"/>
-                              </w:rPr>
-                              <w:t>Form</w:t>
-                            </w:r>
-                            <w:proofErr w:type="spellEnd"/>
-                            <w:r>
-                              <w:rPr>
-                                <w:color w:val="575F6D" w:themeColor="text2"/>
-                                <w:sz w:val="28"/>
-                              </w:rPr>
-                              <w:t xml:space="preserve"> </w:t>
+                              <w:t xml:space="preserve">Windows Form </w:t>
                             </w:r>
                             <w:r>
                               <w:rPr>
@@ -14042,7 +14248,7 @@
           </mc:Choice>
           <mc:Fallback>
             <w:pict>
-              <v:rect id="_x0000_s1032" style="position:absolute;margin-left:233.95pt;margin-top:253.7pt;width:187.2pt;height:178.25pt;z-index:-251631616;visibility:visible;mso-wrap-style:square;mso-width-percent:400;mso-height-percent:0;mso-wrap-distance-left:14.4pt;mso-wrap-distance-top:7.2pt;mso-wrap-distance-right:14.4pt;mso-wrap-distance-bottom:7.2pt;mso-position-horizontal:absolute;mso-position-horizontal-relative:margin;mso-position-vertical:absolute;mso-position-vertical-relative:margin;mso-width-percent:400;mso-height-percent:0;mso-width-relative:margin;mso-height-relative:margin;v-text-anchor:top" o:gfxdata="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" o:allowincell="f" filled="f" stroked="f" strokecolor="#90b5e3" strokeweight="6pt">
+              <v:rect w14:anchorId="503A32B7" id="_x0000_s1032" style="position:absolute;margin-left:233.95pt;margin-top:253.7pt;width:187.2pt;height:178.25pt;z-index:-251631616;visibility:visible;mso-wrap-style:square;mso-width-percent:400;mso-height-percent:0;mso-wrap-distance-left:14.4pt;mso-wrap-distance-top:7.2pt;mso-wrap-distance-right:14.4pt;mso-wrap-distance-bottom:7.2pt;mso-position-horizontal:absolute;mso-position-horizontal-relative:margin;mso-position-vertical:absolute;mso-position-vertical-relative:margin;mso-width-percent:400;mso-height-percent:0;mso-width-relative:margin;mso-height-relative:margin;v-text-anchor:top" o:gfxdata="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" o:allowincell="f" filled="f" stroked="f" strokecolor="#90b5e3" strokeweight="6pt">
                 <v:shadow on="t" type="perspective" color="#2f6ebe" opacity=".5" offset="6pt,6pt" matrix="66191f,,,66191f"/>
                 <v:textbox style="mso-fit-shape-to-text:t" inset="0,0,0,0">
                   <w:txbxContent>
@@ -14067,23 +14273,7 @@
                           <w:color w:val="575F6D" w:themeColor="text2"/>
                           <w:sz w:val="28"/>
                         </w:rPr>
-                        <w:t xml:space="preserve">Windows </w:t>
-                      </w:r>
-                      <w:proofErr w:type="spellStart"/>
-                      <w:r>
-                        <w:rPr>
-                          <w:color w:val="575F6D" w:themeColor="text2"/>
-                          <w:sz w:val="28"/>
-                        </w:rPr>
-                        <w:t>Form</w:t>
-                      </w:r>
-                      <w:proofErr w:type="spellEnd"/>
-                      <w:r>
-                        <w:rPr>
-                          <w:color w:val="575F6D" w:themeColor="text2"/>
-                          <w:sz w:val="28"/>
-                        </w:rPr>
-                        <w:t xml:space="preserve"> </w:t>
+                        <w:t xml:space="preserve">Windows Form </w:t>
                       </w:r>
                       <w:r>
                         <w:rPr>
@@ -14265,23 +14455,7 @@
                                 <w:color w:val="575F6D" w:themeColor="text2"/>
                                 <w:sz w:val="28"/>
                               </w:rPr>
-                              <w:t xml:space="preserve">Windows </w:t>
-                            </w:r>
-                            <w:proofErr w:type="spellStart"/>
-                            <w:r>
-                              <w:rPr>
-                                <w:color w:val="575F6D" w:themeColor="text2"/>
-                                <w:sz w:val="28"/>
-                              </w:rPr>
-                              <w:t>Form</w:t>
-                            </w:r>
-                            <w:proofErr w:type="spellEnd"/>
-                            <w:r>
-                              <w:rPr>
-                                <w:color w:val="575F6D" w:themeColor="text2"/>
-                                <w:sz w:val="28"/>
-                              </w:rPr>
-                              <w:t xml:space="preserve"> </w:t>
+                              <w:t xml:space="preserve">Windows Form </w:t>
                             </w:r>
                             <w:r>
                               <w:rPr>
@@ -14310,7 +14484,7 @@
           </mc:Choice>
           <mc:Fallback>
             <w:pict>
-              <v:rect id="_x0000_s1033" style="position:absolute;left:0;text-align:left;margin-left:47.85pt;margin-top:623.7pt;width:320.65pt;height:178.25pt;z-index:-251629568;visibility:visible;mso-wrap-style:square;mso-width-percent:0;mso-height-percent:0;mso-wrap-distance-left:14.4pt;mso-wrap-distance-top:7.2pt;mso-wrap-distance-right:14.4pt;mso-wrap-distance-bottom:7.2pt;mso-position-horizontal:absolute;mso-position-horizontal-relative:margin;mso-position-vertical:absolute;mso-position-vertical-relative:margin;mso-width-percent:0;mso-height-percent:0;mso-width-relative:margin;mso-height-relative:margin;v-text-anchor:top" o:gfxdata="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" o:allowincell="f" filled="f" stroked="f" strokecolor="#90b5e3" strokeweight="6pt">
+              <v:rect w14:anchorId="0A0EA665" id="_x0000_s1033" style="position:absolute;left:0;text-align:left;margin-left:47.85pt;margin-top:623.7pt;width:320.65pt;height:178.25pt;z-index:-251629568;visibility:visible;mso-wrap-style:square;mso-width-percent:0;mso-height-percent:0;mso-wrap-distance-left:14.4pt;mso-wrap-distance-top:7.2pt;mso-wrap-distance-right:14.4pt;mso-wrap-distance-bottom:7.2pt;mso-position-horizontal:absolute;mso-position-horizontal-relative:margin;mso-position-vertical:absolute;mso-position-vertical-relative:margin;mso-width-percent:0;mso-height-percent:0;mso-width-relative:margin;mso-height-relative:margin;v-text-anchor:top" o:gfxdata="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" o:allowincell="f" filled="f" stroked="f" strokecolor="#90b5e3" strokeweight="6pt">
                 <v:shadow on="t" type="perspective" color="#2f6ebe" opacity=".5" offset="6pt,6pt" matrix="66191f,,,66191f"/>
                 <v:textbox style="mso-fit-shape-to-text:t" inset="0,0,0,0">
                   <w:txbxContent>
@@ -14335,23 +14509,7 @@
                           <w:color w:val="575F6D" w:themeColor="text2"/>
                           <w:sz w:val="28"/>
                         </w:rPr>
-                        <w:t xml:space="preserve">Windows </w:t>
-                      </w:r>
-                      <w:proofErr w:type="spellStart"/>
-                      <w:r>
-                        <w:rPr>
-                          <w:color w:val="575F6D" w:themeColor="text2"/>
-                          <w:sz w:val="28"/>
-                        </w:rPr>
-                        <w:t>Form</w:t>
-                      </w:r>
-                      <w:proofErr w:type="spellEnd"/>
-                      <w:r>
-                        <w:rPr>
-                          <w:color w:val="575F6D" w:themeColor="text2"/>
-                          <w:sz w:val="28"/>
-                        </w:rPr>
-                        <w:t xml:space="preserve"> </w:t>
+                        <w:t xml:space="preserve">Windows Form </w:t>
                       </w:r>
                       <w:r>
                         <w:rPr>
@@ -14438,7 +14596,7 @@
 </file>
 
 <file path=word/endnotes.xml><?xml version="1.0" encoding="utf-8"?>
-<w:endnotes xmlns:wpc="http://schemas.microsoft.com/office/word/2010/wordprocessingCanvas" xmlns:mc="http://schemas.openxmlformats.org/markup-compatibility/2006" xmlns:o="urn:schemas-microsoft-com:office:office" xmlns:r="http://schemas.openxmlformats.org/officeDocument/2006/relationships" xmlns:m="http://schemas.openxmlformats.org/officeDocument/2006/math" xmlns:v="urn:schemas-microsoft-com:vml" xmlns:wp14="http://schemas.microsoft.com/office/word/2010/wordprocessingDrawing" xmlns:wp="http://schemas.openxmlformats.org/drawingml/2006/wordprocessingDrawing" xmlns:w10="urn:schemas-microsoft-com:office:word" xmlns:w="http://schemas.openxmlformats.org/wordprocessingml/2006/main" xmlns:w14="http://schemas.microsoft.com/office/word/2010/wordml" xmlns:wpg="http://schemas.microsoft.com/office/word/2010/wordprocessingGroup" xmlns:wpi="http://schemas.microsoft.com/office/word/2010/wordprocessingInk" xmlns:wne="http://schemas.microsoft.com/office/word/2006/wordml" xmlns:wps="http://schemas.microsoft.com/office/word/2010/wordprocessingShape" mc:Ignorable="w14 wp14">
+<w:endnotes xmlns:wpc="http://schemas.microsoft.com/office/word/2010/wordprocessingCanvas" xmlns:mc="http://schemas.openxmlformats.org/markup-compatibility/2006" xmlns:o="urn:schemas-microsoft-com:office:office" xmlns:r="http://schemas.openxmlformats.org/officeDocument/2006/relationships" xmlns:m="http://schemas.openxmlformats.org/officeDocument/2006/math" xmlns:v="urn:schemas-microsoft-com:vml" xmlns:wp14="http://schemas.microsoft.com/office/word/2010/wordprocessingDrawing" xmlns:wp="http://schemas.openxmlformats.org/drawingml/2006/wordprocessingDrawing" xmlns:w10="urn:schemas-microsoft-com:office:word" xmlns:w="http://schemas.openxmlformats.org/wordprocessingml/2006/main" xmlns:w14="http://schemas.microsoft.com/office/word/2010/wordml" xmlns:w15="http://schemas.microsoft.com/office/word/2012/wordml" xmlns:wpg="http://schemas.microsoft.com/office/word/2010/wordprocessingGroup" xmlns:wpi="http://schemas.microsoft.com/office/word/2010/wordprocessingInk" xmlns:wne="http://schemas.microsoft.com/office/word/2006/wordml" xmlns:wps="http://schemas.microsoft.com/office/word/2010/wordprocessingShape" mc:Ignorable="w14 w15 wp14">
   <w:endnote w:type="separator" w:id="-1">
     <w:p>
       <w:pPr>
@@ -14463,7 +14621,7 @@
 </file>
 
 <file path=word/footer1.xml><?xml version="1.0" encoding="utf-8"?>
-<w:ftr xmlns:wpc="http://schemas.microsoft.com/office/word/2010/wordprocessingCanvas" xmlns:mc="http://schemas.openxmlformats.org/markup-compatibility/2006" xmlns:o="urn:schemas-microsoft-com:office:office" xmlns:r="http://schemas.openxmlformats.org/officeDocument/2006/relationships" xmlns:m="http://schemas.openxmlformats.org/officeDocument/2006/math" xmlns:v="urn:schemas-microsoft-com:vml" xmlns:wp14="http://schemas.microsoft.com/office/word/2010/wordprocessingDrawing" xmlns:wp="http://schemas.openxmlformats.org/drawingml/2006/wordprocessingDrawing" xmlns:w10="urn:schemas-microsoft-com:office:word" xmlns:w="http://schemas.openxmlformats.org/wordprocessingml/2006/main" xmlns:w14="http://schemas.microsoft.com/office/word/2010/wordml" xmlns:wpg="http://schemas.microsoft.com/office/word/2010/wordprocessingGroup" xmlns:wpi="http://schemas.microsoft.com/office/word/2010/wordprocessingInk" xmlns:wne="http://schemas.microsoft.com/office/word/2006/wordml" xmlns:wps="http://schemas.microsoft.com/office/word/2010/wordprocessingShape" mc:Ignorable="w14 wp14">
+<w:ftr xmlns:wpc="http://schemas.microsoft.com/office/word/2010/wordprocessingCanvas" xmlns:mc="http://schemas.openxmlformats.org/markup-compatibility/2006" xmlns:o="urn:schemas-microsoft-com:office:office" xmlns:r="http://schemas.openxmlformats.org/officeDocument/2006/relationships" xmlns:m="http://schemas.openxmlformats.org/officeDocument/2006/math" xmlns:v="urn:schemas-microsoft-com:vml" xmlns:wp14="http://schemas.microsoft.com/office/word/2010/wordprocessingDrawing" xmlns:wp="http://schemas.openxmlformats.org/drawingml/2006/wordprocessingDrawing" xmlns:w10="urn:schemas-microsoft-com:office:word" xmlns:w="http://schemas.openxmlformats.org/wordprocessingml/2006/main" xmlns:w14="http://schemas.microsoft.com/office/word/2010/wordml" xmlns:w15="http://schemas.microsoft.com/office/word/2012/wordml" xmlns:wpg="http://schemas.microsoft.com/office/word/2010/wordprocessingGroup" xmlns:wpi="http://schemas.microsoft.com/office/word/2010/wordprocessingInk" xmlns:wne="http://schemas.microsoft.com/office/word/2006/wordml" xmlns:wps="http://schemas.microsoft.com/office/word/2010/wordprocessingShape" mc:Ignorable="w14 w15 wp14">
   <w:p>
     <w:pPr>
       <w:pStyle w:val="Pieddepage"/>
@@ -14487,7 +14645,7 @@
       <w:rPr>
         <w:noProof/>
       </w:rPr>
-      <w:t>15</w:t>
+      <w:t>14</w:t>
     </w:r>
     <w:r>
       <w:fldChar w:fldCharType="end"/>
@@ -14569,9 +14727,9 @@
             </wp:inline>
           </w:drawing>
         </mc:Choice>
-        <mc:Fallback xmlns:w15="http://schemas.microsoft.com/office/word/2012/wordml">
+        <mc:Fallback>
           <w:pict>
-            <v:oval w14:anchorId="5FB5CCC5" id="Ellipse 12" o:spid="_x0000_s1026" style="width:7.2pt;height:7.2pt;flip:x;visibility:visible;mso-wrap-style:square;mso-left-percent:-10001;mso-top-percent:-10001;mso-position-horizontal:absolute;mso-position-horizontal-relative:char;mso-position-vertical:absolute;mso-position-vertical-relative:line;mso-left-percent:-10001;mso-top-percent:-10001;v-text-anchor:top" o:gfxdata="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" filled="f" fillcolor="#ff7d26" strokecolor="#fe8637 [3204]" strokeweight="3pt">
+            <v:oval w14:anchorId="40D664CC" id="Ellipse 12" o:spid="_x0000_s1026" style="width:7.2pt;height:7.2pt;flip:x;visibility:visible;mso-wrap-style:square;mso-left-percent:-10001;mso-top-percent:-10001;mso-position-horizontal:absolute;mso-position-horizontal-relative:char;mso-position-vertical:absolute;mso-position-vertical-relative:line;mso-left-percent:-10001;mso-top-percent:-10001;v-text-anchor:top" o:gfxdata="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" filled="f" fillcolor="#ff7d26" strokecolor="#fe8637 [3204]" strokeweight="3pt">
               <v:stroke linestyle="thinThin"/>
               <v:shadow color="#1f2f3f" opacity=".5" offset=",3pt"/>
               <w10:anchorlock/>
@@ -14585,7 +14743,7 @@
 </file>
 
 <file path=word/footnotes.xml><?xml version="1.0" encoding="utf-8"?>
-<w:footnotes xmlns:wpc="http://schemas.microsoft.com/office/word/2010/wordprocessingCanvas" xmlns:mc="http://schemas.openxmlformats.org/markup-compatibility/2006" xmlns:o="urn:schemas-microsoft-com:office:office" xmlns:r="http://schemas.openxmlformats.org/officeDocument/2006/relationships" xmlns:m="http://schemas.openxmlformats.org/officeDocument/2006/math" xmlns:v="urn:schemas-microsoft-com:vml" xmlns:wp14="http://schemas.microsoft.com/office/word/2010/wordprocessingDrawing" xmlns:wp="http://schemas.openxmlformats.org/drawingml/2006/wordprocessingDrawing" xmlns:w10="urn:schemas-microsoft-com:office:word" xmlns:w="http://schemas.openxmlformats.org/wordprocessingml/2006/main" xmlns:w14="http://schemas.microsoft.com/office/word/2010/wordml" xmlns:wpg="http://schemas.microsoft.com/office/word/2010/wordprocessingGroup" xmlns:wpi="http://schemas.microsoft.com/office/word/2010/wordprocessingInk" xmlns:wne="http://schemas.microsoft.com/office/word/2006/wordml" xmlns:wps="http://schemas.microsoft.com/office/word/2010/wordprocessingShape" mc:Ignorable="w14 wp14">
+<w:footnotes xmlns:wpc="http://schemas.microsoft.com/office/word/2010/wordprocessingCanvas" xmlns:mc="http://schemas.openxmlformats.org/markup-compatibility/2006" xmlns:o="urn:schemas-microsoft-com:office:office" xmlns:r="http://schemas.openxmlformats.org/officeDocument/2006/relationships" xmlns:m="http://schemas.openxmlformats.org/officeDocument/2006/math" xmlns:v="urn:schemas-microsoft-com:vml" xmlns:wp14="http://schemas.microsoft.com/office/word/2010/wordprocessingDrawing" xmlns:wp="http://schemas.openxmlformats.org/drawingml/2006/wordprocessingDrawing" xmlns:w10="urn:schemas-microsoft-com:office:word" xmlns:w="http://schemas.openxmlformats.org/wordprocessingml/2006/main" xmlns:w14="http://schemas.microsoft.com/office/word/2010/wordml" xmlns:w15="http://schemas.microsoft.com/office/word/2012/wordml" xmlns:wpg="http://schemas.microsoft.com/office/word/2010/wordprocessingGroup" xmlns:wpi="http://schemas.microsoft.com/office/word/2010/wordprocessingInk" xmlns:wne="http://schemas.microsoft.com/office/word/2006/wordml" xmlns:wps="http://schemas.microsoft.com/office/word/2010/wordprocessingShape" mc:Ignorable="w14 w15 wp14">
   <w:footnote w:type="separator" w:id="-1">
     <w:p>
       <w:pPr>
@@ -14610,7 +14768,7 @@
 </file>
 
 <file path=word/header1.xml><?xml version="1.0" encoding="utf-8"?>
-<w:hdr xmlns:wpc="http://schemas.microsoft.com/office/word/2010/wordprocessingCanvas" xmlns:mc="http://schemas.openxmlformats.org/markup-compatibility/2006" xmlns:o="urn:schemas-microsoft-com:office:office" xmlns:r="http://schemas.openxmlformats.org/officeDocument/2006/relationships" xmlns:m="http://schemas.openxmlformats.org/officeDocument/2006/math" xmlns:v="urn:schemas-microsoft-com:vml" xmlns:wp14="http://schemas.microsoft.com/office/word/2010/wordprocessingDrawing" xmlns:wp="http://schemas.openxmlformats.org/drawingml/2006/wordprocessingDrawing" xmlns:w10="urn:schemas-microsoft-com:office:word" xmlns:w="http://schemas.openxmlformats.org/wordprocessingml/2006/main" xmlns:w14="http://schemas.microsoft.com/office/word/2010/wordml" xmlns:wpg="http://schemas.microsoft.com/office/word/2010/wordprocessingGroup" xmlns:wpi="http://schemas.microsoft.com/office/word/2010/wordprocessingInk" xmlns:wne="http://schemas.microsoft.com/office/word/2006/wordml" xmlns:wps="http://schemas.microsoft.com/office/word/2010/wordprocessingShape" mc:Ignorable="w14 wp14">
+<w:hdr xmlns:wpc="http://schemas.microsoft.com/office/word/2010/wordprocessingCanvas" xmlns:mc="http://schemas.openxmlformats.org/markup-compatibility/2006" xmlns:o="urn:schemas-microsoft-com:office:office" xmlns:r="http://schemas.openxmlformats.org/officeDocument/2006/relationships" xmlns:m="http://schemas.openxmlformats.org/officeDocument/2006/math" xmlns:v="urn:schemas-microsoft-com:vml" xmlns:wp14="http://schemas.microsoft.com/office/word/2010/wordprocessingDrawing" xmlns:wp="http://schemas.openxmlformats.org/drawingml/2006/wordprocessingDrawing" xmlns:w10="urn:schemas-microsoft-com:office:word" xmlns:w="http://schemas.openxmlformats.org/wordprocessingml/2006/main" xmlns:w14="http://schemas.microsoft.com/office/word/2010/wordml" xmlns:w15="http://schemas.microsoft.com/office/word/2012/wordml" xmlns:wpg="http://schemas.microsoft.com/office/word/2010/wordprocessingGroup" xmlns:wpi="http://schemas.microsoft.com/office/word/2010/wordprocessingInk" xmlns:wne="http://schemas.microsoft.com/office/word/2006/wordml" xmlns:wps="http://schemas.microsoft.com/office/word/2010/wordprocessingShape" mc:Ignorable="w14 w15 wp14">
   <w:p>
     <w:pPr>
       <w:pStyle w:val="En-tte"/>
@@ -14729,9 +14887,9 @@
             </wp:anchor>
           </w:drawing>
         </mc:Choice>
-        <mc:Fallback xmlns:w15="http://schemas.microsoft.com/office/word/2012/wordml">
+        <mc:Fallback>
           <w:pict>
-            <v:shapetype w14:anchorId="3636A376" id="_x0000_t32" coordsize="21600,21600" o:spt="32" o:oned="t" path="m,l21600,21600e" filled="f">
+            <v:shapetype w14:anchorId="65F98A73" id="_x0000_t32" coordsize="21600,21600" o:spt="32" o:oned="t" path="m,l21600,21600e" filled="f">
               <v:path arrowok="t" fillok="f" o:connecttype="none"/>
               <o:lock v:ext="edit" shapetype="t"/>
             </v:shapetype>
@@ -14747,7 +14905,7 @@
 </file>
 
 <file path=word/numbering.xml><?xml version="1.0" encoding="utf-8"?>
-<w:numbering xmlns:wpc="http://schemas.microsoft.com/office/word/2010/wordprocessingCanvas" xmlns:mc="http://schemas.openxmlformats.org/markup-compatibility/2006" xmlns:o="urn:schemas-microsoft-com:office:office" xmlns:r="http://schemas.openxmlformats.org/officeDocument/2006/relationships" xmlns:m="http://schemas.openxmlformats.org/officeDocument/2006/math" xmlns:v="urn:schemas-microsoft-com:vml" xmlns:wp14="http://schemas.microsoft.com/office/word/2010/wordprocessingDrawing" xmlns:wp="http://schemas.openxmlformats.org/drawingml/2006/wordprocessingDrawing" xmlns:w10="urn:schemas-microsoft-com:office:word" xmlns:w="http://schemas.openxmlformats.org/wordprocessingml/2006/main" xmlns:w14="http://schemas.microsoft.com/office/word/2010/wordml" xmlns:wpg="http://schemas.microsoft.com/office/word/2010/wordprocessingGroup" xmlns:wpi="http://schemas.microsoft.com/office/word/2010/wordprocessingInk" xmlns:wne="http://schemas.microsoft.com/office/word/2006/wordml" xmlns:wps="http://schemas.microsoft.com/office/word/2010/wordprocessingShape" mc:Ignorable="w14 wp14">
+<w:numbering xmlns:wpc="http://schemas.microsoft.com/office/word/2010/wordprocessingCanvas" xmlns:mc="http://schemas.openxmlformats.org/markup-compatibility/2006" xmlns:o="urn:schemas-microsoft-com:office:office" xmlns:r="http://schemas.openxmlformats.org/officeDocument/2006/relationships" xmlns:m="http://schemas.openxmlformats.org/officeDocument/2006/math" xmlns:v="urn:schemas-microsoft-com:vml" xmlns:wp14="http://schemas.microsoft.com/office/word/2010/wordprocessingDrawing" xmlns:wp="http://schemas.openxmlformats.org/drawingml/2006/wordprocessingDrawing" xmlns:w10="urn:schemas-microsoft-com:office:word" xmlns:w="http://schemas.openxmlformats.org/wordprocessingml/2006/main" xmlns:w14="http://schemas.microsoft.com/office/word/2010/wordml" xmlns:w15="http://schemas.microsoft.com/office/word/2012/wordml" xmlns:wpg="http://schemas.microsoft.com/office/word/2010/wordprocessingGroup" xmlns:wpi="http://schemas.microsoft.com/office/word/2010/wordprocessingInk" xmlns:wne="http://schemas.microsoft.com/office/word/2006/wordml" xmlns:wps="http://schemas.microsoft.com/office/word/2010/wordprocessingShape" mc:Ignorable="w14 w15 wp14">
   <w:abstractNum w:abstractNumId="0">
     <w:nsid w:val="05E015CD"/>
     <w:multiLevelType w:val="hybridMultilevel"/>
@@ -16287,7 +16445,7 @@
 </file>
 
 <file path=word/styles.xml><?xml version="1.0" encoding="utf-8"?>
-<w:styles xmlns:mc="http://schemas.openxmlformats.org/markup-compatibility/2006" xmlns:r="http://schemas.openxmlformats.org/officeDocument/2006/relationships" xmlns:w="http://schemas.openxmlformats.org/wordprocessingml/2006/main" xmlns:w14="http://schemas.microsoft.com/office/word/2010/wordml" mc:Ignorable="w14">
+<w:styles xmlns:mc="http://schemas.openxmlformats.org/markup-compatibility/2006" xmlns:r="http://schemas.openxmlformats.org/officeDocument/2006/relationships" xmlns:w="http://schemas.openxmlformats.org/wordprocessingml/2006/main" xmlns:w14="http://schemas.microsoft.com/office/word/2010/wordml" xmlns:w15="http://schemas.microsoft.com/office/word/2012/wordml" mc:Ignorable="w14 w15">
   <w:docDefaults>
     <w:rPrDefault>
       <w:rPr>
@@ -16303,1027 +16461,378 @@
       </w:pPr>
     </w:pPrDefault>
   </w:docDefaults>
-  <w:latentStyles w:defLockedState="0" w:defUIPriority="99" w:defSemiHidden="1" w:defUnhideWhenUsed="1" w:defQFormat="0" w:count="267">
-    <w:lsdException w:name="Normal" w:semiHidden="0" w:uiPriority="0" w:unhideWhenUsed="0" w:qFormat="1"/>
-    <w:lsdException w:name="heading 1" w:semiHidden="0" w:uiPriority="9" w:unhideWhenUsed="0" w:qFormat="1"/>
-    <w:lsdException w:name="heading 2" w:semiHidden="0" w:uiPriority="9" w:unhideWhenUsed="0" w:qFormat="1"/>
-    <w:lsdException w:name="heading 3" w:semiHidden="0" w:uiPriority="9" w:unhideWhenUsed="0" w:qFormat="1"/>
-    <w:lsdException w:name="heading 4" w:uiPriority="9" w:qFormat="1"/>
-    <w:lsdException w:name="heading 5" w:uiPriority="9" w:qFormat="1"/>
-    <w:lsdException w:name="heading 6" w:uiPriority="9" w:qFormat="1"/>
-    <w:lsdException w:name="heading 7" w:uiPriority="9" w:qFormat="1"/>
-    <w:lsdException w:name="heading 8" w:uiPriority="9" w:qFormat="1"/>
-    <w:lsdException w:name="heading 9" w:uiPriority="9" w:qFormat="1"/>
-    <w:lsdException w:name="toc 1" w:uiPriority="39" w:qFormat="1"/>
-    <w:lsdException w:name="toc 2" w:uiPriority="39" w:qFormat="1"/>
-    <w:lsdException w:name="toc 3" w:uiPriority="39" w:qFormat="1"/>
-    <w:lsdException w:name="toc 4" w:uiPriority="39" w:qFormat="1"/>
-    <w:lsdException w:name="toc 5" w:uiPriority="39" w:qFormat="1"/>
-    <w:lsdException w:name="toc 6" w:uiPriority="39" w:qFormat="1"/>
-    <w:lsdException w:name="toc 7" w:uiPriority="39" w:qFormat="1"/>
-    <w:lsdException w:name="toc 8" w:uiPriority="39" w:qFormat="1"/>
-    <w:lsdException w:name="toc 9" w:uiPriority="39" w:qFormat="1"/>
-    <w:lsdException w:name="caption" w:semiHidden="0" w:unhideWhenUsed="0" w:qFormat="1"/>
-    <w:lsdException w:name="Title" w:semiHidden="0" w:uiPriority="10" w:unhideWhenUsed="0" w:qFormat="1"/>
-    <w:lsdException w:name="Default Paragraph Font" w:uiPriority="1"/>
-    <w:lsdException w:name="Subtitle" w:semiHidden="0" w:uiPriority="11" w:unhideWhenUsed="0" w:qFormat="1"/>
-    <w:lsdException w:name="Strong" w:semiHidden="0" w:uiPriority="22" w:unhideWhenUsed="0" w:qFormat="1"/>
-    <w:lsdException w:name="Emphasis" w:semiHidden="0" w:uiPriority="20" w:unhideWhenUsed="0" w:qFormat="1"/>
-    <w:lsdException w:name="Table Grid" w:semiHidden="0" w:uiPriority="59" w:unhideWhenUsed="0"/>
-    <w:lsdException w:name="Placeholder Text" w:unhideWhenUsed="0"/>
-    <w:lsdException w:name="No Spacing" w:semiHidden="0" w:uiPriority="1" w:unhideWhenUsed="0" w:qFormat="1"/>
-    <w:lsdException w:name="Light Shading" w:semiHidden="0" w:uiPriority="40" w:unhideWhenUsed="0"/>
-    <w:lsdException w:name="Light List" w:semiHidden="0" w:uiPriority="40" w:unhideWhenUsed="0"/>
-    <w:lsdException w:name="Light Grid" w:semiHidden="0" w:uiPriority="40" w:unhideWhenUsed="0"/>
-    <w:lsdException w:name="Medium Shading 1" w:semiHidden="0" w:uiPriority="40" w:unhideWhenUsed="0"/>
-    <w:lsdException w:name="Medium Shading 2" w:semiHidden="0" w:uiPriority="40" w:unhideWhenUsed="0"/>
-    <w:lsdException w:name="Medium List 1" w:semiHidden="0" w:uiPriority="40" w:unhideWhenUsed="0"/>
-    <w:lsdException w:name="Medium List 2" w:semiHidden="0" w:uiPriority="40" w:unhideWhenUsed="0"/>
-    <w:lsdException w:name="Medium Grid 1" w:semiHidden="0" w:uiPriority="40" w:unhideWhenUsed="0"/>
-    <w:lsdException w:name="Medium Grid 2" w:semiHidden="0" w:uiPriority="40" w:unhideWhenUsed="0"/>
-    <w:lsdException w:name="Medium Grid 3" w:semiHidden="0" w:uiPriority="40" w:unhideWhenUsed="0"/>
-    <w:lsdException w:name="Dark List" w:semiHidden="0" w:uiPriority="40" w:unhideWhenUsed="0"/>
-    <w:lsdException w:name="Colorful Shading" w:semiHidden="0" w:uiPriority="40" w:unhideWhenUsed="0"/>
-    <w:lsdException w:name="Colorful List" w:semiHidden="0" w:uiPriority="40" w:unhideWhenUsed="0"/>
-    <w:lsdException w:name="Colorful Grid" w:semiHidden="0" w:uiPriority="40" w:unhideWhenUsed="0"/>
-    <w:lsdException w:name="Light Shading Accent 1" w:semiHidden="0" w:uiPriority="41" w:unhideWhenUsed="0"/>
-    <w:lsdException w:name="Light List Accent 1" w:semiHidden="0" w:uiPriority="41" w:unhideWhenUsed="0"/>
-    <w:lsdException w:name="Light Grid Accent 1" w:semiHidden="0" w:uiPriority="41" w:unhideWhenUsed="0"/>
-    <w:lsdException w:name="Medium Shading 1 Accent 1" w:semiHidden="0" w:uiPriority="41" w:unhideWhenUsed="0"/>
-    <w:lsdException w:name="Medium Shading 2 Accent 1" w:semiHidden="0" w:uiPriority="41" w:unhideWhenUsed="0"/>
-    <w:lsdException w:name="Medium List 1 Accent 1" w:semiHidden="0" w:uiPriority="41" w:unhideWhenUsed="0"/>
-    <w:lsdException w:name="Revision" w:unhideWhenUsed="0"/>
-    <w:lsdException w:name="List Paragraph" w:semiHidden="0" w:uiPriority="34" w:unhideWhenUsed="0" w:qFormat="1"/>
-    <w:lsdException w:name="Quote" w:semiHidden="0" w:uiPriority="29" w:unhideWhenUsed="0" w:qFormat="1"/>
-    <w:lsdException w:name="Intense Quote" w:semiHidden="0" w:uiPriority="30" w:unhideWhenUsed="0" w:qFormat="1"/>
-    <w:lsdException w:name="Medium List 2 Accent 1" w:semiHidden="0" w:uiPriority="41" w:unhideWhenUsed="0"/>
-    <w:lsdException w:name="Medium Grid 1 Accent 1" w:semiHidden="0" w:uiPriority="41" w:unhideWhenUsed="0"/>
-    <w:lsdException w:name="Medium Grid 2 Accent 1" w:semiHidden="0" w:uiPriority="41" w:unhideWhenUsed="0"/>
-    <w:lsdException w:name="Medium Grid 3 Accent 1" w:semiHidden="0" w:uiPriority="41" w:unhideWhenUsed="0"/>
-    <w:lsdException w:name="Dark List Accent 1" w:semiHidden="0" w:uiPriority="41" w:unhideWhenUsed="0"/>
-    <w:lsdException w:name="Colorful Shading Accent 1" w:semiHidden="0" w:uiPriority="41" w:unhideWhenUsed="0"/>
-    <w:lsdException w:name="Colorful List Accent 1" w:semiHidden="0" w:uiPriority="41" w:unhideWhenUsed="0"/>
-    <w:lsdException w:name="Colorful Grid Accent 1" w:semiHidden="0" w:uiPriority="41" w:unhideWhenUsed="0"/>
-    <w:lsdException w:name="Light Shading Accent 2" w:semiHidden="0" w:uiPriority="42" w:unhideWhenUsed="0"/>
-    <w:lsdException w:name="Light List Accent 2" w:semiHidden="0" w:uiPriority="42" w:unhideWhenUsed="0"/>
-    <w:lsdException w:name="Light Grid Accent 2" w:semiHidden="0" w:uiPriority="42" w:unhideWhenUsed="0"/>
-    <w:lsdException w:name="Medium Shading 1 Accent 2" w:semiHidden="0" w:uiPriority="42" w:unhideWhenUsed="0"/>
-    <w:lsdException w:name="Medium Shading 2 Accent 2" w:semiHidden="0" w:uiPriority="42" w:unhideWhenUsed="0"/>
-    <w:lsdException w:name="Medium List 1 Accent 2" w:semiHidden="0" w:uiPriority="42" w:unhideWhenUsed="0"/>
-    <w:lsdException w:name="Medium List 2 Accent 2" w:semiHidden="0" w:uiPriority="42" w:unhideWhenUsed="0"/>
-    <w:lsdException w:name="Medium Grid 1 Accent 2" w:semiHidden="0" w:uiPriority="42" w:unhideWhenUsed="0"/>
-    <w:lsdException w:name="Medium Grid 2 Accent 2" w:semiHidden="0" w:uiPriority="42" w:unhideWhenUsed="0"/>
-    <w:lsdException w:name="Medium Grid 3 Accent 2" w:semiHidden="0" w:uiPriority="42" w:unhideWhenUsed="0"/>
-    <w:lsdException w:name="Dark List Accent 2" w:semiHidden="0" w:uiPriority="42" w:unhideWhenUsed="0"/>
-    <w:lsdException w:name="Colorful Shading Accent 2" w:semiHidden="0" w:uiPriority="42" w:unhideWhenUsed="0"/>
-    <w:lsdException w:name="Colorful List Accent 2" w:semiHidden="0" w:uiPriority="42" w:unhideWhenUsed="0"/>
-    <w:lsdException w:name="Colorful Grid Accent 2" w:semiHidden="0" w:uiPriority="42" w:unhideWhenUsed="0"/>
-    <w:lsdException w:name="Light Shading Accent 3" w:semiHidden="0" w:uiPriority="43" w:unhideWhenUsed="0"/>
-    <w:lsdException w:name="Light List Accent 3" w:semiHidden="0" w:uiPriority="43" w:unhideWhenUsed="0"/>
-    <w:lsdException w:name="Light Grid Accent 3" w:semiHidden="0" w:uiPriority="43" w:unhideWhenUsed="0"/>
-    <w:lsdException w:name="Medium Shading 1 Accent 3" w:semiHidden="0" w:uiPriority="43" w:unhideWhenUsed="0"/>
-    <w:lsdException w:name="Medium Shading 2 Accent 3" w:semiHidden="0" w:uiPriority="43" w:unhideWhenUsed="0"/>
-    <w:lsdException w:name="Medium List 1 Accent 3" w:semiHidden="0" w:uiPriority="43" w:unhideWhenUsed="0"/>
-    <w:lsdException w:name="Medium List 2 Accent 3" w:semiHidden="0" w:uiPriority="43" w:unhideWhenUsed="0"/>
-    <w:lsdException w:name="Medium Grid 1 Accent 3" w:semiHidden="0" w:uiPriority="43" w:unhideWhenUsed="0"/>
-    <w:lsdException w:name="Medium Grid 2 Accent 3" w:semiHidden="0" w:uiPriority="43" w:unhideWhenUsed="0"/>
-    <w:lsdException w:name="Medium Grid 3 Accent 3" w:semiHidden="0" w:uiPriority="43" w:unhideWhenUsed="0"/>
-    <w:lsdException w:name="Dark List Accent 3" w:semiHidden="0" w:uiPriority="43" w:unhideWhenUsed="0"/>
-    <w:lsdException w:name="Colorful Shading Accent 3" w:semiHidden="0" w:uiPriority="43" w:unhideWhenUsed="0"/>
-    <w:lsdException w:name="Colorful List Accent 3" w:semiHidden="0" w:uiPriority="43" w:unhideWhenUsed="0"/>
-    <w:lsdException w:name="Colorful Grid Accent 3" w:semiHidden="0" w:uiPriority="43" w:unhideWhenUsed="0"/>
-    <w:lsdException w:name="Light Shading Accent 4" w:semiHidden="0" w:uiPriority="44" w:unhideWhenUsed="0"/>
-    <w:lsdException w:name="Light List Accent 4" w:semiHidden="0" w:uiPriority="44" w:unhideWhenUsed="0"/>
-    <w:lsdException w:name="Light Grid Accent 4" w:semiHidden="0" w:uiPriority="44" w:unhideWhenUsed="0"/>
-    <w:lsdException w:name="Medium Shading 1 Accent 4" w:semiHidden="0" w:uiPriority="44" w:unhideWhenUsed="0"/>
-    <w:lsdException w:name="Medium Shading 2 Accent 4" w:semiHidden="0" w:uiPriority="44" w:unhideWhenUsed="0"/>
-    <w:lsdException w:name="Medium List 1 Accent 4" w:semiHidden="0" w:uiPriority="44" w:unhideWhenUsed="0"/>
-    <w:lsdException w:name="Medium List 2 Accent 4" w:semiHidden="0" w:uiPriority="44" w:unhideWhenUsed="0"/>
-    <w:lsdException w:name="Medium Grid 1 Accent 4" w:semiHidden="0" w:uiPriority="44" w:unhideWhenUsed="0"/>
-    <w:lsdException w:name="Medium Grid 2 Accent 4" w:semiHidden="0" w:uiPriority="44" w:unhideWhenUsed="0"/>
-    <w:lsdException w:name="Medium Grid 3 Accent 4" w:semiHidden="0" w:uiPriority="44" w:unhideWhenUsed="0"/>
-    <w:lsdException w:name="Dark List Accent 4" w:semiHidden="0" w:uiPriority="44" w:unhideWhenUsed="0"/>
-    <w:lsdException w:name="Colorful Shading Accent 4" w:semiHidden="0" w:uiPriority="44" w:unhideWhenUsed="0"/>
-    <w:lsdException w:name="Colorful List Accent 4" w:semiHidden="0" w:uiPriority="44" w:unhideWhenUsed="0"/>
-    <w:lsdException w:name="Colorful Grid Accent 4" w:semiHidden="0" w:uiPriority="44" w:unhideWhenUsed="0"/>
-    <w:lsdException w:name="Light Shading Accent 5" w:semiHidden="0" w:uiPriority="45" w:unhideWhenUsed="0"/>
-    <w:lsdException w:name="Light List Accent 5" w:semiHidden="0" w:uiPriority="45" w:unhideWhenUsed="0"/>
-    <w:lsdException w:name="Light Grid Accent 5" w:semiHidden="0" w:uiPriority="45" w:unhideWhenUsed="0"/>
-    <w:lsdException w:name="Medium Shading 1 Accent 5" w:semiHidden="0" w:uiPriority="45" w:unhideWhenUsed="0"/>
-    <w:lsdException w:name="Medium Shading 2 Accent 5" w:semiHidden="0" w:uiPriority="45" w:unhideWhenUsed="0"/>
-    <w:lsdException w:name="Medium List 1 Accent 5" w:semiHidden="0" w:uiPriority="45" w:unhideWhenUsed="0"/>
-    <w:lsdException w:name="Medium List 2 Accent 5" w:semiHidden="0" w:uiPriority="45" w:unhideWhenUsed="0"/>
-    <w:lsdException w:name="Medium Grid 1 Accent 5" w:semiHidden="0" w:uiPriority="45" w:unhideWhenUsed="0"/>
-    <w:lsdException w:name="Medium Grid 2 Accent 5" w:semiHidden="0" w:uiPriority="45" w:unhideWhenUsed="0"/>
-    <w:lsdException w:name="Medium Grid 3 Accent 5" w:semiHidden="0" w:uiPriority="45" w:unhideWhenUsed="0"/>
-    <w:lsdException w:name="Dark List Accent 5" w:semiHidden="0" w:uiPriority="45" w:unhideWhenUsed="0"/>
-    <w:lsdException w:name="Colorful Shading Accent 5" w:semiHidden="0" w:uiPriority="45" w:unhideWhenUsed="0"/>
-    <w:lsdException w:name="Colorful List Accent 5" w:semiHidden="0" w:uiPriority="45" w:unhideWhenUsed="0"/>
-    <w:lsdException w:name="Colorful Grid Accent 5" w:semiHidden="0" w:uiPriority="45" w:unhideWhenUsed="0"/>
-    <w:lsdException w:name="Light Shading Accent 6" w:semiHidden="0" w:uiPriority="46" w:unhideWhenUsed="0"/>
-    <w:lsdException w:name="Light List Accent 6" w:semiHidden="0" w:uiPriority="46" w:unhideWhenUsed="0"/>
-    <w:lsdException w:name="Light Grid Accent 6" w:semiHidden="0" w:uiPriority="46" w:unhideWhenUsed="0"/>
-    <w:lsdException w:name="Medium Shading 1 Accent 6" w:semiHidden="0" w:uiPriority="46" w:unhideWhenUsed="0"/>
-    <w:lsdException w:name="Medium Shading 2 Accent 6" w:semiHidden="0" w:uiPriority="46" w:unhideWhenUsed="0"/>
-    <w:lsdException w:name="Medium List 1 Accent 6" w:semiHidden="0" w:uiPriority="46" w:unhideWhenUsed="0"/>
-    <w:lsdException w:name="Medium List 2 Accent 6" w:semiHidden="0" w:uiPriority="46" w:unhideWhenUsed="0"/>
-    <w:lsdException w:name="Medium Grid 1 Accent 6" w:semiHidden="0" w:uiPriority="46" w:unhideWhenUsed="0"/>
-    <w:lsdException w:name="Medium Grid 2 Accent 6" w:semiHidden="0" w:uiPriority="46" w:unhideWhenUsed="0"/>
-    <w:lsdException w:name="Medium Grid 3 Accent 6" w:semiHidden="0" w:uiPriority="46" w:unhideWhenUsed="0"/>
-    <w:lsdException w:name="Dark List Accent 6" w:semiHidden="0" w:uiPriority="46" w:unhideWhenUsed="0"/>
-    <w:lsdException w:name="Colorful Shading Accent 6" w:semiHidden="0" w:uiPriority="46" w:unhideWhenUsed="0"/>
-    <w:lsdException w:name="Colorful List Accent 6" w:semiHidden="0" w:uiPriority="46" w:unhideWhenUsed="0"/>
-    <w:lsdException w:name="Colorful Grid Accent 6" w:semiHidden="0" w:uiPriority="46" w:unhideWhenUsed="0"/>
-    <w:lsdException w:name="Subtle Emphasis" w:semiHidden="0" w:uiPriority="19" w:unhideWhenUsed="0" w:qFormat="1"/>
-    <w:lsdException w:name="Intense Emphasis" w:semiHidden="0" w:uiPriority="21" w:unhideWhenUsed="0" w:qFormat="1"/>
-    <w:lsdException w:name="Subtle Reference" w:semiHidden="0" w:uiPriority="31" w:unhideWhenUsed="0" w:qFormat="1"/>
-    <w:lsdException w:name="Intense Reference" w:semiHidden="0" w:uiPriority="32" w:unhideWhenUsed="0" w:qFormat="1"/>
-    <w:lsdException w:name="Book Title" w:semiHidden="0" w:uiPriority="33" w:unhideWhenUsed="0" w:qFormat="1"/>
-    <w:lsdException w:name="Bibliography" w:uiPriority="37"/>
-    <w:lsdException w:name="TOC Heading" w:uiPriority="39" w:qFormat="1"/>
-  </w:latentStyles>
-  <w:style w:type="paragraph" w:default="1" w:styleId="Normal">
-    <w:name w:val="Normal"/>
-    <w:qFormat/>
-    <w:rPr>
-      <w:color w:val="414751" w:themeColor="text2" w:themeShade="BF"/>
-      <w:sz w:val="20"/>
-      <w:szCs w:val="20"/>
-    </w:rPr>
-  </w:style>
-  <w:style w:type="paragraph" w:styleId="Titre1">
-    <w:name w:val="heading 1"/>
-    <w:basedOn w:val="Normal"/>
-    <w:next w:val="Normal"/>
-    <w:link w:val="Titre1Car"/>
-    <w:uiPriority w:val="9"/>
-    <w:unhideWhenUsed/>
-    <w:qFormat/>
-    <w:pPr>
-      <w:spacing w:before="360" w:after="40"/>
-      <w:outlineLvl w:val="0"/>
-    </w:pPr>
-    <w:rPr>
-      <w:rFonts w:asciiTheme="majorHAnsi" w:hAnsiTheme="majorHAnsi"/>
-      <w:smallCaps/>
-      <w:spacing w:val="5"/>
-      <w:sz w:val="32"/>
-      <w:szCs w:val="32"/>
-    </w:rPr>
-  </w:style>
-  <w:style w:type="paragraph" w:styleId="Titre2">
-    <w:name w:val="heading 2"/>
-    <w:basedOn w:val="Normal"/>
-    <w:next w:val="Normal"/>
-    <w:link w:val="Titre2Car"/>
-    <w:uiPriority w:val="9"/>
-    <w:unhideWhenUsed/>
-    <w:qFormat/>
-    <w:pPr>
-      <w:spacing w:after="0"/>
-      <w:outlineLvl w:val="1"/>
-    </w:pPr>
-    <w:rPr>
-      <w:rFonts w:asciiTheme="majorHAnsi" w:hAnsiTheme="majorHAnsi"/>
-      <w:sz w:val="28"/>
-      <w:szCs w:val="28"/>
-    </w:rPr>
-  </w:style>
-  <w:style w:type="paragraph" w:styleId="Titre3">
-    <w:name w:val="heading 3"/>
-    <w:basedOn w:val="Normal"/>
-    <w:next w:val="Normal"/>
-    <w:link w:val="Titre3Car"/>
-    <w:uiPriority w:val="9"/>
-    <w:unhideWhenUsed/>
-    <w:qFormat/>
-    <w:pPr>
-      <w:spacing w:after="0"/>
-      <w:outlineLvl w:val="2"/>
-    </w:pPr>
-    <w:rPr>
-      <w:rFonts w:asciiTheme="majorHAnsi" w:hAnsiTheme="majorHAnsi"/>
-      <w:spacing w:val="5"/>
-      <w:sz w:val="24"/>
-      <w:szCs w:val="24"/>
-    </w:rPr>
-  </w:style>
-  <w:style w:type="paragraph" w:styleId="Titre4">
-    <w:name w:val="heading 4"/>
-    <w:basedOn w:val="Normal"/>
-    <w:next w:val="Normal"/>
-    <w:link w:val="Titre4Car"/>
-    <w:uiPriority w:val="9"/>
-    <w:semiHidden/>
-    <w:unhideWhenUsed/>
-    <w:qFormat/>
-    <w:pPr>
-      <w:spacing w:after="0"/>
-      <w:outlineLvl w:val="3"/>
-    </w:pPr>
-    <w:rPr>
-      <w:rFonts w:asciiTheme="majorHAnsi" w:hAnsiTheme="majorHAnsi"/>
-      <w:color w:val="E65B01" w:themeColor="accent1" w:themeShade="BF"/>
-      <w:sz w:val="22"/>
-      <w:szCs w:val="22"/>
-    </w:rPr>
-  </w:style>
-  <w:style w:type="paragraph" w:styleId="Titre5">
-    <w:name w:val="heading 5"/>
-    <w:basedOn w:val="Normal"/>
-    <w:next w:val="Normal"/>
-    <w:link w:val="Titre5Car"/>
-    <w:uiPriority w:val="9"/>
-    <w:semiHidden/>
-    <w:unhideWhenUsed/>
-    <w:qFormat/>
-    <w:pPr>
-      <w:spacing w:after="0"/>
-      <w:outlineLvl w:val="4"/>
-    </w:pPr>
-    <w:rPr>
-      <w:i/>
-      <w:color w:val="E65B01" w:themeColor="accent1" w:themeShade="BF"/>
-      <w:sz w:val="22"/>
-      <w:szCs w:val="22"/>
-    </w:rPr>
-  </w:style>
-  <w:style w:type="paragraph" w:styleId="Titre6">
-    <w:name w:val="heading 6"/>
-    <w:basedOn w:val="Normal"/>
-    <w:next w:val="Normal"/>
-    <w:link w:val="Titre6Car"/>
-    <w:uiPriority w:val="9"/>
-    <w:semiHidden/>
-    <w:unhideWhenUsed/>
-    <w:qFormat/>
-    <w:pPr>
-      <w:spacing w:after="0"/>
-      <w:outlineLvl w:val="5"/>
-    </w:pPr>
-    <w:rPr>
-      <w:b/>
-      <w:color w:val="E65B01" w:themeColor="accent1" w:themeShade="BF"/>
-    </w:rPr>
-  </w:style>
-  <w:style w:type="paragraph" w:styleId="Titre7">
-    <w:name w:val="heading 7"/>
-    <w:basedOn w:val="Normal"/>
-    <w:next w:val="Normal"/>
-    <w:link w:val="Titre7Car"/>
-    <w:uiPriority w:val="9"/>
-    <w:semiHidden/>
-    <w:unhideWhenUsed/>
-    <w:qFormat/>
-    <w:pPr>
-      <w:spacing w:after="0"/>
-      <w:outlineLvl w:val="6"/>
-    </w:pPr>
-    <w:rPr>
-      <w:b/>
-      <w:i/>
-      <w:color w:val="E65B01" w:themeColor="accent1" w:themeShade="BF"/>
-    </w:rPr>
-  </w:style>
-  <w:style w:type="paragraph" w:styleId="Titre8">
-    <w:name w:val="heading 8"/>
-    <w:basedOn w:val="Normal"/>
-    <w:next w:val="Normal"/>
-    <w:link w:val="Titre8Car"/>
-    <w:uiPriority w:val="9"/>
-    <w:semiHidden/>
-    <w:unhideWhenUsed/>
-    <w:qFormat/>
-    <w:pPr>
-      <w:spacing w:after="0"/>
-      <w:outlineLvl w:val="7"/>
-    </w:pPr>
-    <w:rPr>
-      <w:b/>
-      <w:color w:val="3667C3" w:themeColor="accent2" w:themeShade="BF"/>
-    </w:rPr>
-  </w:style>
-  <w:style w:type="paragraph" w:styleId="Titre9">
-    <w:name w:val="heading 9"/>
-    <w:basedOn w:val="Normal"/>
-    <w:next w:val="Normal"/>
-    <w:link w:val="Titre9Car"/>
-    <w:uiPriority w:val="9"/>
-    <w:semiHidden/>
-    <w:unhideWhenUsed/>
-    <w:qFormat/>
-    <w:pPr>
-      <w:spacing w:after="0"/>
-      <w:outlineLvl w:val="8"/>
-    </w:pPr>
-    <w:rPr>
-      <w:b/>
-      <w:i/>
-      <w:color w:val="3667C3" w:themeColor="accent2" w:themeShade="BF"/>
-      <w:sz w:val="18"/>
-      <w:szCs w:val="18"/>
-    </w:rPr>
-  </w:style>
-  <w:style w:type="character" w:default="1" w:styleId="Policepardfaut">
-    <w:name w:val="Default Paragraph Font"/>
-    <w:uiPriority w:val="1"/>
-    <w:semiHidden/>
-    <w:unhideWhenUsed/>
-  </w:style>
-  <w:style w:type="table" w:default="1" w:styleId="TableauNormal">
-    <w:name w:val="Normal Table"/>
-    <w:uiPriority w:val="99"/>
-    <w:semiHidden/>
-    <w:unhideWhenUsed/>
-    <w:tblPr>
-      <w:tblInd w:w="0" w:type="dxa"/>
-      <w:tblCellMar>
-        <w:top w:w="0" w:type="dxa"/>
-        <w:left w:w="108" w:type="dxa"/>
-        <w:bottom w:w="0" w:type="dxa"/>
-        <w:right w:w="108" w:type="dxa"/>
-      </w:tblCellMar>
-    </w:tblPr>
-  </w:style>
-  <w:style w:type="numbering" w:default="1" w:styleId="Aucuneliste">
-    <w:name w:val="No List"/>
-    <w:uiPriority w:val="99"/>
-    <w:semiHidden/>
-    <w:unhideWhenUsed/>
-  </w:style>
-  <w:style w:type="character" w:customStyle="1" w:styleId="Titre1Car">
-    <w:name w:val="Titre 1 Car"/>
-    <w:basedOn w:val="Policepardfaut"/>
-    <w:link w:val="Titre1"/>
-    <w:uiPriority w:val="9"/>
-    <w:rPr>
-      <w:rFonts w:asciiTheme="majorHAnsi" w:hAnsiTheme="majorHAnsi" w:cstheme="minorBidi"/>
-      <w:smallCaps/>
-      <w:color w:val="414751" w:themeColor="text2" w:themeShade="BF"/>
-      <w:spacing w:val="5"/>
-      <w:sz w:val="32"/>
-      <w:szCs w:val="32"/>
-    </w:rPr>
-  </w:style>
-  <w:style w:type="character" w:customStyle="1" w:styleId="Titre2Car">
-    <w:name w:val="Titre 2 Car"/>
-    <w:basedOn w:val="Policepardfaut"/>
-    <w:link w:val="Titre2"/>
-    <w:uiPriority w:val="9"/>
-    <w:rPr>
-      <w:rFonts w:asciiTheme="majorHAnsi" w:hAnsiTheme="majorHAnsi" w:cstheme="minorBidi"/>
-      <w:color w:val="414751" w:themeColor="text2" w:themeShade="BF"/>
-      <w:sz w:val="28"/>
-      <w:szCs w:val="28"/>
-    </w:rPr>
-  </w:style>
-  <w:style w:type="paragraph" w:styleId="Titre">
-    <w:name w:val="Title"/>
-    <w:basedOn w:val="Normal"/>
-    <w:link w:val="TitreCar"/>
-    <w:uiPriority w:val="10"/>
-    <w:qFormat/>
-    <w:rPr>
-      <w:rFonts w:asciiTheme="majorHAnsi" w:hAnsiTheme="majorHAnsi"/>
-      <w:smallCaps/>
-      <w:color w:val="FE8637" w:themeColor="accent1"/>
-      <w:spacing w:val="10"/>
-      <w:sz w:val="48"/>
-      <w:szCs w:val="48"/>
-    </w:rPr>
-  </w:style>
-  <w:style w:type="character" w:customStyle="1" w:styleId="TitreCar">
-    <w:name w:val="Titre Car"/>
-    <w:basedOn w:val="Policepardfaut"/>
-    <w:link w:val="Titre"/>
-    <w:uiPriority w:val="10"/>
-    <w:rPr>
-      <w:rFonts w:asciiTheme="majorHAnsi" w:hAnsiTheme="majorHAnsi" w:cstheme="minorBidi"/>
-      <w:smallCaps/>
-      <w:color w:val="FE8637" w:themeColor="accent1"/>
-      <w:spacing w:val="10"/>
-      <w:sz w:val="48"/>
-      <w:szCs w:val="48"/>
-    </w:rPr>
-  </w:style>
-  <w:style w:type="paragraph" w:styleId="Sous-titre">
-    <w:name w:val="Subtitle"/>
-    <w:basedOn w:val="Normal"/>
-    <w:link w:val="Sous-titreCar"/>
-    <w:uiPriority w:val="11"/>
-    <w:qFormat/>
-    <w:rPr>
-      <w:i/>
-      <w:color w:val="575F6D" w:themeColor="text2"/>
-      <w:spacing w:val="5"/>
-      <w:sz w:val="24"/>
-      <w:szCs w:val="24"/>
-    </w:rPr>
-  </w:style>
-  <w:style w:type="character" w:customStyle="1" w:styleId="Sous-titreCar">
-    <w:name w:val="Sous-titre Car"/>
-    <w:basedOn w:val="Policepardfaut"/>
-    <w:link w:val="Sous-titre"/>
-    <w:uiPriority w:val="11"/>
-    <w:rPr>
-      <w:rFonts w:cstheme="minorBidi"/>
-      <w:i/>
-      <w:color w:val="575F6D" w:themeColor="text2"/>
-      <w:spacing w:val="5"/>
-      <w:sz w:val="24"/>
-      <w:szCs w:val="24"/>
-    </w:rPr>
-  </w:style>
-  <w:style w:type="paragraph" w:styleId="Textedebulles">
-    <w:name w:val="Balloon Text"/>
-    <w:basedOn w:val="Normal"/>
-    <w:link w:val="TextedebullesCar"/>
-    <w:uiPriority w:val="99"/>
-    <w:semiHidden/>
-    <w:unhideWhenUsed/>
-    <w:pPr>
-      <w:spacing w:after="0" w:line="240" w:lineRule="auto"/>
-    </w:pPr>
-    <w:rPr>
-      <w:rFonts w:ascii="Tahoma" w:hAnsi="Tahoma" w:cs="Tahoma"/>
-      <w:sz w:val="16"/>
-      <w:szCs w:val="16"/>
-    </w:rPr>
-  </w:style>
-  <w:style w:type="character" w:customStyle="1" w:styleId="TextedebullesCar">
-    <w:name w:val="Texte de bulles Car"/>
-    <w:basedOn w:val="Policepardfaut"/>
-    <w:link w:val="Textedebulles"/>
-    <w:uiPriority w:val="99"/>
-    <w:semiHidden/>
-    <w:rPr>
-      <w:rFonts w:ascii="Tahoma" w:hAnsi="Tahoma" w:cs="Tahoma"/>
-      <w:color w:val="414751" w:themeColor="text2" w:themeShade="BF"/>
-      <w:sz w:val="16"/>
-      <w:szCs w:val="16"/>
-    </w:rPr>
-  </w:style>
-  <w:style w:type="character" w:styleId="Titredulivre">
-    <w:name w:val="Book Title"/>
-    <w:basedOn w:val="Policepardfaut"/>
-    <w:uiPriority w:val="33"/>
-    <w:qFormat/>
-    <w:rPr>
-      <w:rFonts w:cs="Times New Roman"/>
-      <w:smallCaps/>
-      <w:color w:val="000000"/>
-      <w:spacing w:val="10"/>
-    </w:rPr>
-  </w:style>
-  <w:style w:type="numbering" w:customStyle="1" w:styleId="Listepuces1">
-    <w:name w:val="Liste à puces1"/>
-    <w:uiPriority w:val="99"/>
-    <w:pPr>
-      <w:numPr>
-        <w:numId w:val="1"/>
-      </w:numPr>
-    </w:pPr>
-  </w:style>
-  <w:style w:type="paragraph" w:styleId="Lgende">
-    <w:name w:val="caption"/>
-    <w:basedOn w:val="Normal"/>
-    <w:next w:val="Normal"/>
-    <w:uiPriority w:val="99"/>
-    <w:unhideWhenUsed/>
-    <w:pPr>
-      <w:spacing w:line="240" w:lineRule="auto"/>
-      <w:jc w:val="right"/>
-    </w:pPr>
-    <w:rPr>
-      <w:b/>
-      <w:bCs/>
-      <w:color w:val="E65B01" w:themeColor="accent1" w:themeShade="BF"/>
-      <w:sz w:val="16"/>
-      <w:szCs w:val="16"/>
-    </w:rPr>
-  </w:style>
-  <w:style w:type="character" w:styleId="Accentuation">
-    <w:name w:val="Emphasis"/>
-    <w:uiPriority w:val="20"/>
-    <w:qFormat/>
-    <w:rPr>
-      <w:b/>
-      <w:i/>
-      <w:color w:val="2B2F36" w:themeColor="text2" w:themeShade="80"/>
-      <w:spacing w:val="10"/>
-      <w:sz w:val="18"/>
-      <w:szCs w:val="18"/>
-    </w:rPr>
-  </w:style>
-  <w:style w:type="paragraph" w:styleId="Pieddepage">
-    <w:name w:val="footer"/>
-    <w:basedOn w:val="Normal"/>
-    <w:link w:val="PieddepageCar"/>
-    <w:uiPriority w:val="99"/>
-    <w:unhideWhenUsed/>
-    <w:pPr>
-      <w:tabs>
-        <w:tab w:val="center" w:pos="4680"/>
-        <w:tab w:val="right" w:pos="9360"/>
-      </w:tabs>
-      <w:spacing w:after="0" w:line="240" w:lineRule="auto"/>
-    </w:pPr>
-  </w:style>
-  <w:style w:type="character" w:customStyle="1" w:styleId="PieddepageCar">
-    <w:name w:val="Pied de page Car"/>
-    <w:basedOn w:val="Policepardfaut"/>
-    <w:link w:val="Pieddepage"/>
-    <w:uiPriority w:val="99"/>
-    <w:rPr>
-      <w:rFonts w:cstheme="minorBidi"/>
-      <w:color w:val="414751" w:themeColor="text2" w:themeShade="BF"/>
-      <w:sz w:val="20"/>
-      <w:szCs w:val="20"/>
-    </w:rPr>
-  </w:style>
-  <w:style w:type="paragraph" w:styleId="En-tte">
-    <w:name w:val="header"/>
-    <w:basedOn w:val="Normal"/>
-    <w:link w:val="En-tteCar"/>
-    <w:uiPriority w:val="99"/>
-    <w:unhideWhenUsed/>
-    <w:pPr>
-      <w:tabs>
-        <w:tab w:val="center" w:pos="4680"/>
-        <w:tab w:val="right" w:pos="9360"/>
-      </w:tabs>
-      <w:spacing w:after="0" w:line="240" w:lineRule="auto"/>
-    </w:pPr>
-  </w:style>
-  <w:style w:type="character" w:customStyle="1" w:styleId="En-tteCar">
-    <w:name w:val="En-tête Car"/>
-    <w:basedOn w:val="Policepardfaut"/>
-    <w:link w:val="En-tte"/>
-    <w:uiPriority w:val="99"/>
-    <w:rPr>
-      <w:rFonts w:cstheme="minorBidi"/>
-      <w:color w:val="414751" w:themeColor="text2" w:themeShade="BF"/>
-      <w:sz w:val="20"/>
-      <w:szCs w:val="20"/>
-    </w:rPr>
-  </w:style>
-  <w:style w:type="character" w:customStyle="1" w:styleId="Titre3Car">
-    <w:name w:val="Titre 3 Car"/>
-    <w:basedOn w:val="Policepardfaut"/>
-    <w:link w:val="Titre3"/>
-    <w:uiPriority w:val="9"/>
-    <w:rPr>
-      <w:rFonts w:asciiTheme="majorHAnsi" w:hAnsiTheme="majorHAnsi" w:cstheme="minorBidi"/>
-      <w:color w:val="414751" w:themeColor="text2" w:themeShade="BF"/>
-      <w:spacing w:val="5"/>
-      <w:sz w:val="24"/>
-      <w:szCs w:val="24"/>
-    </w:rPr>
-  </w:style>
-  <w:style w:type="character" w:customStyle="1" w:styleId="Titre4Car">
-    <w:name w:val="Titre 4 Car"/>
-    <w:basedOn w:val="Policepardfaut"/>
-    <w:link w:val="Titre4"/>
-    <w:uiPriority w:val="9"/>
-    <w:semiHidden/>
-    <w:rPr>
-      <w:rFonts w:asciiTheme="majorHAnsi" w:hAnsiTheme="majorHAnsi" w:cstheme="minorBidi"/>
-      <w:color w:val="E65B01" w:themeColor="accent1" w:themeShade="BF"/>
-    </w:rPr>
-  </w:style>
-  <w:style w:type="character" w:customStyle="1" w:styleId="Titre5Car">
-    <w:name w:val="Titre 5 Car"/>
-    <w:basedOn w:val="Policepardfaut"/>
-    <w:link w:val="Titre5"/>
-    <w:uiPriority w:val="9"/>
-    <w:semiHidden/>
-    <w:rPr>
-      <w:rFonts w:cstheme="minorBidi"/>
-      <w:i/>
-      <w:color w:val="E65B01" w:themeColor="accent1" w:themeShade="BF"/>
-    </w:rPr>
-  </w:style>
-  <w:style w:type="character" w:customStyle="1" w:styleId="Titre6Car">
-    <w:name w:val="Titre 6 Car"/>
-    <w:basedOn w:val="Policepardfaut"/>
-    <w:link w:val="Titre6"/>
-    <w:uiPriority w:val="9"/>
-    <w:semiHidden/>
-    <w:rPr>
-      <w:rFonts w:cstheme="minorBidi"/>
-      <w:b/>
-      <w:color w:val="E65B01" w:themeColor="accent1" w:themeShade="BF"/>
-      <w:sz w:val="20"/>
-      <w:szCs w:val="20"/>
-    </w:rPr>
-  </w:style>
-  <w:style w:type="character" w:customStyle="1" w:styleId="Titre7Car">
-    <w:name w:val="Titre 7 Car"/>
-    <w:basedOn w:val="Policepardfaut"/>
-    <w:link w:val="Titre7"/>
-    <w:uiPriority w:val="9"/>
-    <w:semiHidden/>
-    <w:rPr>
-      <w:rFonts w:cstheme="minorBidi"/>
-      <w:b/>
-      <w:i/>
-      <w:color w:val="E65B01" w:themeColor="accent1" w:themeShade="BF"/>
-      <w:sz w:val="20"/>
-      <w:szCs w:val="20"/>
-    </w:rPr>
-  </w:style>
-  <w:style w:type="character" w:customStyle="1" w:styleId="Titre8Car">
-    <w:name w:val="Titre 8 Car"/>
-    <w:basedOn w:val="Policepardfaut"/>
-    <w:link w:val="Titre8"/>
-    <w:uiPriority w:val="9"/>
-    <w:semiHidden/>
-    <w:rPr>
-      <w:rFonts w:cstheme="minorBidi"/>
-      <w:b/>
-      <w:color w:val="3667C3" w:themeColor="accent2" w:themeShade="BF"/>
-      <w:sz w:val="20"/>
-      <w:szCs w:val="20"/>
-    </w:rPr>
-  </w:style>
-  <w:style w:type="character" w:customStyle="1" w:styleId="Titre9Car">
-    <w:name w:val="Titre 9 Car"/>
-    <w:basedOn w:val="Policepardfaut"/>
-    <w:link w:val="Titre9"/>
-    <w:uiPriority w:val="9"/>
-    <w:semiHidden/>
-    <w:rPr>
-      <w:rFonts w:cstheme="minorBidi"/>
-      <w:b/>
-      <w:i/>
-      <w:color w:val="3667C3" w:themeColor="accent2" w:themeShade="BF"/>
-      <w:sz w:val="18"/>
-      <w:szCs w:val="18"/>
-    </w:rPr>
-  </w:style>
-  <w:style w:type="character" w:styleId="Emphaseintense">
-    <w:name w:val="Intense Emphasis"/>
-    <w:basedOn w:val="Policepardfaut"/>
-    <w:uiPriority w:val="21"/>
-    <w:qFormat/>
-    <w:rPr>
-      <w:i/>
-      <w:caps/>
-      <w:color w:val="E65B01" w:themeColor="accent1" w:themeShade="BF"/>
-      <w:spacing w:val="10"/>
-      <w:sz w:val="18"/>
-      <w:szCs w:val="18"/>
-    </w:rPr>
-  </w:style>
-  <w:style w:type="paragraph" w:styleId="Citation">
-    <w:name w:val="Quote"/>
-    <w:basedOn w:val="Normal"/>
-    <w:link w:val="CitationCar"/>
-    <w:uiPriority w:val="29"/>
-    <w:qFormat/>
-    <w:rPr>
-      <w:i/>
-    </w:rPr>
-  </w:style>
-  <w:style w:type="character" w:customStyle="1" w:styleId="CitationCar">
-    <w:name w:val="Citation Car"/>
-    <w:basedOn w:val="Policepardfaut"/>
-    <w:link w:val="Citation"/>
-    <w:uiPriority w:val="29"/>
-    <w:rPr>
-      <w:rFonts w:cstheme="minorBidi"/>
-      <w:i/>
-      <w:color w:val="414751" w:themeColor="text2" w:themeShade="BF"/>
-      <w:sz w:val="20"/>
-      <w:szCs w:val="20"/>
-    </w:rPr>
-  </w:style>
-  <w:style w:type="paragraph" w:styleId="Citationintense">
-    <w:name w:val="Intense Quote"/>
-    <w:basedOn w:val="Citation"/>
-    <w:link w:val="CitationintenseCar"/>
-    <w:uiPriority w:val="30"/>
-    <w:qFormat/>
-    <w:pPr>
-      <w:pBdr>
-        <w:bottom w:val="double" w:sz="4" w:space="4" w:color="FE8637" w:themeColor="accent1"/>
-      </w:pBdr>
-      <w:spacing w:line="300" w:lineRule="auto"/>
-      <w:ind w:left="936" w:right="936"/>
-    </w:pPr>
-    <w:rPr>
-      <w:i w:val="0"/>
-      <w:color w:val="E65B01" w:themeColor="accent1" w:themeShade="BF"/>
-    </w:rPr>
-  </w:style>
-  <w:style w:type="character" w:customStyle="1" w:styleId="CitationintenseCar">
-    <w:name w:val="Citation intense Car"/>
-    <w:basedOn w:val="Policepardfaut"/>
-    <w:link w:val="Citationintense"/>
-    <w:uiPriority w:val="30"/>
-    <w:rPr>
-      <w:rFonts w:cstheme="minorBidi"/>
-      <w:color w:val="E65B01" w:themeColor="accent1" w:themeShade="BF"/>
-      <w:sz w:val="20"/>
-      <w:szCs w:val="20"/>
-    </w:rPr>
-  </w:style>
-  <w:style w:type="character" w:styleId="Rfrenceintense">
-    <w:name w:val="Intense Reference"/>
-    <w:basedOn w:val="Policepardfaut"/>
-    <w:uiPriority w:val="32"/>
-    <w:qFormat/>
-    <w:rPr>
-      <w:rFonts w:cs="Times New Roman"/>
-      <w:b/>
-      <w:caps/>
-      <w:color w:val="3667C3" w:themeColor="accent2" w:themeShade="BF"/>
-      <w:spacing w:val="5"/>
-      <w:sz w:val="18"/>
-      <w:szCs w:val="18"/>
-    </w:rPr>
-  </w:style>
-  <w:style w:type="paragraph" w:styleId="Paragraphedeliste">
-    <w:name w:val="List Paragraph"/>
-    <w:basedOn w:val="Normal"/>
-    <w:uiPriority w:val="34"/>
-    <w:unhideWhenUsed/>
-    <w:qFormat/>
-    <w:pPr>
-      <w:ind w:left="720"/>
-      <w:contextualSpacing/>
-    </w:pPr>
-  </w:style>
-  <w:style w:type="paragraph" w:styleId="Retraitnormal">
-    <w:name w:val="Normal Indent"/>
-    <w:basedOn w:val="Normal"/>
-    <w:uiPriority w:val="99"/>
-    <w:unhideWhenUsed/>
-    <w:pPr>
-      <w:ind w:left="720"/>
-      <w:contextualSpacing/>
-    </w:pPr>
-  </w:style>
-  <w:style w:type="numbering" w:customStyle="1" w:styleId="Listenumrote">
-    <w:name w:val="Liste numérotée"/>
-    <w:uiPriority w:val="99"/>
-    <w:pPr>
-      <w:numPr>
-        <w:numId w:val="2"/>
-      </w:numPr>
-    </w:pPr>
-  </w:style>
-  <w:style w:type="character" w:styleId="Textedelespacerserv">
-    <w:name w:val="Placeholder Text"/>
-    <w:basedOn w:val="Policepardfaut"/>
-    <w:uiPriority w:val="99"/>
-    <w:unhideWhenUsed/>
-    <w:rPr>
-      <w:color w:val="808080"/>
-    </w:rPr>
-  </w:style>
-  <w:style w:type="character" w:styleId="lev">
-    <w:name w:val="Strong"/>
-    <w:basedOn w:val="Policepardfaut"/>
-    <w:uiPriority w:val="22"/>
-    <w:qFormat/>
-    <w:rPr>
-      <w:b/>
-      <w:bCs/>
-    </w:rPr>
-  </w:style>
-  <w:style w:type="character" w:styleId="Emphaseple">
-    <w:name w:val="Subtle Emphasis"/>
-    <w:basedOn w:val="Policepardfaut"/>
-    <w:uiPriority w:val="19"/>
-    <w:qFormat/>
-    <w:rPr>
-      <w:i/>
-      <w:color w:val="E65B01" w:themeColor="accent1" w:themeShade="BF"/>
-    </w:rPr>
-  </w:style>
-  <w:style w:type="character" w:styleId="Rfrenceple">
-    <w:name w:val="Subtle Reference"/>
-    <w:basedOn w:val="Policepardfaut"/>
-    <w:uiPriority w:val="31"/>
-    <w:qFormat/>
-    <w:rPr>
-      <w:rFonts w:cs="Times New Roman"/>
-      <w:b/>
-      <w:i/>
-      <w:color w:val="3667C3" w:themeColor="accent2" w:themeShade="BF"/>
-    </w:rPr>
-  </w:style>
-  <w:style w:type="table" w:styleId="Grilledutableau">
-    <w:name w:val="Table Grid"/>
-    <w:basedOn w:val="TableauNormal"/>
-    <w:uiPriority w:val="59"/>
-    <w:pPr>
-      <w:spacing w:after="0" w:line="240" w:lineRule="auto"/>
-    </w:pPr>
-    <w:tblPr>
-      <w:tblBorders>
-        <w:top w:val="single" w:sz="4" w:space="0" w:color="000000" w:themeColor="text1"/>
-        <w:left w:val="single" w:sz="4" w:space="0" w:color="000000" w:themeColor="text1"/>
-        <w:bottom w:val="single" w:sz="4" w:space="0" w:color="000000" w:themeColor="text1"/>
-        <w:right w:val="single" w:sz="4" w:space="0" w:color="000000" w:themeColor="text1"/>
-        <w:insideH w:val="single" w:sz="4" w:space="0" w:color="000000" w:themeColor="text1"/>
-        <w:insideV w:val="single" w:sz="4" w:space="0" w:color="000000" w:themeColor="text1"/>
-      </w:tblBorders>
-    </w:tblPr>
-  </w:style>
-  <w:style w:type="paragraph" w:customStyle="1" w:styleId="Catgorie">
-    <w:name w:val="Catégorie"/>
-    <w:basedOn w:val="Normal"/>
-    <w:rsid w:val="007209C8"/>
-    <w:pPr>
-      <w:spacing w:after="0" w:line="240" w:lineRule="auto"/>
-    </w:pPr>
-    <w:rPr>
-      <w:caps/>
-      <w:color w:val="auto"/>
-    </w:rPr>
-  </w:style>
-  <w:style w:type="character" w:customStyle="1" w:styleId="lang-en">
-    <w:name w:val="lang-en"/>
-    <w:basedOn w:val="Policepardfaut"/>
-    <w:rsid w:val="000B025C"/>
-  </w:style>
-  <w:style w:type="character" w:customStyle="1" w:styleId="apple-converted-space">
-    <w:name w:val="apple-converted-space"/>
-    <w:basedOn w:val="Policepardfaut"/>
-    <w:rsid w:val="000B025C"/>
-  </w:style>
-  <w:style w:type="character" w:styleId="Lienhypertexte">
-    <w:name w:val="Hyperlink"/>
-    <w:basedOn w:val="Policepardfaut"/>
-    <w:uiPriority w:val="99"/>
-    <w:semiHidden/>
-    <w:unhideWhenUsed/>
-    <w:rsid w:val="000B025C"/>
-    <w:rPr>
-      <w:color w:val="0000FF"/>
-      <w:u w:val="single"/>
-    </w:rPr>
-  </w:style>
-</w:styles>
-</file>
-
-<file path=word/stylesWithEffects.xml><?xml version="1.0" encoding="utf-8"?>
-<w:styles xmlns:wpc="http://schemas.microsoft.com/office/word/2010/wordprocessingCanvas" xmlns:mc="http://schemas.openxmlformats.org/markup-compatibility/2006" xmlns:o="urn:schemas-microsoft-com:office:office" xmlns:r="http://schemas.openxmlformats.org/officeDocument/2006/relationships" xmlns:m="http://schemas.openxmlformats.org/officeDocument/2006/math" xmlns:v="urn:schemas-microsoft-com:vml" xmlns:wp14="http://schemas.microsoft.com/office/word/2010/wordprocessingDrawing" xmlns:wp="http://schemas.openxmlformats.org/drawingml/2006/wordprocessingDrawing" xmlns:w10="urn:schemas-microsoft-com:office:word" xmlns:w="http://schemas.openxmlformats.org/wordprocessingml/2006/main" xmlns:w14="http://schemas.microsoft.com/office/word/2010/wordml" xmlns:wpg="http://schemas.microsoft.com/office/word/2010/wordprocessingGroup" xmlns:wpi="http://schemas.microsoft.com/office/word/2010/wordprocessingInk" xmlns:wne="http://schemas.microsoft.com/office/word/2006/wordml" xmlns:wps="http://schemas.microsoft.com/office/word/2010/wordprocessingShape" mc:Ignorable="w14 wp14">
-  <w:docDefaults>
-    <w:rPrDefault>
-      <w:rPr>
-        <w:rFonts w:asciiTheme="minorHAnsi" w:eastAsiaTheme="minorHAnsi" w:hAnsiTheme="minorHAnsi" w:cstheme="minorBidi"/>
-        <w:sz w:val="22"/>
-        <w:szCs w:val="22"/>
-        <w:lang w:val="fr-CA" w:eastAsia="fr-CA" w:bidi="ar-SA"/>
-      </w:rPr>
-    </w:rPrDefault>
-    <w:pPrDefault>
-      <w:pPr>
-        <w:spacing w:after="200" w:line="276" w:lineRule="auto"/>
-      </w:pPr>
-    </w:pPrDefault>
-  </w:docDefaults>
-  <w:latentStyles w:defLockedState="0" w:defUIPriority="99" w:defSemiHidden="1" w:defUnhideWhenUsed="1" w:defQFormat="0" w:count="267">
-    <w:lsdException w:name="Normal" w:semiHidden="0" w:uiPriority="0" w:unhideWhenUsed="0" w:qFormat="1"/>
-    <w:lsdException w:name="heading 1" w:semiHidden="0" w:uiPriority="9" w:unhideWhenUsed="0" w:qFormat="1"/>
-    <w:lsdException w:name="heading 2" w:semiHidden="0" w:uiPriority="9" w:unhideWhenUsed="0" w:qFormat="1"/>
-    <w:lsdException w:name="heading 3" w:semiHidden="0" w:uiPriority="9" w:unhideWhenUsed="0" w:qFormat="1"/>
-    <w:lsdException w:name="heading 4" w:uiPriority="9" w:qFormat="1"/>
-    <w:lsdException w:name="heading 5" w:uiPriority="9" w:qFormat="1"/>
-    <w:lsdException w:name="heading 6" w:uiPriority="9" w:qFormat="1"/>
-    <w:lsdException w:name="heading 7" w:uiPriority="9" w:qFormat="1"/>
-    <w:lsdException w:name="heading 8" w:uiPriority="9" w:qFormat="1"/>
-    <w:lsdException w:name="heading 9" w:uiPriority="9" w:qFormat="1"/>
-    <w:lsdException w:name="toc 1" w:uiPriority="39" w:qFormat="1"/>
-    <w:lsdException w:name="toc 2" w:uiPriority="39" w:qFormat="1"/>
-    <w:lsdException w:name="toc 3" w:uiPriority="39" w:qFormat="1"/>
-    <w:lsdException w:name="toc 4" w:uiPriority="39" w:qFormat="1"/>
-    <w:lsdException w:name="toc 5" w:uiPriority="39" w:qFormat="1"/>
-    <w:lsdException w:name="toc 6" w:uiPriority="39" w:qFormat="1"/>
-    <w:lsdException w:name="toc 7" w:uiPriority="39" w:qFormat="1"/>
-    <w:lsdException w:name="toc 8" w:uiPriority="39" w:qFormat="1"/>
-    <w:lsdException w:name="toc 9" w:uiPriority="39" w:qFormat="1"/>
-    <w:lsdException w:name="caption" w:semiHidden="0" w:unhideWhenUsed="0" w:qFormat="1"/>
-    <w:lsdException w:name="Title" w:semiHidden="0" w:uiPriority="10" w:unhideWhenUsed="0" w:qFormat="1"/>
-    <w:lsdException w:name="Default Paragraph Font" w:uiPriority="1"/>
-    <w:lsdException w:name="Subtitle" w:semiHidden="0" w:uiPriority="11" w:unhideWhenUsed="0" w:qFormat="1"/>
-    <w:lsdException w:name="Strong" w:semiHidden="0" w:uiPriority="22" w:unhideWhenUsed="0" w:qFormat="1"/>
-    <w:lsdException w:name="Emphasis" w:semiHidden="0" w:uiPriority="20" w:unhideWhenUsed="0" w:qFormat="1"/>
-    <w:lsdException w:name="Table Grid" w:semiHidden="0" w:uiPriority="59" w:unhideWhenUsed="0"/>
-    <w:lsdException w:name="Placeholder Text" w:unhideWhenUsed="0"/>
-    <w:lsdException w:name="No Spacing" w:semiHidden="0" w:uiPriority="1" w:unhideWhenUsed="0" w:qFormat="1"/>
-    <w:lsdException w:name="Light Shading" w:semiHidden="0" w:uiPriority="40" w:unhideWhenUsed="0"/>
-    <w:lsdException w:name="Light List" w:semiHidden="0" w:uiPriority="40" w:unhideWhenUsed="0"/>
-    <w:lsdException w:name="Light Grid" w:semiHidden="0" w:uiPriority="40" w:unhideWhenUsed="0"/>
-    <w:lsdException w:name="Medium Shading 1" w:semiHidden="0" w:uiPriority="40" w:unhideWhenUsed="0"/>
-    <w:lsdException w:name="Medium Shading 2" w:semiHidden="0" w:uiPriority="40" w:unhideWhenUsed="0"/>
-    <w:lsdException w:name="Medium List 1" w:semiHidden="0" w:uiPriority="40" w:unhideWhenUsed="0"/>
-    <w:lsdException w:name="Medium List 2" w:semiHidden="0" w:uiPriority="40" w:unhideWhenUsed="0"/>
-    <w:lsdException w:name="Medium Grid 1" w:semiHidden="0" w:uiPriority="40" w:unhideWhenUsed="0"/>
-    <w:lsdException w:name="Medium Grid 2" w:semiHidden="0" w:uiPriority="40" w:unhideWhenUsed="0"/>
-    <w:lsdException w:name="Medium Grid 3" w:semiHidden="0" w:uiPriority="40" w:unhideWhenUsed="0"/>
-    <w:lsdException w:name="Dark List" w:semiHidden="0" w:uiPriority="40" w:unhideWhenUsed="0"/>
-    <w:lsdException w:name="Colorful Shading" w:semiHidden="0" w:uiPriority="40" w:unhideWhenUsed="0"/>
-    <w:lsdException w:name="Colorful List" w:semiHidden="0" w:uiPriority="40" w:unhideWhenUsed="0"/>
-    <w:lsdException w:name="Colorful Grid" w:semiHidden="0" w:uiPriority="40" w:unhideWhenUsed="0"/>
-    <w:lsdException w:name="Light Shading Accent 1" w:semiHidden="0" w:uiPriority="41" w:unhideWhenUsed="0"/>
-    <w:lsdException w:name="Light List Accent 1" w:semiHidden="0" w:uiPriority="41" w:unhideWhenUsed="0"/>
-    <w:lsdException w:name="Light Grid Accent 1" w:semiHidden="0" w:uiPriority="41" w:unhideWhenUsed="0"/>
-    <w:lsdException w:name="Medium Shading 1 Accent 1" w:semiHidden="0" w:uiPriority="41" w:unhideWhenUsed="0"/>
-    <w:lsdException w:name="Medium Shading 2 Accent 1" w:semiHidden="0" w:uiPriority="41" w:unhideWhenUsed="0"/>
-    <w:lsdException w:name="Medium List 1 Accent 1" w:semiHidden="0" w:uiPriority="41" w:unhideWhenUsed="0"/>
-    <w:lsdException w:name="Revision" w:unhideWhenUsed="0"/>
-    <w:lsdException w:name="List Paragraph" w:semiHidden="0" w:uiPriority="34" w:unhideWhenUsed="0" w:qFormat="1"/>
-    <w:lsdException w:name="Quote" w:semiHidden="0" w:uiPriority="29" w:unhideWhenUsed="0" w:qFormat="1"/>
-    <w:lsdException w:name="Intense Quote" w:semiHidden="0" w:uiPriority="30" w:unhideWhenUsed="0" w:qFormat="1"/>
-    <w:lsdException w:name="Medium List 2 Accent 1" w:semiHidden="0" w:uiPriority="41" w:unhideWhenUsed="0"/>
-    <w:lsdException w:name="Medium Grid 1 Accent 1" w:semiHidden="0" w:uiPriority="41" w:unhideWhenUsed="0"/>
-    <w:lsdException w:name="Medium Grid 2 Accent 1" w:semiHidden="0" w:uiPriority="41" w:unhideWhenUsed="0"/>
-    <w:lsdException w:name="Medium Grid 3 Accent 1" w:semiHidden="0" w:uiPriority="41" w:unhideWhenUsed="0"/>
-    <w:lsdException w:name="Dark List Accent 1" w:semiHidden="0" w:uiPriority="41" w:unhideWhenUsed="0"/>
-    <w:lsdException w:name="Colorful Shading Accent 1" w:semiHidden="0" w:uiPriority="41" w:unhideWhenUsed="0"/>
-    <w:lsdException w:name="Colorful List Accent 1" w:semiHidden="0" w:uiPriority="41" w:unhideWhenUsed="0"/>
-    <w:lsdException w:name="Colorful Grid Accent 1" w:semiHidden="0" w:uiPriority="41" w:unhideWhenUsed="0"/>
-    <w:lsdException w:name="Light Shading Accent 2" w:semiHidden="0" w:uiPriority="42" w:unhideWhenUsed="0"/>
-    <w:lsdException w:name="Light List Accent 2" w:semiHidden="0" w:uiPriority="42" w:unhideWhenUsed="0"/>
-    <w:lsdException w:name="Light Grid Accent 2" w:semiHidden="0" w:uiPriority="42" w:unhideWhenUsed="0"/>
-    <w:lsdException w:name="Medium Shading 1 Accent 2" w:semiHidden="0" w:uiPriority="42" w:unhideWhenUsed="0"/>
-    <w:lsdException w:name="Medium Shading 2 Accent 2" w:semiHidden="0" w:uiPriority="42" w:unhideWhenUsed="0"/>
-    <w:lsdException w:name="Medium List 1 Accent 2" w:semiHidden="0" w:uiPriority="42" w:unhideWhenUsed="0"/>
-    <w:lsdException w:name="Medium List 2 Accent 2" w:semiHidden="0" w:uiPriority="42" w:unhideWhenUsed="0"/>
-    <w:lsdException w:name="Medium Grid 1 Accent 2" w:semiHidden="0" w:uiPriority="42" w:unhideWhenUsed="0"/>
-    <w:lsdException w:name="Medium Grid 2 Accent 2" w:semiHidden="0" w:uiPriority="42" w:unhideWhenUsed="0"/>
-    <w:lsdException w:name="Medium Grid 3 Accent 2" w:semiHidden="0" w:uiPriority="42" w:unhideWhenUsed="0"/>
-    <w:lsdException w:name="Dark List Accent 2" w:semiHidden="0" w:uiPriority="42" w:unhideWhenUsed="0"/>
-    <w:lsdException w:name="Colorful Shading Accent 2" w:semiHidden="0" w:uiPriority="42" w:unhideWhenUsed="0"/>
-    <w:lsdException w:name="Colorful List Accent 2" w:semiHidden="0" w:uiPriority="42" w:unhideWhenUsed="0"/>
-    <w:lsdException w:name="Colorful Grid Accent 2" w:semiHidden="0" w:uiPriority="42" w:unhideWhenUsed="0"/>
-    <w:lsdException w:name="Light Shading Accent 3" w:semiHidden="0" w:uiPriority="43" w:unhideWhenUsed="0"/>
-    <w:lsdException w:name="Light List Accent 3" w:semiHidden="0" w:uiPriority="43" w:unhideWhenUsed="0"/>
-    <w:lsdException w:name="Light Grid Accent 3" w:semiHidden="0" w:uiPriority="43" w:unhideWhenUsed="0"/>
-    <w:lsdException w:name="Medium Shading 1 Accent 3" w:semiHidden="0" w:uiPriority="43" w:unhideWhenUsed="0"/>
-    <w:lsdException w:name="Medium Shading 2 Accent 3" w:semiHidden="0" w:uiPriority="43" w:unhideWhenUsed="0"/>
-    <w:lsdException w:name="Medium List 1 Accent 3" w:semiHidden="0" w:uiPriority="43" w:unhideWhenUsed="0"/>
-    <w:lsdException w:name="Medium List 2 Accent 3" w:semiHidden="0" w:uiPriority="43" w:unhideWhenUsed="0"/>
-    <w:lsdException w:name="Medium Grid 1 Accent 3" w:semiHidden="0" w:uiPriority="43" w:unhideWhenUsed="0"/>
-    <w:lsdException w:name="Medium Grid 2 Accent 3" w:semiHidden="0" w:uiPriority="43" w:unhideWhenUsed="0"/>
-    <w:lsdException w:name="Medium Grid 3 Accent 3" w:semiHidden="0" w:uiPriority="43" w:unhideWhenUsed="0"/>
-    <w:lsdException w:name="Dark List Accent 3" w:semiHidden="0" w:uiPriority="43" w:unhideWhenUsed="0"/>
-    <w:lsdException w:name="Colorful Shading Accent 3" w:semiHidden="0" w:uiPriority="43" w:unhideWhenUsed="0"/>
-    <w:lsdException w:name="Colorful List Accent 3" w:semiHidden="0" w:uiPriority="43" w:unhideWhenUsed="0"/>
-    <w:lsdException w:name="Colorful Grid Accent 3" w:semiHidden="0" w:uiPriority="43" w:unhideWhenUsed="0"/>
-    <w:lsdException w:name="Light Shading Accent 4" w:semiHidden="0" w:uiPriority="44" w:unhideWhenUsed="0"/>
-    <w:lsdException w:name="Light List Accent 4" w:semiHidden="0" w:uiPriority="44" w:unhideWhenUsed="0"/>
-    <w:lsdException w:name="Light Grid Accent 4" w:semiHidden="0" w:uiPriority="44" w:unhideWhenUsed="0"/>
-    <w:lsdException w:name="Medium Shading 1 Accent 4" w:semiHidden="0" w:uiPriority="44" w:unhideWhenUsed="0"/>
-    <w:lsdException w:name="Medium Shading 2 Accent 4" w:semiHidden="0" w:uiPriority="44" w:unhideWhenUsed="0"/>
-    <w:lsdException w:name="Medium List 1 Accent 4" w:semiHidden="0" w:uiPriority="44" w:unhideWhenUsed="0"/>
-    <w:lsdException w:name="Medium List 2 Accent 4" w:semiHidden="0" w:uiPriority="44" w:unhideWhenUsed="0"/>
-    <w:lsdException w:name="Medium Grid 1 Accent 4" w:semiHidden="0" w:uiPriority="44" w:unhideWhenUsed="0"/>
-    <w:lsdException w:name="Medium Grid 2 Accent 4" w:semiHidden="0" w:uiPriority="44" w:unhideWhenUsed="0"/>
-    <w:lsdException w:name="Medium Grid 3 Accent 4" w:semiHidden="0" w:uiPriority="44" w:unhideWhenUsed="0"/>
-    <w:lsdException w:name="Dark List Accent 4" w:semiHidden="0" w:uiPriority="44" w:unhideWhenUsed="0"/>
-    <w:lsdException w:name="Colorful Shading Accent 4" w:semiHidden="0" w:uiPriority="44" w:unhideWhenUsed="0"/>
-    <w:lsdException w:name="Colorful List Accent 4" w:semiHidden="0" w:uiPriority="44" w:unhideWhenUsed="0"/>
-    <w:lsdException w:name="Colorful Grid Accent 4" w:semiHidden="0" w:uiPriority="44" w:unhideWhenUsed="0"/>
-    <w:lsdException w:name="Light Shading Accent 5" w:semiHidden="0" w:uiPriority="45" w:unhideWhenUsed="0"/>
-    <w:lsdException w:name="Light List Accent 5" w:semiHidden="0" w:uiPriority="45" w:unhideWhenUsed="0"/>
-    <w:lsdException w:name="Light Grid Accent 5" w:semiHidden="0" w:uiPriority="45" w:unhideWhenUsed="0"/>
-    <w:lsdException w:name="Medium Shading 1 Accent 5" w:semiHidden="0" w:uiPriority="45" w:unhideWhenUsed="0"/>
-    <w:lsdException w:name="Medium Shading 2 Accent 5" w:semiHidden="0" w:uiPriority="45" w:unhideWhenUsed="0"/>
-    <w:lsdException w:name="Medium List 1 Accent 5" w:semiHidden="0" w:uiPriority="45" w:unhideWhenUsed="0"/>
-    <w:lsdException w:name="Medium List 2 Accent 5" w:semiHidden="0" w:uiPriority="45" w:unhideWhenUsed="0"/>
-    <w:lsdException w:name="Medium Grid 1 Accent 5" w:semiHidden="0" w:uiPriority="45" w:unhideWhenUsed="0"/>
-    <w:lsdException w:name="Medium Grid 2 Accent 5" w:semiHidden="0" w:uiPriority="45" w:unhideWhenUsed="0"/>
-    <w:lsdException w:name="Medium Grid 3 Accent 5" w:semiHidden="0" w:uiPriority="45" w:unhideWhenUsed="0"/>
-    <w:lsdException w:name="Dark List Accent 5" w:semiHidden="0" w:uiPriority="45" w:unhideWhenUsed="0"/>
-    <w:lsdException w:name="Colorful Shading Accent 5" w:semiHidden="0" w:uiPriority="45" w:unhideWhenUsed="0"/>
-    <w:lsdException w:name="Colorful List Accent 5" w:semiHidden="0" w:uiPriority="45" w:unhideWhenUsed="0"/>
-    <w:lsdException w:name="Colorful Grid Accent 5" w:semiHidden="0" w:uiPriority="45" w:unhideWhenUsed="0"/>
-    <w:lsdException w:name="Light Shading Accent 6" w:semiHidden="0" w:uiPriority="46" w:unhideWhenUsed="0"/>
-    <w:lsdException w:name="Light List Accent 6" w:semiHidden="0" w:uiPriority="46" w:unhideWhenUsed="0"/>
-    <w:lsdException w:name="Light Grid Accent 6" w:semiHidden="0" w:uiPriority="46" w:unhideWhenUsed="0"/>
-    <w:lsdException w:name="Medium Shading 1 Accent 6" w:semiHidden="0" w:uiPriority="46" w:unhideWhenUsed="0"/>
-    <w:lsdException w:name="Medium Shading 2 Accent 6" w:semiHidden="0" w:uiPriority="46" w:unhideWhenUsed="0"/>
-    <w:lsdException w:name="Medium List 1 Accent 6" w:semiHidden="0" w:uiPriority="46" w:unhideWhenUsed="0"/>
-    <w:lsdException w:name="Medium List 2 Accent 6" w:semiHidden="0" w:uiPriority="46" w:unhideWhenUsed="0"/>
-    <w:lsdException w:name="Medium Grid 1 Accent 6" w:semiHidden="0" w:uiPriority="46" w:unhideWhenUsed="0"/>
-    <w:lsdException w:name="Medium Grid 2 Accent 6" w:semiHidden="0" w:uiPriority="46" w:unhideWhenUsed="0"/>
-    <w:lsdException w:name="Medium Grid 3 Accent 6" w:semiHidden="0" w:uiPriority="46" w:unhideWhenUsed="0"/>
-    <w:lsdException w:name="Dark List Accent 6" w:semiHidden="0" w:uiPriority="46" w:unhideWhenUsed="0"/>
-    <w:lsdException w:name="Colorful Shading Accent 6" w:semiHidden="0" w:uiPriority="46" w:unhideWhenUsed="0"/>
-    <w:lsdException w:name="Colorful List Accent 6" w:semiHidden="0" w:uiPriority="46" w:unhideWhenUsed="0"/>
-    <w:lsdException w:name="Colorful Grid Accent 6" w:semiHidden="0" w:uiPriority="46" w:unhideWhenUsed="0"/>
-    <w:lsdException w:name="Subtle Emphasis" w:semiHidden="0" w:uiPriority="19" w:unhideWhenUsed="0" w:qFormat="1"/>
-    <w:lsdException w:name="Intense Emphasis" w:semiHidden="0" w:uiPriority="21" w:unhideWhenUsed="0" w:qFormat="1"/>
-    <w:lsdException w:name="Subtle Reference" w:semiHidden="0" w:uiPriority="31" w:unhideWhenUsed="0" w:qFormat="1"/>
-    <w:lsdException w:name="Intense Reference" w:semiHidden="0" w:uiPriority="32" w:unhideWhenUsed="0" w:qFormat="1"/>
-    <w:lsdException w:name="Book Title" w:semiHidden="0" w:uiPriority="33" w:unhideWhenUsed="0" w:qFormat="1"/>
-    <w:lsdException w:name="Bibliography" w:uiPriority="37"/>
-    <w:lsdException w:name="TOC Heading" w:uiPriority="39" w:qFormat="1"/>
+  <w:latentStyles w:defLockedState="0" w:defUIPriority="99" w:defSemiHidden="0" w:defUnhideWhenUsed="0" w:defQFormat="0" w:count="371">
+    <w:lsdException w:name="Normal" w:uiPriority="0" w:qFormat="1"/>
+    <w:lsdException w:name="heading 1" w:uiPriority="9" w:qFormat="1"/>
+    <w:lsdException w:name="heading 2" w:uiPriority="9" w:qFormat="1"/>
+    <w:lsdException w:name="heading 3" w:uiPriority="9" w:qFormat="1"/>
+    <w:lsdException w:name="heading 4" w:semiHidden="1" w:uiPriority="9" w:unhideWhenUsed="1" w:qFormat="1"/>
+    <w:lsdException w:name="heading 5" w:semiHidden="1" w:uiPriority="9" w:unhideWhenUsed="1" w:qFormat="1"/>
+    <w:lsdException w:name="heading 6" w:semiHidden="1" w:uiPriority="9" w:unhideWhenUsed="1" w:qFormat="1"/>
+    <w:lsdException w:name="heading 7" w:semiHidden="1" w:uiPriority="9" w:unhideWhenUsed="1" w:qFormat="1"/>
+    <w:lsdException w:name="heading 8" w:semiHidden="1" w:uiPriority="9" w:unhideWhenUsed="1" w:qFormat="1"/>
+    <w:lsdException w:name="heading 9" w:semiHidden="1" w:uiPriority="9" w:unhideWhenUsed="1" w:qFormat="1"/>
+    <w:lsdException w:name="index 1" w:semiHidden="1" w:unhideWhenUsed="1"/>
+    <w:lsdException w:name="index 2" w:semiHidden="1" w:unhideWhenUsed="1"/>
+    <w:lsdException w:name="index 3" w:semiHidden="1" w:unhideWhenUsed="1"/>
+    <w:lsdException w:name="index 4" w:semiHidden="1" w:unhideWhenUsed="1"/>
+    <w:lsdException w:name="index 5" w:semiHidden="1" w:unhideWhenUsed="1"/>
+    <w:lsdException w:name="index 6" w:semiHidden="1" w:unhideWhenUsed="1"/>
+    <w:lsdException w:name="index 7" w:semiHidden="1" w:unhideWhenUsed="1"/>
+    <w:lsdException w:name="index 8" w:semiHidden="1" w:unhideWhenUsed="1"/>
+    <w:lsdException w:name="index 9" w:semiHidden="1" w:unhideWhenUsed="1"/>
+    <w:lsdException w:name="toc 1" w:semiHidden="1" w:uiPriority="39" w:unhideWhenUsed="1" w:qFormat="1"/>
+    <w:lsdException w:name="toc 2" w:semiHidden="1" w:uiPriority="39" w:unhideWhenUsed="1" w:qFormat="1"/>
+    <w:lsdException w:name="toc 3" w:semiHidden="1" w:uiPriority="39" w:unhideWhenUsed="1" w:qFormat="1"/>
+    <w:lsdException w:name="toc 4" w:semiHidden="1" w:uiPriority="39" w:unhideWhenUsed="1" w:qFormat="1"/>
+    <w:lsdException w:name="toc 5" w:semiHidden="1" w:uiPriority="39" w:unhideWhenUsed="1" w:qFormat="1"/>
+    <w:lsdException w:name="toc 6" w:semiHidden="1" w:uiPriority="39" w:unhideWhenUsed="1" w:qFormat="1"/>
+    <w:lsdException w:name="toc 7" w:semiHidden="1" w:uiPriority="39" w:unhideWhenUsed="1" w:qFormat="1"/>
+    <w:lsdException w:name="toc 8" w:semiHidden="1" w:uiPriority="39" w:unhideWhenUsed="1" w:qFormat="1"/>
+    <w:lsdException w:name="toc 9" w:semiHidden="1" w:uiPriority="39" w:unhideWhenUsed="1" w:qFormat="1"/>
+    <w:lsdException w:name="Normal Indent" w:semiHidden="1" w:unhideWhenUsed="1"/>
+    <w:lsdException w:name="footnote text" w:semiHidden="1" w:unhideWhenUsed="1"/>
+    <w:lsdException w:name="annotation text" w:semiHidden="1" w:unhideWhenUsed="1"/>
+    <w:lsdException w:name="header" w:semiHidden="1" w:unhideWhenUsed="1"/>
+    <w:lsdException w:name="footer" w:semiHidden="1" w:unhideWhenUsed="1"/>
+    <w:lsdException w:name="index heading" w:semiHidden="1" w:unhideWhenUsed="1"/>
+    <w:lsdException w:name="caption" w:qFormat="1"/>
+    <w:lsdException w:name="table of figures" w:semiHidden="1" w:unhideWhenUsed="1"/>
+    <w:lsdException w:name="envelope address" w:semiHidden="1" w:unhideWhenUsed="1"/>
+    <w:lsdException w:name="envelope return" w:semiHidden="1" w:unhideWhenUsed="1"/>
+    <w:lsdException w:name="footnote reference" w:semiHidden="1" w:unhideWhenUsed="1"/>
+    <w:lsdException w:name="annotation reference" w:semiHidden="1" w:unhideWhenUsed="1"/>
+    <w:lsdException w:name="line number" w:semiHidden="1" w:unhideWhenUsed="1"/>
+    <w:lsdException w:name="page number" w:semiHidden="1" w:unhideWhenUsed="1"/>
+    <w:lsdException w:name="endnote reference" w:semiHidden="1" w:unhideWhenUsed="1"/>
+    <w:lsdException w:name="endnote text" w:semiHidden="1" w:unhideWhenUsed="1"/>
+    <w:lsdException w:name="table of authorities" w:semiHidden="1" w:unhideWhenUsed="1"/>
+    <w:lsdException w:name="macro" w:semiHidden="1" w:unhideWhenUsed="1"/>
+    <w:lsdException w:name="toa heading" w:semiHidden="1" w:unhideWhenUsed="1"/>
+    <w:lsdException w:name="List" w:semiHidden="1" w:unhideWhenUsed="1"/>
+    <w:lsdException w:name="List Bullet" w:semiHidden="1" w:unhideWhenUsed="1"/>
+    <w:lsdException w:name="List Number" w:semiHidden="1" w:unhideWhenUsed="1"/>
+    <w:lsdException w:name="List 2" w:semiHidden="1" w:unhideWhenUsed="1"/>
+    <w:lsdException w:name="List 3" w:semiHidden="1" w:unhideWhenUsed="1"/>
+    <w:lsdException w:name="List 4" w:semiHidden="1" w:unhideWhenUsed="1"/>
+    <w:lsdException w:name="List 5" w:semiHidden="1" w:unhideWhenUsed="1"/>
+    <w:lsdException w:name="List Bullet 2" w:semiHidden="1" w:unhideWhenUsed="1"/>
+    <w:lsdException w:name="List Bullet 3" w:semiHidden="1" w:unhideWhenUsed="1"/>
+    <w:lsdException w:name="List Bullet 4" w:semiHidden="1" w:unhideWhenUsed="1"/>
+    <w:lsdException w:name="List Bullet 5" w:semiHidden="1" w:unhideWhenUsed="1"/>
+    <w:lsdException w:name="List Number 2" w:semiHidden="1" w:unhideWhenUsed="1"/>
+    <w:lsdException w:name="List Number 3" w:semiHidden="1" w:unhideWhenUsed="1"/>
+    <w:lsdException w:name="List Number 4" w:semiHidden="1" w:unhideWhenUsed="1"/>
+    <w:lsdException w:name="List Number 5" w:semiHidden="1" w:unhideWhenUsed="1"/>
+    <w:lsdException w:name="Title" w:uiPriority="10" w:qFormat="1"/>
+    <w:lsdException w:name="Closing" w:semiHidden="1" w:unhideWhenUsed="1"/>
+    <w:lsdException w:name="Signature" w:semiHidden="1" w:unhideWhenUsed="1"/>
+    <w:lsdException w:name="Default Paragraph Font" w:semiHidden="1" w:uiPriority="1" w:unhideWhenUsed="1"/>
+    <w:lsdException w:name="Body Text" w:semiHidden="1" w:unhideWhenUsed="1"/>
+    <w:lsdException w:name="Body Text Indent" w:semiHidden="1" w:unhideWhenUsed="1"/>
+    <w:lsdException w:name="List Continue" w:semiHidden="1" w:unhideWhenUsed="1"/>
+    <w:lsdException w:name="List Continue 2" w:semiHidden="1" w:unhideWhenUsed="1"/>
+    <w:lsdException w:name="List Continue 3" w:semiHidden="1" w:unhideWhenUsed="1"/>
+    <w:lsdException w:name="List Continue 4" w:semiHidden="1" w:unhideWhenUsed="1"/>
+    <w:lsdException w:name="List Continue 5" w:semiHidden="1" w:unhideWhenUsed="1"/>
+    <w:lsdException w:name="Message Header" w:semiHidden="1" w:unhideWhenUsed="1"/>
+    <w:lsdException w:name="Subtitle" w:uiPriority="11" w:qFormat="1"/>
+    <w:lsdException w:name="Salutation" w:semiHidden="1" w:unhideWhenUsed="1"/>
+    <w:lsdException w:name="Date" w:semiHidden="1" w:unhideWhenUsed="1"/>
+    <w:lsdException w:name="Body Text First Indent" w:semiHidden="1" w:unhideWhenUsed="1"/>
+    <w:lsdException w:name="Body Text First Indent 2" w:semiHidden="1" w:unhideWhenUsed="1"/>
+    <w:lsdException w:name="Note Heading" w:semiHidden="1" w:unhideWhenUsed="1"/>
+    <w:lsdException w:name="Body Text 2" w:semiHidden="1" w:unhideWhenUsed="1"/>
+    <w:lsdException w:name="Body Text 3" w:semiHidden="1" w:unhideWhenUsed="1"/>
+    <w:lsdException w:name="Body Text Indent 2" w:semiHidden="1" w:unhideWhenUsed="1"/>
+    <w:lsdException w:name="Body Text Indent 3" w:semiHidden="1" w:unhideWhenUsed="1"/>
+    <w:lsdException w:name="Block Text" w:semiHidden="1" w:unhideWhenUsed="1"/>
+    <w:lsdException w:name="Hyperlink" w:semiHidden="1" w:unhideWhenUsed="1"/>
+    <w:lsdException w:name="FollowedHyperlink" w:semiHidden="1" w:unhideWhenUsed="1"/>
+    <w:lsdException w:name="Strong" w:uiPriority="22" w:qFormat="1"/>
+    <w:lsdException w:name="Emphasis" w:uiPriority="20" w:qFormat="1"/>
+    <w:lsdException w:name="Document Map" w:semiHidden="1" w:unhideWhenUsed="1"/>
+    <w:lsdException w:name="Plain Text" w:semiHidden="1" w:unhideWhenUsed="1"/>
+    <w:lsdException w:name="E-mail Signature" w:semiHidden="1" w:unhideWhenUsed="1"/>
+    <w:lsdException w:name="HTML Top of Form" w:semiHidden="1" w:unhideWhenUsed="1"/>
+    <w:lsdException w:name="HTML Bottom of Form" w:semiHidden="1" w:unhideWhenUsed="1"/>
+    <w:lsdException w:name="Normal (Web)" w:semiHidden="1" w:unhideWhenUsed="1"/>
+    <w:lsdException w:name="HTML Acronym" w:semiHidden="1" w:unhideWhenUsed="1"/>
+    <w:lsdException w:name="HTML Address" w:semiHidden="1" w:unhideWhenUsed="1"/>
+    <w:lsdException w:name="HTML Cite" w:semiHidden="1" w:unhideWhenUsed="1"/>
+    <w:lsdException w:name="HTML Code" w:semiHidden="1" w:unhideWhenUsed="1"/>
+    <w:lsdException w:name="HTML Definition" w:semiHidden="1" w:unhideWhenUsed="1"/>
+    <w:lsdException w:name="HTML Keyboard" w:semiHidden="1" w:unhideWhenUsed="1"/>
+    <w:lsdException w:name="HTML Preformatted" w:semiHidden="1" w:unhideWhenUsed="1"/>
+    <w:lsdException w:name="HTML Sample" w:semiHidden="1" w:unhideWhenUsed="1"/>
+    <w:lsdException w:name="HTML Typewriter" w:semiHidden="1" w:unhideWhenUsed="1"/>
+    <w:lsdException w:name="HTML Variable" w:semiHidden="1" w:unhideWhenUsed="1"/>
+    <w:lsdException w:name="Normal Table" w:semiHidden="1" w:unhideWhenUsed="1"/>
+    <w:lsdException w:name="annotation subject" w:semiHidden="1" w:unhideWhenUsed="1"/>
+    <w:lsdException w:name="No List" w:semiHidden="1" w:unhideWhenUsed="1"/>
+    <w:lsdException w:name="Outline List 1" w:semiHidden="1" w:unhideWhenUsed="1"/>
+    <w:lsdException w:name="Outline List 2" w:semiHidden="1" w:unhideWhenUsed="1"/>
+    <w:lsdException w:name="Outline List 3" w:semiHidden="1" w:unhideWhenUsed="1"/>
+    <w:lsdException w:name="Table Simple 1" w:semiHidden="1" w:unhideWhenUsed="1"/>
+    <w:lsdException w:name="Table Simple 2" w:semiHidden="1" w:unhideWhenUsed="1"/>
+    <w:lsdException w:name="Table Simple 3" w:semiHidden="1" w:unhideWhenUsed="1"/>
+    <w:lsdException w:name="Table Classic 1" w:semiHidden="1" w:unhideWhenUsed="1"/>
+    <w:lsdException w:name="Table Classic 2" w:semiHidden="1" w:unhideWhenUsed="1"/>
+    <w:lsdException w:name="Table Classic 3" w:semiHidden="1" w:unhideWhenUsed="1"/>
+    <w:lsdException w:name="Table Classic 4" w:semiHidden="1" w:unhideWhenUsed="1"/>
+    <w:lsdException w:name="Table Colorful 1" w:semiHidden="1" w:unhideWhenUsed="1"/>
+    <w:lsdException w:name="Table Colorful 2" w:semiHidden="1" w:unhideWhenUsed="1"/>
+    <w:lsdException w:name="Table Colorful 3" w:semiHidden="1" w:unhideWhenUsed="1"/>
+    <w:lsdException w:name="Table Columns 1" w:semiHidden="1" w:unhideWhenUsed="1"/>
+    <w:lsdException w:name="Table Columns 2" w:semiHidden="1" w:unhideWhenUsed="1"/>
+    <w:lsdException w:name="Table Columns 3" w:semiHidden="1" w:unhideWhenUsed="1"/>
+    <w:lsdException w:name="Table Columns 4" w:semiHidden="1" w:unhideWhenUsed="1"/>
+    <w:lsdException w:name="Table Columns 5" w:semiHidden="1" w:unhideWhenUsed="1"/>
+    <w:lsdException w:name="Table Grid 1" w:semiHidden="1" w:unhideWhenUsed="1"/>
+    <w:lsdException w:name="Table Grid 2" w:semiHidden="1" w:unhideWhenUsed="1"/>
+    <w:lsdException w:name="Table Grid 3" w:semiHidden="1" w:unhideWhenUsed="1"/>
+    <w:lsdException w:name="Table Grid 4" w:semiHidden="1" w:unhideWhenUsed="1"/>
+    <w:lsdException w:name="Table Grid 5" w:semiHidden="1" w:unhideWhenUsed="1"/>
+    <w:lsdException w:name="Table Grid 6" w:semiHidden="1" w:unhideWhenUsed="1"/>
+    <w:lsdException w:name="Table Grid 7" w:semiHidden="1" w:unhideWhenUsed="1"/>
+    <w:lsdException w:name="Table Grid 8" w:semiHidden="1" w:unhideWhenUsed="1"/>
+    <w:lsdException w:name="Table List 1" w:semiHidden="1" w:unhideWhenUsed="1"/>
+    <w:lsdException w:name="Table List 2" w:semiHidden="1" w:unhideWhenUsed="1"/>
+    <w:lsdException w:name="Table List 3" w:semiHidden="1" w:unhideWhenUsed="1"/>
+    <w:lsdException w:name="Table List 4" w:semiHidden="1" w:unhideWhenUsed="1"/>
+    <w:lsdException w:name="Table List 5" w:semiHidden="1" w:unhideWhenUsed="1"/>
+    <w:lsdException w:name="Table List 6" w:semiHidden="1" w:unhideWhenUsed="1"/>
+    <w:lsdException w:name="Table List 7" w:semiHidden="1" w:unhideWhenUsed="1"/>
+    <w:lsdException w:name="Table List 8" w:semiHidden="1" w:unhideWhenUsed="1"/>
+    <w:lsdException w:name="Table 3D effects 1" w:semiHidden="1" w:unhideWhenUsed="1"/>
+    <w:lsdException w:name="Table 3D effects 2" w:semiHidden="1" w:unhideWhenUsed="1"/>
+    <w:lsdException w:name="Table 3D effects 3" w:semiHidden="1" w:unhideWhenUsed="1"/>
+    <w:lsdException w:name="Table Contemporary" w:semiHidden="1" w:unhideWhenUsed="1"/>
+    <w:lsdException w:name="Table Elegant" w:semiHidden="1" w:unhideWhenUsed="1"/>
+    <w:lsdException w:name="Table Professional" w:semiHidden="1" w:unhideWhenUsed="1"/>
+    <w:lsdException w:name="Table Subtle 1" w:semiHidden="1" w:unhideWhenUsed="1"/>
+    <w:lsdException w:name="Table Subtle 2" w:semiHidden="1" w:unhideWhenUsed="1"/>
+    <w:lsdException w:name="Table Web 1" w:semiHidden="1" w:unhideWhenUsed="1"/>
+    <w:lsdException w:name="Table Web 2" w:semiHidden="1" w:unhideWhenUsed="1"/>
+    <w:lsdException w:name="Table Web 3" w:semiHidden="1" w:unhideWhenUsed="1"/>
+    <w:lsdException w:name="Balloon Text" w:semiHidden="1" w:unhideWhenUsed="1"/>
+    <w:lsdException w:name="Table Grid" w:uiPriority="59"/>
+    <w:lsdException w:name="Table Theme" w:semiHidden="1" w:unhideWhenUsed="1"/>
+    <w:lsdException w:name="Placeholder Text" w:semiHidden="1"/>
+    <w:lsdException w:name="No Spacing" w:uiPriority="1" w:qFormat="1"/>
+    <w:lsdException w:name="Light Shading" w:uiPriority="40"/>
+    <w:lsdException w:name="Light List" w:uiPriority="40"/>
+    <w:lsdException w:name="Light Grid" w:uiPriority="40"/>
+    <w:lsdException w:name="Medium Shading 1" w:uiPriority="40"/>
+    <w:lsdException w:name="Medium Shading 2" w:uiPriority="40"/>
+    <w:lsdException w:name="Medium List 1" w:uiPriority="40"/>
+    <w:lsdException w:name="Medium List 2" w:uiPriority="40"/>
+    <w:lsdException w:name="Medium Grid 1" w:uiPriority="40"/>
+    <w:lsdException w:name="Medium Grid 2" w:uiPriority="40"/>
+    <w:lsdException w:name="Medium Grid 3" w:uiPriority="40"/>
+    <w:lsdException w:name="Dark List" w:uiPriority="40"/>
+    <w:lsdException w:name="Colorful Shading" w:uiPriority="40"/>
+    <w:lsdException w:name="Colorful List" w:uiPriority="40"/>
+    <w:lsdException w:name="Colorful Grid" w:uiPriority="40"/>
+    <w:lsdException w:name="Light Shading Accent 1" w:uiPriority="41"/>
+    <w:lsdException w:name="Light List Accent 1" w:uiPriority="41"/>
+    <w:lsdException w:name="Light Grid Accent 1" w:uiPriority="41"/>
+    <w:lsdException w:name="Medium Shading 1 Accent 1" w:uiPriority="41"/>
+    <w:lsdException w:name="Medium Shading 2 Accent 1" w:uiPriority="41"/>
+    <w:lsdException w:name="Medium List 1 Accent 1" w:uiPriority="41"/>
+    <w:lsdException w:name="Revision" w:semiHidden="1"/>
+    <w:lsdException w:name="List Paragraph" w:uiPriority="34" w:qFormat="1"/>
+    <w:lsdException w:name="Quote" w:uiPriority="29" w:qFormat="1"/>
+    <w:lsdException w:name="Intense Quote" w:uiPriority="30" w:qFormat="1"/>
+    <w:lsdException w:name="Medium List 2 Accent 1" w:uiPriority="41"/>
+    <w:lsdException w:name="Medium Grid 1 Accent 1" w:uiPriority="41"/>
+    <w:lsdException w:name="Medium Grid 2 Accent 1" w:uiPriority="41"/>
+    <w:lsdException w:name="Medium Grid 3 Accent 1" w:uiPriority="41"/>
+    <w:lsdException w:name="Dark List Accent 1" w:uiPriority="41"/>
+    <w:lsdException w:name="Colorful Shading Accent 1" w:uiPriority="41"/>
+    <w:lsdException w:name="Colorful List Accent 1" w:uiPriority="41"/>
+    <w:lsdException w:name="Colorful Grid Accent 1" w:uiPriority="41"/>
+    <w:lsdException w:name="Light Shading Accent 2" w:uiPriority="42"/>
+    <w:lsdException w:name="Light List Accent 2" w:uiPriority="42"/>
+    <w:lsdException w:name="Light Grid Accent 2" w:uiPriority="42"/>
+    <w:lsdException w:name="Medium Shading 1 Accent 2" w:uiPriority="42"/>
+    <w:lsdException w:name="Medium Shading 2 Accent 2" w:uiPriority="42"/>
+    <w:lsdException w:name="Medium List 1 Accent 2" w:uiPriority="42"/>
+    <w:lsdException w:name="Medium List 2 Accent 2" w:uiPriority="42"/>
+    <w:lsdException w:name="Medium Grid 1 Accent 2" w:uiPriority="42"/>
+    <w:lsdException w:name="Medium Grid 2 Accent 2" w:uiPriority="42"/>
+    <w:lsdException w:name="Medium Grid 3 Accent 2" w:uiPriority="42"/>
+    <w:lsdException w:name="Dark List Accent 2" w:uiPriority="42"/>
+    <w:lsdException w:name="Colorful Shading Accent 2" w:uiPriority="42"/>
+    <w:lsdException w:name="Colorful List Accent 2" w:uiPriority="42"/>
+    <w:lsdException w:name="Colorful Grid Accent 2" w:uiPriority="42"/>
+    <w:lsdException w:name="Light Shading Accent 3" w:uiPriority="43"/>
+    <w:lsdException w:name="Light List Accent 3" w:uiPriority="43"/>
+    <w:lsdException w:name="Light Grid Accent 3" w:uiPriority="43"/>
+    <w:lsdException w:name="Medium Shading 1 Accent 3" w:uiPriority="43"/>
+    <w:lsdException w:name="Medium Shading 2 Accent 3" w:uiPriority="43"/>
+    <w:lsdException w:name="Medium List 1 Accent 3" w:uiPriority="43"/>
+    <w:lsdException w:name="Medium List 2 Accent 3" w:uiPriority="43"/>
+    <w:lsdException w:name="Medium Grid 1 Accent 3" w:uiPriority="43"/>
+    <w:lsdException w:name="Medium Grid 2 Accent 3" w:uiPriority="43"/>
+    <w:lsdException w:name="Medium Grid 3 Accent 3" w:uiPriority="43"/>
+    <w:lsdException w:name="Dark List Accent 3" w:uiPriority="43"/>
+    <w:lsdException w:name="Colorful Shading Accent 3" w:uiPriority="43"/>
+    <w:lsdException w:name="Colorful List Accent 3" w:uiPriority="43"/>
+    <w:lsdException w:name="Colorful Grid Accent 3" w:uiPriority="43"/>
+    <w:lsdException w:name="Light Shading Accent 4" w:uiPriority="44"/>
+    <w:lsdException w:name="Light List Accent 4" w:uiPriority="44"/>
+    <w:lsdException w:name="Light Grid Accent 4" w:uiPriority="44"/>
+    <w:lsdException w:name="Medium Shading 1 Accent 4" w:uiPriority="44"/>
+    <w:lsdException w:name="Medium Shading 2 Accent 4" w:uiPriority="44"/>
+    <w:lsdException w:name="Medium List 1 Accent 4" w:uiPriority="44"/>
+    <w:lsdException w:name="Medium List 2 Accent 4" w:uiPriority="44"/>
+    <w:lsdException w:name="Medium Grid 1 Accent 4" w:uiPriority="44"/>
+    <w:lsdException w:name="Medium Grid 2 Accent 4" w:uiPriority="44"/>
+    <w:lsdException w:name="Medium Grid 3 Accent 4" w:uiPriority="44"/>
+    <w:lsdException w:name="Dark List Accent 4" w:uiPriority="44"/>
+    <w:lsdException w:name="Colorful Shading Accent 4" w:uiPriority="44"/>
+    <w:lsdException w:name="Colorful List Accent 4" w:uiPriority="44"/>
+    <w:lsdException w:name="Colorful Grid Accent 4" w:uiPriority="44"/>
+    <w:lsdException w:name="Light Shading Accent 5" w:uiPriority="45"/>
+    <w:lsdException w:name="Light List Accent 5" w:uiPriority="45"/>
+    <w:lsdException w:name="Light Grid Accent 5" w:uiPriority="45"/>
+    <w:lsdException w:name="Medium Shading 1 Accent 5" w:uiPriority="45"/>
+    <w:lsdException w:name="Medium Shading 2 Accent 5" w:uiPriority="45"/>
+    <w:lsdException w:name="Medium List 1 Accent 5" w:uiPriority="45"/>
+    <w:lsdException w:name="Medium List 2 Accent 5" w:uiPriority="45"/>
+    <w:lsdException w:name="Medium Grid 1 Accent 5" w:uiPriority="45"/>
+    <w:lsdException w:name="Medium Grid 2 Accent 5" w:uiPriority="45"/>
+    <w:lsdException w:name="Medium Grid 3 Accent 5" w:uiPriority="45"/>
+    <w:lsdException w:name="Dark List Accent 5" w:uiPriority="45"/>
+    <w:lsdException w:name="Colorful Shading Accent 5" w:uiPriority="45"/>
+    <w:lsdException w:name="Colorful List Accent 5" w:uiPriority="45"/>
+    <w:lsdException w:name="Colorful Grid Accent 5" w:uiPriority="45"/>
+    <w:lsdException w:name="Light Shading Accent 6" w:uiPriority="46"/>
+    <w:lsdException w:name="Light List Accent 6" w:uiPriority="46"/>
+    <w:lsdException w:name="Light Grid Accent 6" w:uiPriority="46"/>
+    <w:lsdException w:name="Medium Shading 1 Accent 6" w:uiPriority="46"/>
+    <w:lsdException w:name="Medium Shading 2 Accent 6" w:uiPriority="46"/>
+    <w:lsdException w:name="Medium List 1 Accent 6" w:uiPriority="46"/>
+    <w:lsdException w:name="Medium List 2 Accent 6" w:uiPriority="46"/>
+    <w:lsdException w:name="Medium Grid 1 Accent 6" w:uiPriority="46"/>
+    <w:lsdException w:name="Medium Grid 2 Accent 6" w:uiPriority="46"/>
+    <w:lsdException w:name="Medium Grid 3 Accent 6" w:uiPriority="46"/>
+    <w:lsdException w:name="Dark List Accent 6" w:uiPriority="46"/>
+    <w:lsdException w:name="Colorful Shading Accent 6" w:uiPriority="46"/>
+    <w:lsdException w:name="Colorful List Accent 6" w:uiPriority="46"/>
+    <w:lsdException w:name="Colorful Grid Accent 6" w:uiPriority="46"/>
+    <w:lsdException w:name="Subtle Emphasis" w:uiPriority="19" w:qFormat="1"/>
+    <w:lsdException w:name="Intense Emphasis" w:uiPriority="21" w:qFormat="1"/>
+    <w:lsdException w:name="Subtle Reference" w:uiPriority="31" w:qFormat="1"/>
+    <w:lsdException w:name="Intense Reference" w:uiPriority="32" w:qFormat="1"/>
+    <w:lsdException w:name="Book Title" w:uiPriority="33" w:qFormat="1"/>
+    <w:lsdException w:name="Bibliography" w:semiHidden="1" w:uiPriority="37" w:unhideWhenUsed="1"/>
+    <w:lsdException w:name="TOC Heading" w:semiHidden="1" w:uiPriority="39" w:unhideWhenUsed="1" w:qFormat="1"/>
+    <w:lsdException w:name="Plain Table 1" w:uiPriority="41"/>
+    <w:lsdException w:name="Plain Table 2" w:uiPriority="42"/>
+    <w:lsdException w:name="Plain Table 3" w:uiPriority="43"/>
+    <w:lsdException w:name="Plain Table 4" w:uiPriority="44"/>
+    <w:lsdException w:name="Plain Table 5" w:uiPriority="45"/>
+    <w:lsdException w:name="Grid Table Light" w:uiPriority="40"/>
+    <w:lsdException w:name="Grid Table 1 Light" w:uiPriority="46"/>
+    <w:lsdException w:name="Grid Table 2" w:uiPriority="47"/>
+    <w:lsdException w:name="Grid Table 3" w:uiPriority="48"/>
+    <w:lsdException w:name="Grid Table 4" w:uiPriority="49"/>
+    <w:lsdException w:name="Grid Table 5 Dark" w:uiPriority="50"/>
+    <w:lsdException w:name="Grid Table 6 Colorful" w:uiPriority="51"/>
+    <w:lsdException w:name="Grid Table 7 Colorful" w:uiPriority="52"/>
+    <w:lsdException w:name="Grid Table 1 Light Accent 1" w:uiPriority="46"/>
+    <w:lsdException w:name="Grid Table 2 Accent 1" w:uiPriority="47"/>
+    <w:lsdException w:name="Grid Table 3 Accent 1" w:uiPriority="48"/>
+    <w:lsdException w:name="Grid Table 4 Accent 1" w:uiPriority="49"/>
+    <w:lsdException w:name="Grid Table 5 Dark Accent 1" w:uiPriority="50"/>
+    <w:lsdException w:name="Grid Table 6 Colorful Accent 1" w:uiPriority="51"/>
+    <w:lsdException w:name="Grid Table 7 Colorful Accent 1" w:uiPriority="52"/>
+    <w:lsdException w:name="Grid Table 1 Light Accent 2" w:uiPriority="46"/>
+    <w:lsdException w:name="Grid Table 2 Accent 2" w:uiPriority="47"/>
+    <w:lsdException w:name="Grid Table 3 Accent 2" w:uiPriority="48"/>
+    <w:lsdException w:name="Grid Table 4 Accent 2" w:uiPriority="49"/>
+    <w:lsdException w:name="Grid Table 5 Dark Accent 2" w:uiPriority="50"/>
+    <w:lsdException w:name="Grid Table 6 Colorful Accent 2" w:uiPriority="51"/>
+    <w:lsdException w:name="Grid Table 7 Colorful Accent 2" w:uiPriority="52"/>
+    <w:lsdException w:name="Grid Table 1 Light Accent 3" w:uiPriority="46"/>
+    <w:lsdException w:name="Grid Table 2 Accent 3" w:uiPriority="47"/>
+    <w:lsdException w:name="Grid Table 3 Accent 3" w:uiPriority="48"/>
+    <w:lsdException w:name="Grid Table 4 Accent 3" w:uiPriority="49"/>
+    <w:lsdException w:name="Grid Table 5 Dark Accent 3" w:uiPriority="50"/>
+    <w:lsdException w:name="Grid Table 6 Colorful Accent 3" w:uiPriority="51"/>
+    <w:lsdException w:name="Grid Table 7 Colorful Accent 3" w:uiPriority="52"/>
+    <w:lsdException w:name="Grid Table 1 Light Accent 4" w:uiPriority="46"/>
+    <w:lsdException w:name="Grid Table 2 Accent 4" w:uiPriority="47"/>
+    <w:lsdException w:name="Grid Table 3 Accent 4" w:uiPriority="48"/>
+    <w:lsdException w:name="Grid Table 4 Accent 4" w:uiPriority="49"/>
+    <w:lsdException w:name="Grid Table 5 Dark Accent 4" w:uiPriority="50"/>
+    <w:lsdException w:name="Grid Table 6 Colorful Accent 4" w:uiPriority="51"/>
+    <w:lsdException w:name="Grid Table 7 Colorful Accent 4" w:uiPriority="52"/>
+    <w:lsdException w:name="Grid Table 1 Light Accent 5" w:uiPriority="46"/>
+    <w:lsdException w:name="Grid Table 2 Accent 5" w:uiPriority="47"/>
+    <w:lsdException w:name="Grid Table 3 Accent 5" w:uiPriority="48"/>
+    <w:lsdException w:name="Grid Table 4 Accent 5" w:uiPriority="49"/>
+    <w:lsdException w:name="Grid Table 5 Dark Accent 5" w:uiPriority="50"/>
+    <w:lsdException w:name="Grid Table 6 Colorful Accent 5" w:uiPriority="51"/>
+    <w:lsdException w:name="Grid Table 7 Colorful Accent 5" w:uiPriority="52"/>
+    <w:lsdException w:name="Grid Table 1 Light Accent 6" w:uiPriority="46"/>
+    <w:lsdException w:name="Grid Table 2 Accent 6" w:uiPriority="47"/>
+    <w:lsdException w:name="Grid Table 3 Accent 6" w:uiPriority="48"/>
+    <w:lsdException w:name="Grid Table 4 Accent 6" w:uiPriority="49"/>
+    <w:lsdException w:name="Grid Table 5 Dark Accent 6" w:uiPriority="50"/>
+    <w:lsdException w:name="Grid Table 6 Colorful Accent 6" w:uiPriority="51"/>
+    <w:lsdException w:name="Grid Table 7 Colorful Accent 6" w:uiPriority="52"/>
+    <w:lsdException w:name="List Table 1 Light" w:uiPriority="46"/>
+    <w:lsdException w:name="List Table 2" w:uiPriority="47"/>
+    <w:lsdException w:name="List Table 3" w:uiPriority="48"/>
+    <w:lsdException w:name="List Table 4" w:uiPriority="49"/>
+    <w:lsdException w:name="List Table 5 Dark" w:uiPriority="50"/>
+    <w:lsdException w:name="List Table 6 Colorful" w:uiPriority="51"/>
+    <w:lsdException w:name="List Table 7 Colorful" w:uiPriority="52"/>
+    <w:lsdException w:name="List Table 1 Light Accent 1" w:uiPriority="46"/>
+    <w:lsdException w:name="List Table 2 Accent 1" w:uiPriority="47"/>
+    <w:lsdException w:name="List Table 3 Accent 1" w:uiPriority="48"/>
+    <w:lsdException w:name="List Table 4 Accent 1" w:uiPriority="49"/>
+    <w:lsdException w:name="List Table 5 Dark Accent 1" w:uiPriority="50"/>
+    <w:lsdException w:name="List Table 6 Colorful Accent 1" w:uiPriority="51"/>
+    <w:lsdException w:name="List Table 7 Colorful Accent 1" w:uiPriority="52"/>
+    <w:lsdException w:name="List Table 1 Light Accent 2" w:uiPriority="46"/>
+    <w:lsdException w:name="List Table 2 Accent 2" w:uiPriority="47"/>
+    <w:lsdException w:name="List Table 3 Accent 2" w:uiPriority="48"/>
+    <w:lsdException w:name="List Table 4 Accent 2" w:uiPriority="49"/>
+    <w:lsdException w:name="List Table 5 Dark Accent 2" w:uiPriority="50"/>
+    <w:lsdException w:name="List Table 6 Colorful Accent 2" w:uiPriority="51"/>
+    <w:lsdException w:name="List Table 7 Colorful Accent 2" w:uiPriority="52"/>
+    <w:lsdException w:name="List Table 1 Light Accent 3" w:uiPriority="46"/>
+    <w:lsdException w:name="List Table 2 Accent 3" w:uiPriority="47"/>
+    <w:lsdException w:name="List Table 3 Accent 3" w:uiPriority="48"/>
+    <w:lsdException w:name="List Table 4 Accent 3" w:uiPriority="49"/>
+    <w:lsdException w:name="List Table 5 Dark Accent 3" w:uiPriority="50"/>
+    <w:lsdException w:name="List Table 6 Colorful Accent 3" w:uiPriority="51"/>
+    <w:lsdException w:name="List Table 7 Colorful Accent 3" w:uiPriority="52"/>
+    <w:lsdException w:name="List Table 1 Light Accent 4" w:uiPriority="46"/>
+    <w:lsdException w:name="List Table 2 Accent 4" w:uiPriority="47"/>
+    <w:lsdException w:name="List Table 3 Accent 4" w:uiPriority="48"/>
+    <w:lsdException w:name="List Table 4 Accent 4" w:uiPriority="49"/>
+    <w:lsdException w:name="List Table 5 Dark Accent 4" w:uiPriority="50"/>
+    <w:lsdException w:name="List Table 6 Colorful Accent 4" w:uiPriority="51"/>
+    <w:lsdException w:name="List Table 7 Colorful Accent 4" w:uiPriority="52"/>
+    <w:lsdException w:name="List Table 1 Light Accent 5" w:uiPriority="46"/>
+    <w:lsdException w:name="List Table 2 Accent 5" w:uiPriority="47"/>
+    <w:lsdException w:name="List Table 3 Accent 5" w:uiPriority="48"/>
+    <w:lsdException w:name="List Table 4 Accent 5" w:uiPriority="49"/>
+    <w:lsdException w:name="List Table 5 Dark Accent 5" w:uiPriority="50"/>
+    <w:lsdException w:name="List Table 6 Colorful Accent 5" w:uiPriority="51"/>
+    <w:lsdException w:name="List Table 7 Colorful Accent 5" w:uiPriority="52"/>
+    <w:lsdException w:name="List Table 1 Light Accent 6" w:uiPriority="46"/>
+    <w:lsdException w:name="List Table 2 Accent 6" w:uiPriority="47"/>
+    <w:lsdException w:name="List Table 3 Accent 6" w:uiPriority="48"/>
+    <w:lsdException w:name="List Table 4 Accent 6" w:uiPriority="49"/>
+    <w:lsdException w:name="List Table 5 Dark Accent 6" w:uiPriority="50"/>
+    <w:lsdException w:name="List Table 6 Colorful Accent 6" w:uiPriority="51"/>
+    <w:lsdException w:name="List Table 7 Colorful Accent 6" w:uiPriority="52"/>
   </w:latentStyles>
   <w:style w:type="paragraph" w:default="1" w:styleId="Normal">
     <w:name w:val="Normal"/>
@@ -18365,6 +17874,10 @@
 </FormTemplates>
 </file>
 
+<file path=customXml/item3.xml><?xml version="1.0" encoding="utf-8"?>
+<b:Sources xmlns:b="http://schemas.openxmlformats.org/officeDocument/2006/bibliography" xmlns="http://schemas.openxmlformats.org/officeDocument/2006/bibliography" SelectedStyle="\APASixthEditionOfficeOnline.xsl" StyleName="APA" Version="6"/>
+</file>
+
 <file path=customXml/itemProps1.xml><?xml version="1.0" encoding="utf-8"?>
 <ds:datastoreItem xmlns:ds="http://schemas.openxmlformats.org/officeDocument/2006/customXml" ds:itemID="{55AF091B-3C7A-41E3-B477-F2FDAA23CFDA}">
   <ds:schemaRefs>
@@ -18379,4 +17892,12 @@
     <ds:schemaRef ds:uri="http://schemas.microsoft.com/sharepoint/v3/contenttype/forms"/>
   </ds:schemaRefs>
 </ds:datastoreItem>
+</file>
+
+<file path=customXml/itemProps3.xml><?xml version="1.0" encoding="utf-8"?>
+<ds:datastoreItem xmlns:ds="http://schemas.openxmlformats.org/officeDocument/2006/customXml" ds:itemID="{C7B39B48-E3AA-4103-9DE0-04F42D38B259}">
+  <ds:schemaRefs>
+    <ds:schemaRef ds:uri="http://schemas.openxmlformats.org/officeDocument/2006/bibliography"/>
+  </ds:schemaRefs>
+</ds:datastoreItem>
 </file>
</xml_diff>